<commit_message>
Actualizacion de Estimacion de Caso de Uso Consulta de finales
se actualizo el documento de estimacion de Consultar Finales, y se eliminaron un par de documentos que no eran de importancia (Tener Cuidado)
</commit_message>
<xml_diff>
--- a/Casos de Uso/ Caso de Uso Consultar Finales.docx
+++ b/Casos de Uso/ Caso de Uso Consultar Finales.docx
@@ -106,7 +106,7 @@
           </mc:Choice>
           <mc:Fallback>
             <w:pict>
-              <v:rect w14:anchorId="140CB355" id="Rectangle 6" o:spid="_x0000_s1026" style="position:absolute;margin-left:0;margin-top:0;width:624.15pt;height:68.25pt;z-index:251653632;visibility:visible;mso-wrap-style:square;mso-width-percent:1050;mso-height-percent:900;mso-wrap-distance-left:9pt;mso-wrap-distance-top:0;mso-wrap-distance-right:9pt;mso-wrap-distance-bottom:0;mso-position-horizontal:center;mso-position-horizontal-relative:page;mso-position-vertical:bottom;mso-position-vertical-relative:page;mso-width-percent:1050;mso-height-percent:900;mso-width-relative:page;mso-height-relative:top-margin-area;v-text-anchor:top" o:gfxdata="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" o:allowincell="f" fillcolor="#ffd555 [2167]" strokecolor="#ffc000 [3207]" strokeweight=".5pt">
+              <v:rect w14:anchorId="0360FF03" id="Rectangle 6" o:spid="_x0000_s1026" style="position:absolute;margin-left:0;margin-top:0;width:624.15pt;height:68.25pt;z-index:251653632;visibility:visible;mso-wrap-style:square;mso-width-percent:1050;mso-height-percent:900;mso-wrap-distance-left:9pt;mso-wrap-distance-top:0;mso-wrap-distance-right:9pt;mso-wrap-distance-bottom:0;mso-position-horizontal:center;mso-position-horizontal-relative:page;mso-position-vertical:bottom;mso-position-vertical-relative:page;mso-width-percent:1050;mso-height-percent:900;mso-width-relative:page;mso-height-relative:top-margin-area;v-text-anchor:top" o:gfxdata="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" o:allowincell="f" fillcolor="#ffd555 [2167]" strokecolor="#ffc000 [3207]" strokeweight=".5pt">
                 <v:fill color2="#ffcc31 [2615]" rotate="t" colors="0 #ffdd9c;.5 #ffd78e;1 #ffd479" focus="100%" type="gradient">
                   <o:fill v:ext="view" type="gradientUnscaled"/>
                 </v:fill>
@@ -349,7 +349,7 @@
           </mc:Choice>
           <mc:Fallback>
             <w:pict>
-              <v:rect w14:anchorId="3345C0D1" id="Rectangle 7" o:spid="_x0000_s1026" style="position:absolute;margin-left:-14.45pt;margin-top:.4pt;width:624.25pt;height:68.25pt;z-index:251654656;visibility:visible;mso-wrap-style:square;mso-width-percent:1050;mso-height-percent:900;mso-wrap-distance-left:9pt;mso-wrap-distance-top:0;mso-wrap-distance-right:9pt;mso-wrap-distance-bottom:0;mso-position-horizontal:absolute;mso-position-horizontal-relative:page;mso-position-vertical:absolute;mso-position-vertical-relative:page;mso-width-percent:1050;mso-height-percent:900;mso-width-relative:page;mso-height-relative:top-margin-area;v-text-anchor:top" o:gfxdata="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" o:allowincell="f" fillcolor="#ffd555 [2167]" strokecolor="#ffc000 [3207]" strokeweight=".5pt">
+              <v:rect w14:anchorId="1614A4F1" id="Rectangle 7" o:spid="_x0000_s1026" style="position:absolute;margin-left:-14.45pt;margin-top:.4pt;width:624.25pt;height:68.25pt;z-index:251654656;visibility:visible;mso-wrap-style:square;mso-width-percent:1050;mso-height-percent:900;mso-wrap-distance-left:9pt;mso-wrap-distance-top:0;mso-wrap-distance-right:9pt;mso-wrap-distance-bottom:0;mso-position-horizontal:absolute;mso-position-horizontal-relative:page;mso-position-vertical:absolute;mso-position-vertical-relative:page;mso-width-percent:1050;mso-height-percent:900;mso-width-relative:page;mso-height-relative:top-margin-area;v-text-anchor:top" o:gfxdata="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" o:allowincell="f" fillcolor="#ffd555 [2167]" strokecolor="#ffc000 [3207]" strokeweight=".5pt">
                 <v:fill color2="#ffcc31 [2615]" rotate="t" colors="0 #ffdd9c;.5 #ffd78e;1 #ffd479" focus="100%" type="gradient">
                   <o:fill v:ext="view" type="gradientUnscaled"/>
                 </v:fill>
@@ -1136,7 +1136,21 @@
         <w:rPr>
           <w:lang w:val="es-ES"/>
         </w:rPr>
-        <w:t xml:space="preserve"> Para actualizar la tabla de Contenido, haga clic con el botón derecho del ratón sobre cualquier línea del contenido de la misma y seleccione Actualizar campos, en el cuadro que aparece seleccione Actualizar toda la tabla y ha</w:t>
+        <w:t xml:space="preserve"> Para actualizar la tabla de Contenido, haga clic con el botón derecho del ratón sobre cualquier línea del contenido de </w:t>
+      </w:r>
+      <w:proofErr w:type="gramStart"/>
+      <w:r>
+        <w:rPr>
+          <w:lang w:val="es-ES"/>
+        </w:rPr>
+        <w:t>la misma</w:t>
+      </w:r>
+      <w:proofErr w:type="gramEnd"/>
+      <w:r>
+        <w:rPr>
+          <w:lang w:val="es-ES"/>
+        </w:rPr>
+        <w:t xml:space="preserve"> y seleccione Actualizar campos, en el cuadro que aparece seleccione Actualizar toda la tabla y ha</w:t>
       </w:r>
       <w:r>
         <w:rPr>
@@ -1156,7 +1170,49 @@
         <w:rPr>
           <w:lang w:val="es-ES"/>
         </w:rPr>
-        <w:t>Para actualizar los campos en Microsoft Word (los cuales se muestran sobre un fondo gris cuando se selecciona], ir a Archivo &gt; Propiedades &gt; Resumen y reemplazar los campos “Asunto” con el Nombre del Proyecto  y “Autor” con el nombre del autor de este documento después ir a Personalizar y actualizar el valor “Numero de Documento” en la lista de propiedades del mismo dialogo, por el nuevo número de versión. Posteriormente cerrar el dialogo actualizar el documento seleccionando en el menú Editar &gt; Seleccionar todo o Ctrl–E y presionar F9, o simplemente dar un clic sobre el campo y presionar F9. Esto debe repetirse también en el índice, encabezado y  pie de página, en todas sus secciones.]</w:t>
+        <w:t xml:space="preserve">Para actualizar los campos en Microsoft Word (los cuales se muestran sobre un fondo gris cuando se selecciona], ir a Archivo &gt; Propiedades &gt; Resumen y reemplazar los campos “Asunto” con el Nombre del </w:t>
+      </w:r>
+      <w:proofErr w:type="gramStart"/>
+      <w:r>
+        <w:rPr>
+          <w:lang w:val="es-ES"/>
+        </w:rPr>
+        <w:t>Proyecto  y</w:t>
+      </w:r>
+      <w:proofErr w:type="gramEnd"/>
+      <w:r>
+        <w:rPr>
+          <w:lang w:val="es-ES"/>
+        </w:rPr>
+        <w:t xml:space="preserve"> “Autor” con el nombre del autor de este documento después ir a Personalizar y actualizar el valor “Numero de Documento” en la lista de propiedades del mismo dialogo, por el nuevo número de versión. Posteriormente cerrar el dialogo actualizar el documento seleccionando en el menú Editar &gt; Seleccionar todo o </w:t>
+      </w:r>
+      <w:proofErr w:type="spellStart"/>
+      <w:r>
+        <w:rPr>
+          <w:lang w:val="es-ES"/>
+        </w:rPr>
+        <w:t>Ctrl</w:t>
+      </w:r>
+      <w:proofErr w:type="spellEnd"/>
+      <w:r>
+        <w:rPr>
+          <w:lang w:val="es-ES"/>
+        </w:rPr>
+        <w:t xml:space="preserve">–E y presionar F9, o simplemente dar un clic sobre el campo y presionar F9. Esto debe repetirse también en el índice, encabezado </w:t>
+      </w:r>
+      <w:proofErr w:type="gramStart"/>
+      <w:r>
+        <w:rPr>
+          <w:lang w:val="es-ES"/>
+        </w:rPr>
+        <w:t>y  pie</w:t>
+      </w:r>
+      <w:proofErr w:type="gramEnd"/>
+      <w:r>
+        <w:rPr>
+          <w:lang w:val="es-ES"/>
+        </w:rPr>
+        <w:t xml:space="preserve"> de página, en todas sus secciones.]</w:t>
       </w:r>
     </w:p>
     <w:p>
@@ -2498,7 +2554,14 @@
                 <w:rFonts w:ascii="Baskerville Old Face" w:hAnsi="Baskerville Old Face"/>
                 <w:sz w:val="24"/>
               </w:rPr>
-              <w:t>consultar información con el sistema móvil  sobre</w:t>
+              <w:t xml:space="preserve">consultar información con el sistema </w:t>
+            </w:r>
+            <w:r>
+              <w:rPr>
+                <w:rFonts w:ascii="Baskerville Old Face" w:hAnsi="Baskerville Old Face"/>
+                <w:sz w:val="24"/>
+              </w:rPr>
+              <w:t>móvil sobre</w:t>
             </w:r>
             <w:r>
               <w:rPr>
@@ -2512,21 +2575,28 @@
                 <w:rFonts w:ascii="Baskerville Old Face" w:hAnsi="Baskerville Old Face"/>
                 <w:sz w:val="24"/>
               </w:rPr>
-              <w:t>las</w:t>
-            </w:r>
-            <w:r>
-              <w:rPr>
-                <w:rFonts w:ascii="Baskerville Old Face" w:hAnsi="Baskerville Old Face"/>
-                <w:sz w:val="24"/>
-              </w:rPr>
-              <w:t xml:space="preserve"> mesa de examen </w:t>
-            </w:r>
-            <w:r>
-              <w:rPr>
-                <w:rFonts w:ascii="Baskerville Old Face" w:hAnsi="Baskerville Old Face"/>
-                <w:sz w:val="24"/>
-              </w:rPr>
-              <w:t>de acuerdo a la preferencia que tenga.</w:t>
+              <w:t>las mesas</w:t>
+            </w:r>
+            <w:r>
+              <w:rPr>
+                <w:rFonts w:ascii="Baskerville Old Face" w:hAnsi="Baskerville Old Face"/>
+                <w:sz w:val="24"/>
+              </w:rPr>
+              <w:t xml:space="preserve"> de examen </w:t>
+            </w:r>
+            <w:r>
+              <w:rPr>
+                <w:rFonts w:ascii="Baskerville Old Face" w:hAnsi="Baskerville Old Face"/>
+                <w:sz w:val="24"/>
+              </w:rPr>
+              <w:t>de acuerdo con</w:t>
+            </w:r>
+            <w:r>
+              <w:rPr>
+                <w:rFonts w:ascii="Baskerville Old Face" w:hAnsi="Baskerville Old Face"/>
+                <w:sz w:val="24"/>
+              </w:rPr>
+              <w:t xml:space="preserve"> la preferencia que tenga.</w:t>
             </w:r>
           </w:p>
         </w:tc>
@@ -2737,7 +2807,14 @@
                 <w:rFonts w:ascii="Baskerville Old Face" w:hAnsi="Baskerville Old Face"/>
                 <w:sz w:val="24"/>
               </w:rPr>
-              <w:t>. El usuario puede seleccionar solamente la opción de “Ingresar”.</w:t>
+              <w:t>.</w:t>
+            </w:r>
+            <w:r>
+              <w:rPr>
+                <w:rFonts w:ascii="Baskerville Old Face" w:hAnsi="Baskerville Old Face"/>
+                <w:sz w:val="24"/>
+              </w:rPr>
+              <w:t xml:space="preserve"> Y se ingresa a la pantalla de inicio.</w:t>
             </w:r>
           </w:p>
           <w:p>
@@ -2754,25 +2831,171 @@
                 <w:rFonts w:ascii="Baskerville Old Face" w:hAnsi="Baskerville Old Face"/>
                 <w:sz w:val="24"/>
               </w:rPr>
-              <w:t>Si el usuario presiona “Ingresar”, se continua. En el subflujo “</w:t>
-            </w:r>
-            <w:r>
+              <w:t>Se despliega la pantalla de inicio.</w:t>
+            </w:r>
+          </w:p>
+          <w:p>
+            <w:pPr>
+              <w:jc w:val="both"/>
+              <w:cnfStyle w:val="000000010000" w:firstRow="0" w:lastRow="0" w:firstColumn="0" w:lastColumn="0" w:oddVBand="0" w:evenVBand="0" w:oddHBand="0" w:evenHBand="1" w:firstRowFirstColumn="0" w:firstRowLastColumn="0" w:lastRowFirstColumn="0" w:lastRowLastColumn="0"/>
               <w:rPr>
                 <w:rFonts w:ascii="Baskerville Old Face" w:hAnsi="Baskerville Old Face"/>
                 <w:i/>
                 <w:sz w:val="24"/>
               </w:rPr>
-              <w:t>Calendario de Examenes</w:t>
-            </w:r>
-            <w:bookmarkStart w:id="0" w:name="_GoBack"/>
-            <w:bookmarkEnd w:id="0"/>
+            </w:pPr>
+            <w:r>
+              <w:rPr>
+                <w:rFonts w:ascii="Baskerville Old Face" w:hAnsi="Baskerville Old Face"/>
+                <w:sz w:val="24"/>
+              </w:rPr>
+              <w:t>Si el usuario presiona “</w:t>
+            </w:r>
+            <w:r>
+              <w:rPr>
+                <w:rFonts w:ascii="Baskerville Old Face" w:hAnsi="Baskerville Old Face"/>
+                <w:sz w:val="24"/>
+              </w:rPr>
+              <w:t>Calendario</w:t>
+            </w:r>
+            <w:r>
+              <w:rPr>
+                <w:rFonts w:ascii="Baskerville Old Face" w:hAnsi="Baskerville Old Face"/>
+                <w:sz w:val="24"/>
+              </w:rPr>
+              <w:t>”, se continua. En el subflujo “</w:t>
+            </w:r>
             <w:r>
               <w:rPr>
                 <w:rFonts w:ascii="Baskerville Old Face" w:hAnsi="Baskerville Old Face"/>
                 <w:i/>
                 <w:sz w:val="24"/>
               </w:rPr>
+              <w:t xml:space="preserve">Calendario de </w:t>
+            </w:r>
+            <w:r>
+              <w:rPr>
+                <w:rFonts w:ascii="Baskerville Old Face" w:hAnsi="Baskerville Old Face"/>
+                <w:i/>
+                <w:sz w:val="24"/>
+              </w:rPr>
+              <w:t>Exámenes</w:t>
+            </w:r>
+            <w:r>
+              <w:rPr>
+                <w:rFonts w:ascii="Baskerville Old Face" w:hAnsi="Baskerville Old Face"/>
+                <w:i/>
+                <w:sz w:val="24"/>
+              </w:rPr>
               <w:t>”</w:t>
+            </w:r>
+            <w:r>
+              <w:rPr>
+                <w:rFonts w:ascii="Baskerville Old Face" w:hAnsi="Baskerville Old Face"/>
+                <w:i/>
+                <w:sz w:val="24"/>
+              </w:rPr>
+              <w:t>.</w:t>
+            </w:r>
+          </w:p>
+          <w:p>
+            <w:pPr>
+              <w:jc w:val="both"/>
+              <w:cnfStyle w:val="000000010000" w:firstRow="0" w:lastRow="0" w:firstColumn="0" w:lastColumn="0" w:oddVBand="0" w:evenVBand="0" w:oddHBand="0" w:evenHBand="1" w:firstRowFirstColumn="0" w:firstRowLastColumn="0" w:lastRowFirstColumn="0" w:lastRowLastColumn="0"/>
+              <w:rPr>
+                <w:rFonts w:ascii="Baskerville Old Face" w:hAnsi="Baskerville Old Face"/>
+                <w:i/>
+                <w:sz w:val="24"/>
+              </w:rPr>
+            </w:pPr>
+            <w:r>
+              <w:rPr>
+                <w:rFonts w:ascii="Baskerville Old Face" w:hAnsi="Baskerville Old Face"/>
+                <w:sz w:val="24"/>
+              </w:rPr>
+              <w:t>Si el usuario presiona “</w:t>
+            </w:r>
+            <w:r>
+              <w:rPr>
+                <w:rFonts w:ascii="Baskerville Old Face" w:hAnsi="Baskerville Old Face"/>
+                <w:sz w:val="24"/>
+              </w:rPr>
+              <w:t>Búsqueda</w:t>
+            </w:r>
+            <w:r>
+              <w:rPr>
+                <w:rFonts w:ascii="Baskerville Old Face" w:hAnsi="Baskerville Old Face"/>
+                <w:sz w:val="24"/>
+              </w:rPr>
+              <w:t>”, se continua. En el subflujo “</w:t>
+            </w:r>
+            <w:r>
+              <w:rPr>
+                <w:rFonts w:ascii="Baskerville Old Face" w:hAnsi="Baskerville Old Face"/>
+                <w:i/>
+                <w:sz w:val="24"/>
+              </w:rPr>
+              <w:t>Buscar Examen”</w:t>
+            </w:r>
+            <w:r>
+              <w:rPr>
+                <w:rFonts w:ascii="Baskerville Old Face" w:hAnsi="Baskerville Old Face"/>
+                <w:i/>
+                <w:sz w:val="24"/>
+              </w:rPr>
+              <w:t>.</w:t>
+            </w:r>
+          </w:p>
+          <w:p>
+            <w:pPr>
+              <w:jc w:val="both"/>
+              <w:cnfStyle w:val="000000010000" w:firstRow="0" w:lastRow="0" w:firstColumn="0" w:lastColumn="0" w:oddVBand="0" w:evenVBand="0" w:oddHBand="0" w:evenHBand="1" w:firstRowFirstColumn="0" w:firstRowLastColumn="0" w:lastRowFirstColumn="0" w:lastRowLastColumn="0"/>
+              <w:rPr>
+                <w:rFonts w:ascii="Baskerville Old Face" w:hAnsi="Baskerville Old Face"/>
+                <w:i/>
+                <w:sz w:val="24"/>
+              </w:rPr>
+            </w:pPr>
+            <w:r>
+              <w:rPr>
+                <w:rFonts w:ascii="Baskerville Old Face" w:hAnsi="Baskerville Old Face"/>
+                <w:sz w:val="24"/>
+              </w:rPr>
+              <w:t>Si el usuario presiona “Favoritos”, se continua en el subflujo “</w:t>
+            </w:r>
+            <w:r>
+              <w:rPr>
+                <w:rFonts w:ascii="Baskerville Old Face" w:hAnsi="Baskerville Old Face"/>
+                <w:i/>
+                <w:sz w:val="24"/>
+              </w:rPr>
+              <w:t>Favoritos”.</w:t>
+            </w:r>
+          </w:p>
+          <w:p>
+            <w:pPr>
+              <w:jc w:val="both"/>
+              <w:cnfStyle w:val="000000010000" w:firstRow="0" w:lastRow="0" w:firstColumn="0" w:lastColumn="0" w:oddVBand="0" w:evenVBand="0" w:oddHBand="0" w:evenHBand="1" w:firstRowFirstColumn="0" w:firstRowLastColumn="0" w:lastRowFirstColumn="0" w:lastRowLastColumn="0"/>
+              <w:rPr>
+                <w:rFonts w:ascii="Baskerville Old Face" w:hAnsi="Baskerville Old Face"/>
+                <w:i/>
+                <w:sz w:val="24"/>
+              </w:rPr>
+            </w:pPr>
+            <w:r>
+              <w:rPr>
+                <w:rFonts w:ascii="Baskerville Old Face" w:hAnsi="Baskerville Old Face"/>
+                <w:sz w:val="24"/>
+              </w:rPr>
+              <w:t>Si el usuario presiona “Novedades”, se continua en el subflujo “</w:t>
+            </w:r>
+            <w:r>
+              <w:rPr>
+                <w:rFonts w:ascii="Baskerville Old Face" w:hAnsi="Baskerville Old Face"/>
+                <w:i/>
+                <w:sz w:val="24"/>
+              </w:rPr>
+              <w:t>Novedades”.</w:t>
             </w:r>
           </w:p>
         </w:tc>
@@ -2823,6 +3046,12 @@
               </w:rPr>
               <w:t xml:space="preserve">S-1 </w:t>
             </w:r>
+            <w:r>
+              <w:rPr>
+                <w:lang w:val="es-ES"/>
+              </w:rPr>
+              <w:t>Calendario de Exámenes</w:t>
+            </w:r>
           </w:p>
           <w:p>
             <w:pPr>
@@ -2840,42 +3069,30 @@
                 <w:rFonts w:ascii="Baskerville Old Face" w:hAnsi="Baskerville Old Face"/>
                 <w:sz w:val="24"/>
               </w:rPr>
-              <w:t xml:space="preserve">Se presenta la pantalla “Agregar Mesa de </w:t>
-            </w:r>
-            <w:r>
-              <w:rPr>
-                <w:rFonts w:ascii="Baskerville Old Face" w:hAnsi="Baskerville Old Face"/>
-                <w:sz w:val="24"/>
-              </w:rPr>
-              <w:t xml:space="preserve">Examen”, la cual debe llenarse </w:t>
-            </w:r>
-            <w:r>
-              <w:rPr>
-                <w:rFonts w:ascii="Baskerville Old Face" w:hAnsi="Baskerville Old Face"/>
-                <w:sz w:val="24"/>
-              </w:rPr>
-              <w:t>c</w:t>
-            </w:r>
-            <w:r>
-              <w:rPr>
-                <w:rFonts w:ascii="Baskerville Old Face" w:hAnsi="Baskerville Old Face"/>
-                <w:sz w:val="24"/>
-              </w:rPr>
-              <w:t>on el código de la carrera, denominación de la carrera, denominación de la asignatura, un presidente, dos vocales y un suplente, también la fecha del primer llamado y del segundo</w:t>
-            </w:r>
-            <w:r>
-              <w:rPr>
-                <w:rFonts w:ascii="Baskerville Old Face" w:hAnsi="Baskerville Old Face"/>
-                <w:sz w:val="24"/>
-              </w:rPr>
-              <w:t xml:space="preserve"> llamado si es que llega</w:t>
-            </w:r>
-            <w:r>
-              <w:rPr>
-                <w:rFonts w:ascii="Baskerville Old Face" w:hAnsi="Baskerville Old Face"/>
-                <w:sz w:val="24"/>
-              </w:rPr>
-              <w:t xml:space="preserve"> a tener, y por ultimo la hora de la mesa de examen.</w:t>
+              <w:t>Se presenta la pantalla “</w:t>
+            </w:r>
+            <w:r>
+              <w:rPr>
+                <w:rFonts w:ascii="Baskerville Old Face" w:hAnsi="Baskerville Old Face"/>
+                <w:sz w:val="24"/>
+              </w:rPr>
+              <w:t>Calendario</w:t>
+            </w:r>
+            <w:bookmarkStart w:id="0" w:name="_GoBack"/>
+            <w:bookmarkEnd w:id="0"/>
+            <w:r>
+              <w:rPr>
+                <w:rFonts w:ascii="Baskerville Old Face" w:hAnsi="Baskerville Old Face"/>
+                <w:sz w:val="24"/>
+              </w:rPr>
+              <w:t xml:space="preserve">”, </w:t>
+            </w:r>
+            <w:r>
+              <w:rPr>
+                <w:rFonts w:ascii="Baskerville Old Face" w:hAnsi="Baskerville Old Face"/>
+                <w:sz w:val="24"/>
+              </w:rPr>
+              <w:t xml:space="preserve">la cual </w:t>
             </w:r>
           </w:p>
           <w:p>
@@ -2939,21 +3156,35 @@
                 <w:rFonts w:ascii="Baskerville Old Face" w:hAnsi="Baskerville Old Face"/>
                 <w:sz w:val="24"/>
               </w:rPr>
-              <w:t>El usuario selecciona “Agregar”</w:t>
-            </w:r>
-            <w:r>
-              <w:rPr>
-                <w:rFonts w:ascii="Baskerville Old Face" w:hAnsi="Baskerville Old Face"/>
-                <w:sz w:val="24"/>
-              </w:rPr>
-              <w:t>(E1)</w:t>
-            </w:r>
-            <w:r>
-              <w:rPr>
-                <w:rFonts w:ascii="Baskerville Old Face" w:hAnsi="Baskerville Old Face"/>
-                <w:sz w:val="24"/>
-              </w:rPr>
-              <w:t>(E2)</w:t>
+              <w:t>El usuario selecciona “</w:t>
+            </w:r>
+            <w:r>
+              <w:rPr>
+                <w:rFonts w:ascii="Baskerville Old Face" w:hAnsi="Baskerville Old Face"/>
+                <w:sz w:val="24"/>
+              </w:rPr>
+              <w:t>Agregar” (</w:t>
+            </w:r>
+            <w:r>
+              <w:rPr>
+                <w:rFonts w:ascii="Baskerville Old Face" w:hAnsi="Baskerville Old Face"/>
+                <w:sz w:val="24"/>
+              </w:rPr>
+              <w:t>E</w:t>
+            </w:r>
+            <w:r>
+              <w:rPr>
+                <w:rFonts w:ascii="Baskerville Old Face" w:hAnsi="Baskerville Old Face"/>
+                <w:sz w:val="24"/>
+              </w:rPr>
+              <w:t>1) (</w:t>
+            </w:r>
+            <w:r>
+              <w:rPr>
+                <w:rFonts w:ascii="Baskerville Old Face" w:hAnsi="Baskerville Old Face"/>
+                <w:sz w:val="24"/>
+              </w:rPr>
+              <w:t>E2)</w:t>
             </w:r>
             <w:r>
               <w:rPr>
@@ -3083,6 +3314,7 @@
                 <w:rFonts w:ascii="Baskerville Old Face" w:hAnsi="Baskerville Old Face"/>
                 <w:sz w:val="24"/>
               </w:rPr>
+              <w:lastRenderedPageBreak/>
               <w:t>Se presenta la pantalla “Buscar Examen</w:t>
             </w:r>
             <w:r>
@@ -3175,7 +3407,21 @@
                 <w:rFonts w:ascii="Baskerville Old Face" w:hAnsi="Baskerville Old Face"/>
                 <w:sz w:val="24"/>
               </w:rPr>
-              <w:t xml:space="preserve"> (E1)(E2)</w:t>
+              <w:t xml:space="preserve"> (E</w:t>
+            </w:r>
+            <w:r>
+              <w:rPr>
+                <w:rFonts w:ascii="Baskerville Old Face" w:hAnsi="Baskerville Old Face"/>
+                <w:sz w:val="24"/>
+              </w:rPr>
+              <w:t>1) (</w:t>
+            </w:r>
+            <w:r>
+              <w:rPr>
+                <w:rFonts w:ascii="Baskerville Old Face" w:hAnsi="Baskerville Old Face"/>
+                <w:sz w:val="24"/>
+              </w:rPr>
+              <w:t>E2)</w:t>
             </w:r>
             <w:r>
               <w:rPr>
@@ -3201,14 +3447,21 @@
                 <w:rFonts w:ascii="Baskerville Old Face" w:hAnsi="Baskerville Old Face"/>
                 <w:sz w:val="24"/>
               </w:rPr>
-              <w:t>El sistema acepta la solicitud, enviándola a la base de datos correspondiente.</w:t>
-            </w:r>
-            <w:r>
-              <w:rPr>
-                <w:rFonts w:ascii="Baskerville Old Face" w:hAnsi="Baskerville Old Face"/>
-                <w:sz w:val="24"/>
-              </w:rPr>
-              <w:t>(E3)</w:t>
+              <w:t xml:space="preserve">El sistema acepta la solicitud, enviándola a la base de datos </w:t>
+            </w:r>
+            <w:r>
+              <w:rPr>
+                <w:rFonts w:ascii="Baskerville Old Face" w:hAnsi="Baskerville Old Face"/>
+                <w:sz w:val="24"/>
+              </w:rPr>
+              <w:t>correspondiente. (</w:t>
+            </w:r>
+            <w:r>
+              <w:rPr>
+                <w:rFonts w:ascii="Baskerville Old Face" w:hAnsi="Baskerville Old Face"/>
+                <w:sz w:val="24"/>
+              </w:rPr>
+              <w:t>E3)</w:t>
             </w:r>
           </w:p>
           <w:p>
@@ -3228,7 +3481,6 @@
                 <w:rFonts w:ascii="Baskerville Old Face" w:hAnsi="Baskerville Old Face"/>
                 <w:sz w:val="24"/>
               </w:rPr>
-              <w:lastRenderedPageBreak/>
               <w:t xml:space="preserve">El </w:t>
             </w:r>
             <w:r>
@@ -3364,14 +3616,23 @@
                 <w:rFonts w:ascii="Baskerville Old Face" w:hAnsi="Baskerville Old Face"/>
                 <w:sz w:val="24"/>
               </w:rPr>
-              <w:t xml:space="preserve"> incluye  el </w:t>
-            </w:r>
-            <w:r>
-              <w:rPr>
-                <w:rFonts w:ascii="Baskerville Old Face" w:hAnsi="Baskerville Old Face"/>
-                <w:sz w:val="24"/>
-              </w:rPr>
-              <w:t>código de la carrera, denominación de la carrera, denominación de la asignatura, un presidente, dos vocales y un suplente, también la fecha del primer llamado y del segundo llamado si es que llega a tener, y por ultimo la hora de la mesa de examen.</w:t>
+              <w:t xml:space="preserve"> </w:t>
+            </w:r>
+            <w:proofErr w:type="gramStart"/>
+            <w:r>
+              <w:rPr>
+                <w:rFonts w:ascii="Baskerville Old Face" w:hAnsi="Baskerville Old Face"/>
+                <w:sz w:val="24"/>
+              </w:rPr>
+              <w:t>incluye  el</w:t>
+            </w:r>
+            <w:proofErr w:type="gramEnd"/>
+            <w:r>
+              <w:rPr>
+                <w:rFonts w:ascii="Baskerville Old Face" w:hAnsi="Baskerville Old Face"/>
+                <w:sz w:val="24"/>
+              </w:rPr>
+              <w:t xml:space="preserve"> código de la carrera, denominación de la carrera, denominación de la asignatura, un presidente, dos vocales y un suplente, también la fecha del primer llamado y del segundo llamado si es que llega a tener, y por ultimo la hora de la mesa de examen.</w:t>
             </w:r>
             <w:r>
               <w:rPr>
@@ -3545,13 +3806,7 @@
               <w:rPr>
                 <w:lang w:val="es-ES"/>
               </w:rPr>
-              <w:t>S-4</w:t>
-            </w:r>
-            <w:r>
-              <w:rPr>
-                <w:lang w:val="es-ES"/>
-              </w:rPr>
-              <w:t xml:space="preserve"> </w:t>
+              <w:t xml:space="preserve">S-4 </w:t>
             </w:r>
             <w:r>
               <w:rPr>
@@ -3582,7 +3837,23 @@
                 <w:rFonts w:ascii="Baskerville Old Face" w:hAnsi="Baskerville Old Face"/>
                 <w:sz w:val="24"/>
               </w:rPr>
-              <w:t>puede seleccionar entre las siguientes opciones: “carrera”; “Asignatura”; “Presidente”</w:t>
+              <w:t>puede seleccionar entre las siguientes opciones: “carrera”; “Asignatura”; “</w:t>
+            </w:r>
+            <w:proofErr w:type="gramStart"/>
+            <w:r>
+              <w:rPr>
+                <w:rFonts w:ascii="Baskerville Old Face" w:hAnsi="Baskerville Old Face"/>
+                <w:sz w:val="24"/>
+              </w:rPr>
+              <w:t>Presidente</w:t>
+            </w:r>
+            <w:proofErr w:type="gramEnd"/>
+            <w:r>
+              <w:rPr>
+                <w:rFonts w:ascii="Baskerville Old Face" w:hAnsi="Baskerville Old Face"/>
+                <w:sz w:val="24"/>
+              </w:rPr>
+              <w:t>”</w:t>
             </w:r>
             <w:r>
               <w:rPr>
@@ -3653,21 +3924,7 @@
                 <w:rFonts w:ascii="Baskerville Old Face" w:hAnsi="Baskerville Old Face"/>
                 <w:sz w:val="24"/>
               </w:rPr>
-              <w:t>Si el usuario selecciona “</w:t>
-            </w:r>
-            <w:r>
-              <w:rPr>
-                <w:rFonts w:ascii="Baskerville Old Face" w:hAnsi="Baskerville Old Face"/>
-                <w:sz w:val="24"/>
-              </w:rPr>
-              <w:t>Asignatura</w:t>
-            </w:r>
-            <w:r>
-              <w:rPr>
-                <w:rFonts w:ascii="Baskerville Old Face" w:hAnsi="Baskerville Old Face"/>
-                <w:sz w:val="24"/>
-              </w:rPr>
-              <w:t xml:space="preserve">” el sistema habilitara el campo para </w:t>
+              <w:t xml:space="preserve">Si el usuario selecciona “Asignatura” el sistema habilitara el campo para </w:t>
             </w:r>
             <w:r>
               <w:rPr>
@@ -3708,6 +3965,7 @@
               </w:rPr>
               <w:t>Si el usuario selecciona “</w:t>
             </w:r>
+            <w:proofErr w:type="gramStart"/>
             <w:r>
               <w:rPr>
                 <w:rFonts w:ascii="Baskerville Old Face" w:hAnsi="Baskerville Old Face"/>
@@ -3715,6 +3973,7 @@
               </w:rPr>
               <w:t>Presidente</w:t>
             </w:r>
+            <w:proofErr w:type="gramEnd"/>
             <w:r>
               <w:rPr>
                 <w:rFonts w:ascii="Baskerville Old Face" w:hAnsi="Baskerville Old Face"/>
@@ -3752,21 +4011,7 @@
                 <w:rFonts w:ascii="Baskerville Old Face" w:hAnsi="Baskerville Old Face"/>
                 <w:sz w:val="24"/>
               </w:rPr>
-              <w:t>Si el usuario selecciona “</w:t>
-            </w:r>
-            <w:r>
-              <w:rPr>
-                <w:rFonts w:ascii="Baskerville Old Face" w:hAnsi="Baskerville Old Face"/>
-                <w:sz w:val="24"/>
-              </w:rPr>
-              <w:t>Vocal 1</w:t>
-            </w:r>
-            <w:r>
-              <w:rPr>
-                <w:rFonts w:ascii="Baskerville Old Face" w:hAnsi="Baskerville Old Face"/>
-                <w:sz w:val="24"/>
-              </w:rPr>
-              <w:t>” el sistema habilitara el campo para</w:t>
+              <w:t>Si el usuario selecciona “Vocal 1” el sistema habilitara el campo para</w:t>
             </w:r>
             <w:r>
               <w:rPr>
@@ -3798,21 +4043,7 @@
                 <w:rFonts w:ascii="Baskerville Old Face" w:hAnsi="Baskerville Old Face"/>
                 <w:sz w:val="24"/>
               </w:rPr>
-              <w:t>Si el usuario selecciona “</w:t>
-            </w:r>
-            <w:r>
-              <w:rPr>
-                <w:rFonts w:ascii="Baskerville Old Face" w:hAnsi="Baskerville Old Face"/>
-                <w:sz w:val="24"/>
-              </w:rPr>
-              <w:t>Vocal 2</w:t>
-            </w:r>
-            <w:r>
-              <w:rPr>
-                <w:rFonts w:ascii="Baskerville Old Face" w:hAnsi="Baskerville Old Face"/>
-                <w:sz w:val="24"/>
-              </w:rPr>
-              <w:t>” el sistema habilitara el campo para</w:t>
+              <w:t>Si el usuario selecciona “Vocal 2” el sistema habilitara el campo para</w:t>
             </w:r>
             <w:r>
               <w:rPr>
@@ -3844,29 +4075,25 @@
                 <w:rFonts w:ascii="Baskerville Old Face" w:hAnsi="Baskerville Old Face"/>
                 <w:sz w:val="24"/>
               </w:rPr>
-              <w:t>Si el usuario selecciona “</w:t>
-            </w:r>
-            <w:r>
-              <w:rPr>
-                <w:rFonts w:ascii="Baskerville Old Face" w:hAnsi="Baskerville Old Face"/>
-                <w:sz w:val="24"/>
-              </w:rPr>
-              <w:t>Suplente</w:t>
-            </w:r>
-            <w:r>
-              <w:rPr>
-                <w:rFonts w:ascii="Baskerville Old Face" w:hAnsi="Baskerville Old Face"/>
-                <w:sz w:val="24"/>
-              </w:rPr>
-              <w:t>” el sistema habilitara el campo para</w:t>
-            </w:r>
-            <w:r>
-              <w:rPr>
-                <w:rFonts w:ascii="Baskerville Old Face" w:hAnsi="Baskerville Old Face"/>
-                <w:sz w:val="24"/>
-              </w:rPr>
-              <w:t xml:space="preserve"> su  modificación</w:t>
-            </w:r>
+              <w:lastRenderedPageBreak/>
+              <w:t>Si el usuario selecciona “Suplente” el sistema habilitara el campo para</w:t>
+            </w:r>
+            <w:r>
+              <w:rPr>
+                <w:rFonts w:ascii="Baskerville Old Face" w:hAnsi="Baskerville Old Face"/>
+                <w:sz w:val="24"/>
+              </w:rPr>
+              <w:t xml:space="preserve"> </w:t>
+            </w:r>
+            <w:proofErr w:type="gramStart"/>
+            <w:r>
+              <w:rPr>
+                <w:rFonts w:ascii="Baskerville Old Face" w:hAnsi="Baskerville Old Face"/>
+                <w:sz w:val="24"/>
+              </w:rPr>
+              <w:t>su  modificación</w:t>
+            </w:r>
+            <w:proofErr w:type="gramEnd"/>
             <w:r>
               <w:rPr>
                 <w:rFonts w:ascii="Baskerville Old Face" w:hAnsi="Baskerville Old Face"/>
@@ -3890,21 +4117,7 @@
                 <w:rFonts w:ascii="Baskerville Old Face" w:hAnsi="Baskerville Old Face"/>
                 <w:sz w:val="24"/>
               </w:rPr>
-              <w:t>Si el usuario selecciona “</w:t>
-            </w:r>
-            <w:r>
-              <w:rPr>
-                <w:rFonts w:ascii="Baskerville Old Face" w:hAnsi="Baskerville Old Face"/>
-                <w:sz w:val="24"/>
-              </w:rPr>
-              <w:t>1 llamado</w:t>
-            </w:r>
-            <w:r>
-              <w:rPr>
-                <w:rFonts w:ascii="Baskerville Old Face" w:hAnsi="Baskerville Old Face"/>
-                <w:sz w:val="24"/>
-              </w:rPr>
-              <w:t>” el sistema habilitara el campo para</w:t>
+              <w:t>Si el usuario selecciona “1 llamado” el sistema habilitara el campo para</w:t>
             </w:r>
             <w:r>
               <w:rPr>
@@ -3936,21 +4149,7 @@
                 <w:rFonts w:ascii="Baskerville Old Face" w:hAnsi="Baskerville Old Face"/>
                 <w:sz w:val="24"/>
               </w:rPr>
-              <w:t>Si el usuario selecciona “</w:t>
-            </w:r>
-            <w:r>
-              <w:rPr>
-                <w:rFonts w:ascii="Baskerville Old Face" w:hAnsi="Baskerville Old Face"/>
-                <w:sz w:val="24"/>
-              </w:rPr>
-              <w:t>2 llamado</w:t>
-            </w:r>
-            <w:r>
-              <w:rPr>
-                <w:rFonts w:ascii="Baskerville Old Face" w:hAnsi="Baskerville Old Face"/>
-                <w:sz w:val="24"/>
-              </w:rPr>
-              <w:t xml:space="preserve">” el sistema habilitara el campo para </w:t>
+              <w:t xml:space="preserve">Si el usuario selecciona “2 llamado” el sistema habilitara el campo para </w:t>
             </w:r>
             <w:r>
               <w:rPr>
@@ -3982,22 +4181,7 @@
                 <w:rFonts w:ascii="Baskerville Old Face" w:hAnsi="Baskerville Old Face"/>
                 <w:sz w:val="24"/>
               </w:rPr>
-              <w:lastRenderedPageBreak/>
-              <w:t>Si el usuario selecciona “</w:t>
-            </w:r>
-            <w:r>
-              <w:rPr>
-                <w:rFonts w:ascii="Baskerville Old Face" w:hAnsi="Baskerville Old Face"/>
-                <w:sz w:val="24"/>
-              </w:rPr>
-              <w:t>Hora</w:t>
-            </w:r>
-            <w:r>
-              <w:rPr>
-                <w:rFonts w:ascii="Baskerville Old Face" w:hAnsi="Baskerville Old Face"/>
-                <w:sz w:val="24"/>
-              </w:rPr>
-              <w:t>” el sistema habilitara el campo para</w:t>
+              <w:t>Si el usuario selecciona “Hora” el sistema habilitara el campo para</w:t>
             </w:r>
             <w:r>
               <w:rPr>
@@ -4367,6 +4551,7 @@
         <w:rPr>
           <w:lang w:val="es-ES" w:eastAsia="es-AR"/>
         </w:rPr>
+        <w:lastRenderedPageBreak/>
         <w:drawing>
           <wp:inline distT="0" distB="0" distL="0" distR="0">
             <wp:extent cx="3491230" cy="2512060"/>
@@ -4623,6 +4808,7 @@
         <w:rPr>
           <w:lang w:val="es-ES"/>
         </w:rPr>
+        <w:lastRenderedPageBreak/>
         <w:t>Este tipo de diagrama muestra las interacciones que ocurren entre los</w:t>
       </w:r>
       <w:r>
@@ -4671,8 +4857,16 @@
         <w:rPr>
           <w:lang w:val="es-ES"/>
         </w:rPr>
-        <w:t>En estos diagramas los mensajes enviados de un objeto a otro se representa</w:t>
-      </w:r>
+        <w:t xml:space="preserve">En estos diagramas </w:t>
+      </w:r>
+      <w:proofErr w:type="gramStart"/>
+      <w:r>
+        <w:rPr>
+          <w:lang w:val="es-ES"/>
+        </w:rPr>
+        <w:t>los mensajes enviados de un objeto a otro se representa</w:t>
+      </w:r>
+      <w:proofErr w:type="gramEnd"/>
       <w:r>
         <w:rPr>
           <w:lang w:val="es-ES"/>
@@ -4745,7 +4939,14 @@
         <w:rPr>
           <w:lang w:val="es-ES"/>
         </w:rPr>
-        <w:t>programa.</w:t>
+        <w:t>programa</w:t>
+      </w:r>
+      <w:proofErr w:type="gramStart"/>
+      <w:r>
+        <w:rPr>
+          <w:lang w:val="es-ES"/>
+        </w:rPr>
+        <w:t>.</w:t>
       </w:r>
       <w:r>
         <w:rPr>
@@ -4753,6 +4954,7 @@
         </w:rPr>
         <w:t xml:space="preserve"> ]</w:t>
       </w:r>
+      <w:proofErr w:type="gramEnd"/>
     </w:p>
     <w:p>
       <w:pPr>
@@ -4767,7 +4969,6 @@
           <w:rFonts w:ascii="Baskerville Old Face" w:hAnsi="Baskerville Old Face"/>
           <w:lang w:val="es-ES" w:eastAsia="es-AR"/>
         </w:rPr>
-        <w:lastRenderedPageBreak/>
         <w:drawing>
           <wp:inline distT="0" distB="0" distL="0" distR="0">
             <wp:extent cx="2613660" cy="3020060"/>
@@ -4888,7 +5089,21 @@
         <w:rPr>
           <w:lang w:val="es-ES"/>
         </w:rPr>
-        <w:t>El diagrama de estados engloba todos los mensajes que un objeto puede enviar o recibir, en otras palabras es un escenario que representa un camino dentro de un diagrama.</w:t>
+        <w:t xml:space="preserve">El diagrama de estados engloba todos los mensajes que un objeto puede enviar o recibir, en otras </w:t>
+      </w:r>
+      <w:proofErr w:type="gramStart"/>
+      <w:r>
+        <w:rPr>
+          <w:lang w:val="es-ES"/>
+        </w:rPr>
+        <w:t>palabras</w:t>
+      </w:r>
+      <w:proofErr w:type="gramEnd"/>
+      <w:r>
+        <w:rPr>
+          <w:lang w:val="es-ES"/>
+        </w:rPr>
+        <w:t xml:space="preserve"> es un escenario que representa un camino dentro de un diagrama.</w:t>
       </w:r>
     </w:p>
     <w:p>
@@ -4902,7 +5117,35 @@
         <w:rPr>
           <w:lang w:val="es-ES"/>
         </w:rPr>
-        <w:t>Como característica de estos diagramas siempre cuentan con dos estados especiales, el inicial y el final, con la particularidad que este diagrama puede tener solo un estado inicial pero varios estados finales. Una transición entre estados representa un cambio de un estado origen a un estado sucesor destino que podría ser el mismo que el estado origen, dicho cambio de estado puede estar aparejado con alguna acción. Además las acciones se asocian a las transiciones y se consideran que ocurre de forma rápida e ininterrumpible.</w:t>
+        <w:t xml:space="preserve">Como característica de estos diagramas siempre cuentan con dos estados especiales, el inicial y el final, con la particularidad que este diagrama puede tener solo un estado inicial pero varios estados finales. Una transición entre estados representa un cambio de un estado origen a un estado sucesor destino que podría ser el mismo que el estado origen, dicho cambio de estado puede estar aparejado con alguna acción. </w:t>
+      </w:r>
+      <w:proofErr w:type="gramStart"/>
+      <w:r>
+        <w:rPr>
+          <w:lang w:val="es-ES"/>
+        </w:rPr>
+        <w:t>Además</w:t>
+      </w:r>
+      <w:proofErr w:type="gramEnd"/>
+      <w:r>
+        <w:rPr>
+          <w:lang w:val="es-ES"/>
+        </w:rPr>
+        <w:t xml:space="preserve"> las acciones se asocian a las transiciones y se consideran que ocurre de forma rápida e </w:t>
+      </w:r>
+      <w:proofErr w:type="spellStart"/>
+      <w:r>
+        <w:rPr>
+          <w:lang w:val="es-ES"/>
+        </w:rPr>
+        <w:t>ininterrumpible</w:t>
+      </w:r>
+      <w:proofErr w:type="spellEnd"/>
+      <w:r>
+        <w:rPr>
+          <w:lang w:val="es-ES"/>
+        </w:rPr>
+        <w:t>.</w:t>
       </w:r>
       <w:r>
         <w:rPr>
@@ -5156,7 +5399,7 @@
         </mc:Choice>
         <mc:Fallback>
           <w:pict>
-            <v:group w14:anchorId="01A0BCF1" id="Group 27" o:spid="_x0000_s1026" style="position:absolute;margin-left:-4.2pt;margin-top:778.95pt;width:615.35pt;height:64.75pt;flip:y;z-index:251656192;mso-position-horizontal-relative:page;mso-position-vertical-relative:page;mso-height-relative:bottom-margin-area" coordorigin="-101,-8" coordsize="15932,1439" o:gfxdata="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" o:allowincell="f">
+            <v:group w14:anchorId="309E520F" id="Group 27" o:spid="_x0000_s1026" style="position:absolute;margin-left:-4.2pt;margin-top:778.95pt;width:615.35pt;height:64.75pt;flip:y;z-index:251656192;mso-position-horizontal-relative:page;mso-position-vertical-relative:page;mso-height-relative:bottom-margin-area" coordorigin="-101,-8" coordsize="15932,1439" o:gfxdata="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" o:allowincell="f">
               <v:shapetype id="_x0000_t32" coordsize="21600,21600" o:spt="32" o:oned="t" path="m,l21600,21600e" filled="f">
                 <v:path arrowok="t" fillok="f" o:connecttype="none"/>
                 <o:lock v:ext="edit" shapetype="t"/>
@@ -5252,7 +5495,7 @@
         </mc:Choice>
         <mc:Fallback>
           <w:pict>
-            <v:rect w14:anchorId="0CEE0E48" id="Rectangle 26" o:spid="_x0000_s1026" style="position:absolute;margin-left:38.95pt;margin-top:778.55pt;width:7.15pt;height:62.9pt;z-index:251655168;visibility:visible;mso-wrap-style:square;mso-width-percent:0;mso-height-percent:900;mso-wrap-distance-left:9pt;mso-wrap-distance-top:0;mso-wrap-distance-right:9pt;mso-wrap-distance-bottom:0;mso-position-horizontal:absolute;mso-position-horizontal-relative:page;mso-position-vertical:absolute;mso-position-vertical-relative:page;mso-width-percent:0;mso-height-percent:900;mso-width-relative:page;mso-height-relative:bottom-margin-area;v-text-anchor:top" o:gfxdata="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" fillcolor="#ffd555 [2167]" strokecolor="#ffc000 [3207]" strokeweight=".5pt">
+            <v:rect w14:anchorId="0CB1850B" id="Rectangle 26" o:spid="_x0000_s1026" style="position:absolute;margin-left:38.95pt;margin-top:778.55pt;width:7.15pt;height:62.9pt;z-index:251655168;visibility:visible;mso-wrap-style:square;mso-width-percent:0;mso-height-percent:900;mso-wrap-distance-left:9pt;mso-wrap-distance-top:0;mso-wrap-distance-right:9pt;mso-wrap-distance-bottom:0;mso-position-horizontal:absolute;mso-position-horizontal-relative:page;mso-position-vertical:absolute;mso-position-vertical-relative:page;mso-width-percent:0;mso-height-percent:900;mso-width-relative:page;mso-height-relative:bottom-margin-area;v-text-anchor:top" o:gfxdata="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" fillcolor="#ffd555 [2167]" strokecolor="#ffc000 [3207]" strokeweight=".5pt">
               <v:fill color2="#ffcc31 [2615]" rotate="t" colors="0 #ffdd9c;.5 #ffd78e;1 #ffd479" focus="100%" type="gradient">
                 <o:fill v:ext="view" type="gradientUnscaled"/>
               </v:fill>
@@ -5425,7 +5668,7 @@
         </mc:Choice>
         <mc:Fallback>
           <w:pict>
-            <v:rect w14:anchorId="1E2505D5" id="Rectangle 11" o:spid="_x0000_s1026" style="position:absolute;margin-left:549.2pt;margin-top:778.55pt;width:7.15pt;height:62.9pt;z-index:251654144;visibility:visible;mso-wrap-style:square;mso-width-percent:0;mso-height-percent:900;mso-wrap-distance-left:9pt;mso-wrap-distance-top:0;mso-wrap-distance-right:9pt;mso-wrap-distance-bottom:0;mso-position-horizontal:absolute;mso-position-horizontal-relative:page;mso-position-vertical:absolute;mso-position-vertical-relative:page;mso-width-percent:0;mso-height-percent:900;mso-width-relative:page;mso-height-relative:bottom-margin-area;v-text-anchor:top" o:gfxdata="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" fillcolor="#ffd555 [2167]" strokecolor="#ffc000 [3207]" strokeweight=".5pt">
+            <v:rect w14:anchorId="043E5728" id="Rectangle 11" o:spid="_x0000_s1026" style="position:absolute;margin-left:549.2pt;margin-top:778.55pt;width:7.15pt;height:62.9pt;z-index:251654144;visibility:visible;mso-wrap-style:square;mso-width-percent:0;mso-height-percent:900;mso-wrap-distance-left:9pt;mso-wrap-distance-top:0;mso-wrap-distance-right:9pt;mso-wrap-distance-bottom:0;mso-position-horizontal:absolute;mso-position-horizontal-relative:page;mso-position-vertical:absolute;mso-position-vertical-relative:page;mso-width-percent:0;mso-height-percent:900;mso-width-relative:page;mso-height-relative:bottom-margin-area;v-text-anchor:top" o:gfxdata="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" fillcolor="#ffd555 [2167]" strokecolor="#ffc000 [3207]" strokeweight=".5pt">
               <v:fill color2="#ffcc31 [2615]" rotate="t" colors="0 #ffdd9c;.5 #ffd78e;1 #ffd479" focus="100%" type="gradient">
                 <o:fill v:ext="view" type="gradientUnscaled"/>
               </v:fill>
@@ -5860,7 +6103,7 @@
         </mc:Choice>
         <mc:Fallback>
           <w:pict>
-            <v:rect w14:anchorId="00528C0E" id="Rectangle 41" o:spid="_x0000_s1026" style="position:absolute;margin-left:39.3pt;margin-top:.4pt;width:7.15pt;height:62.95pt;z-index:251659264;visibility:visible;mso-wrap-style:square;mso-width-percent:0;mso-height-percent:900;mso-wrap-distance-left:9pt;mso-wrap-distance-top:0;mso-wrap-distance-right:9pt;mso-wrap-distance-bottom:0;mso-position-horizontal:absolute;mso-position-horizontal-relative:page;mso-position-vertical:absolute;mso-position-vertical-relative:page;mso-width-percent:0;mso-height-percent:900;mso-width-relative:page;mso-height-relative:bottom-margin-area;v-text-anchor:top" o:gfxdata="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" fillcolor="#ffd555 [2167]" strokecolor="#ffc000 [3207]" strokeweight=".5pt">
+            <v:rect w14:anchorId="318A574A" id="Rectangle 41" o:spid="_x0000_s1026" style="position:absolute;margin-left:39.3pt;margin-top:.4pt;width:7.15pt;height:62.95pt;z-index:251659264;visibility:visible;mso-wrap-style:square;mso-width-percent:0;mso-height-percent:900;mso-wrap-distance-left:9pt;mso-wrap-distance-top:0;mso-wrap-distance-right:9pt;mso-wrap-distance-bottom:0;mso-position-horizontal:absolute;mso-position-horizontal-relative:page;mso-position-vertical:absolute;mso-position-vertical-relative:page;mso-width-percent:0;mso-height-percent:900;mso-width-relative:page;mso-height-relative:bottom-margin-area;v-text-anchor:top" o:gfxdata="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" fillcolor="#ffd555 [2167]" strokecolor="#ffc000 [3207]" strokeweight=".5pt">
               <v:fill color2="#ffcc31 [2615]" rotate="t" colors="0 #ffdd9c;.5 #ffd78e;1 #ffd479" focus="100%" type="gradient">
                 <o:fill v:ext="view" type="gradientUnscaled"/>
               </v:fill>
@@ -5946,7 +6189,7 @@
         </mc:Choice>
         <mc:Fallback>
           <w:pict>
-            <v:rect w14:anchorId="75069656" id="Rectangle 34" o:spid="_x0000_s1026" style="position:absolute;margin-left:549.6pt;margin-top:.4pt;width:7.15pt;height:62.9pt;z-index:251657216;visibility:visible;mso-wrap-style:square;mso-width-percent:0;mso-height-percent:900;mso-wrap-distance-left:9pt;mso-wrap-distance-top:0;mso-wrap-distance-right:9pt;mso-wrap-distance-bottom:0;mso-position-horizontal:absolute;mso-position-horizontal-relative:page;mso-position-vertical:absolute;mso-position-vertical-relative:page;mso-width-percent:0;mso-height-percent:900;mso-width-relative:page;mso-height-relative:bottom-margin-area;v-text-anchor:top" o:gfxdata="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" fillcolor="#ffd555 [2167]" strokecolor="#ffc000 [3207]" strokeweight=".5pt">
+            <v:rect w14:anchorId="0D5FA0F4" id="Rectangle 34" o:spid="_x0000_s1026" style="position:absolute;margin-left:549.6pt;margin-top:.4pt;width:7.15pt;height:62.9pt;z-index:251657216;visibility:visible;mso-wrap-style:square;mso-width-percent:0;mso-height-percent:900;mso-wrap-distance-left:9pt;mso-wrap-distance-top:0;mso-wrap-distance-right:9pt;mso-wrap-distance-bottom:0;mso-position-horizontal:absolute;mso-position-horizontal-relative:page;mso-position-vertical:absolute;mso-position-vertical-relative:page;mso-width-percent:0;mso-height-percent:900;mso-width-relative:page;mso-height-relative:bottom-margin-area;v-text-anchor:top" o:gfxdata="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" fillcolor="#ffd555 [2167]" strokecolor="#ffc000 [3207]" strokeweight=".5pt">
               <v:fill color2="#ffcc31 [2615]" rotate="t" colors="0 #ffdd9c;.5 #ffd78e;1 #ffd479" focus="100%" type="gradient">
                 <o:fill v:ext="view" type="gradientUnscaled"/>
               </v:fill>
@@ -6083,7 +6326,7 @@
         </mc:Choice>
         <mc:Fallback>
           <w:pict>
-            <v:group w14:anchorId="2DA265A9" id="Group 35" o:spid="_x0000_s1026" style="position:absolute;margin-left:0;margin-top:0;width:594.45pt;height:64.2pt;z-index:251658240;mso-width-percent:1000;mso-position-horizontal:center;mso-position-horizontal-relative:page;mso-position-vertical:top;mso-position-vertical-relative:page;mso-width-percent:1000;mso-height-relative:top-margin-area" coordorigin="8,9" coordsize="15823,1439" o:gfxdata="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">
+            <v:group w14:anchorId="134C2755" id="Group 35" o:spid="_x0000_s1026" style="position:absolute;margin-left:0;margin-top:0;width:594.45pt;height:64.2pt;z-index:251658240;mso-width-percent:1000;mso-position-horizontal:center;mso-position-horizontal-relative:page;mso-position-vertical:top;mso-position-vertical-relative:page;mso-width-percent:1000;mso-height-relative:top-margin-area" coordorigin="8,9" coordsize="15823,1439" o:gfxdata="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">
               <v:shapetype id="_x0000_t32" coordsize="21600,21600" o:spt="32" o:oned="t" path="m,l21600,21600e" filled="f">
                 <v:path arrowok="t" fillok="f" o:connecttype="none"/>
                 <o:lock v:ext="edit" shapetype="t"/>
@@ -9433,7 +9676,7 @@
 </file>
 
 <file path=customXml/itemProps2.xml><?xml version="1.0" encoding="utf-8"?>
-<ds:datastoreItem xmlns:ds="http://schemas.openxmlformats.org/officeDocument/2006/customXml" ds:itemID="{5A8A9C59-6426-6D4B-BECB-444B955CE1AC}">
+<ds:datastoreItem xmlns:ds="http://schemas.openxmlformats.org/officeDocument/2006/customXml" ds:itemID="{18B04E1D-5214-B04C-8071-42A9E5C0451C}">
   <ds:schemaRefs>
     <ds:schemaRef ds:uri="http://schemas.openxmlformats.org/officeDocument/2006/bibliography"/>
   </ds:schemaRefs>

</xml_diff>

<commit_message>
actualizacion de la especificacion de Caso de Uso Consultar Final
Se modifico el caso de uso consultar final, como tambien el diagrama de casos de uso (Revisar)
</commit_message>
<xml_diff>
--- a/Casos de Uso/ Caso de Uso Consultar Finales.docx
+++ b/Casos de Uso/ Caso de Uso Consultar Finales.docx
@@ -644,7 +644,7 @@
                                     <pic:cNvPicPr/>
                                   </pic:nvPicPr>
                                   <pic:blipFill>
-                                    <a:blip r:embed="rId9">
+                                    <a:blip r:embed="rId10">
                                       <a:extLst>
                                         <a:ext uri="{28A0092B-C50C-407E-A947-70E740481C1C}">
                                           <a14:useLocalDpi xmlns:a14="http://schemas.microsoft.com/office/drawing/2010/main" val="0"/>
@@ -708,7 +708,7 @@
                     </pic:cNvPicPr>
                   </pic:nvPicPr>
                   <pic:blipFill>
-                    <a:blip r:embed="rId10" cstate="print"/>
+                    <a:blip r:embed="rId11" cstate="print"/>
                     <a:stretch>
                       <a:fillRect/>
                     </a:stretch>
@@ -1136,21 +1136,7 @@
         <w:rPr>
           <w:lang w:val="es-ES"/>
         </w:rPr>
-        <w:t xml:space="preserve"> Para actualizar la tabla de Contenido, haga clic con el botón derecho del ratón sobre cualquier línea del contenido de </w:t>
-      </w:r>
-      <w:proofErr w:type="gramStart"/>
-      <w:r>
-        <w:rPr>
-          <w:lang w:val="es-ES"/>
-        </w:rPr>
-        <w:t>la misma</w:t>
-      </w:r>
-      <w:proofErr w:type="gramEnd"/>
-      <w:r>
-        <w:rPr>
-          <w:lang w:val="es-ES"/>
-        </w:rPr>
-        <w:t xml:space="preserve"> y seleccione Actualizar campos, en el cuadro que aparece seleccione Actualizar toda la tabla y ha</w:t>
+        <w:t xml:space="preserve"> Para actualizar la tabla de Contenido, haga clic con el botón derecho del ratón sobre cualquier línea del contenido de la misma y seleccione Actualizar campos, en el cuadro que aparece seleccione Actualizar toda la tabla y ha</w:t>
       </w:r>
       <w:r>
         <w:rPr>
@@ -1170,21 +1156,7 @@
         <w:rPr>
           <w:lang w:val="es-ES"/>
         </w:rPr>
-        <w:t xml:space="preserve">Para actualizar los campos en Microsoft Word (los cuales se muestran sobre un fondo gris cuando se selecciona], ir a Archivo &gt; Propiedades &gt; Resumen y reemplazar los campos “Asunto” con el Nombre del </w:t>
-      </w:r>
-      <w:proofErr w:type="gramStart"/>
-      <w:r>
-        <w:rPr>
-          <w:lang w:val="es-ES"/>
-        </w:rPr>
-        <w:t>Proyecto  y</w:t>
-      </w:r>
-      <w:proofErr w:type="gramEnd"/>
-      <w:r>
-        <w:rPr>
-          <w:lang w:val="es-ES"/>
-        </w:rPr>
-        <w:t xml:space="preserve"> “Autor” con el nombre del autor de este documento después ir a Personalizar y actualizar el valor “Numero de Documento” en la lista de propiedades del mismo dialogo, por el nuevo número de versión. Posteriormente cerrar el dialogo actualizar el documento seleccionando en el menú Editar &gt; Seleccionar todo o </w:t>
+        <w:t xml:space="preserve">Para actualizar los campos en Microsoft Word (los cuales se muestran sobre un fondo gris cuando se selecciona], ir a Archivo &gt; Propiedades &gt; Resumen y reemplazar los campos “Asunto” con el Nombre del Proyecto  y “Autor” con el nombre del autor de este documento después ir a Personalizar y actualizar el valor “Numero de Documento” en la lista de propiedades del mismo dialogo, por el nuevo número de versión. Posteriormente cerrar el dialogo actualizar el documento seleccionando en el menú Editar &gt; Seleccionar todo o </w:t>
       </w:r>
       <w:proofErr w:type="spellStart"/>
       <w:r>
@@ -1198,21 +1170,7 @@
         <w:rPr>
           <w:lang w:val="es-ES"/>
         </w:rPr>
-        <w:t xml:space="preserve">–E y presionar F9, o simplemente dar un clic sobre el campo y presionar F9. Esto debe repetirse también en el índice, encabezado </w:t>
-      </w:r>
-      <w:proofErr w:type="gramStart"/>
-      <w:r>
-        <w:rPr>
-          <w:lang w:val="es-ES"/>
-        </w:rPr>
-        <w:t>y  pie</w:t>
-      </w:r>
-      <w:proofErr w:type="gramEnd"/>
-      <w:r>
-        <w:rPr>
-          <w:lang w:val="es-ES"/>
-        </w:rPr>
-        <w:t xml:space="preserve"> de página, en todas sus secciones.]</w:t>
+        <w:t>–E y presionar F9, o simplemente dar un clic sobre el campo y presionar F9. Esto debe repetirse también en el índice, encabezado y  pie de página, en todas sus secciones.]</w:t>
       </w:r>
     </w:p>
     <w:p>
@@ -1318,7 +1276,7 @@
                                           <pic:cNvPicPr/>
                                         </pic:nvPicPr>
                                         <pic:blipFill>
-                                          <a:blip r:embed="rId11">
+                                          <a:blip r:embed="rId12">
                                             <a:extLst>
                                               <a:ext uri="{28A0092B-C50C-407E-A947-70E740481C1C}">
                                                 <a14:useLocalDpi xmlns:a14="http://schemas.microsoft.com/office/drawing/2010/main" val="0"/>
@@ -1402,7 +1360,7 @@
                                     <pic:cNvPicPr/>
                                   </pic:nvPicPr>
                                   <pic:blipFill>
-                                    <a:blip r:embed="rId11">
+                                    <a:blip r:embed="rId13">
                                       <a:extLst>
                                         <a:ext uri="{28A0092B-C50C-407E-A947-70E740481C1C}">
                                           <a14:useLocalDpi xmlns:a14="http://schemas.microsoft.com/office/drawing/2010/main" val="0"/>
@@ -2771,7 +2729,15 @@
               <w:rPr>
                 <w:lang w:val="es-ES"/>
               </w:rPr>
-              <w:t>Flujo Normal</w:t>
+              <w:t>F</w:t>
+            </w:r>
+            <w:bookmarkStart w:id="0" w:name="_GoBack"/>
+            <w:bookmarkEnd w:id="0"/>
+            <w:r>
+              <w:rPr>
+                <w:lang w:val="es-ES"/>
+              </w:rPr>
+              <w:t>lujo Normal</w:t>
             </w:r>
           </w:p>
         </w:tc>
@@ -2913,21 +2879,7 @@
                 <w:rFonts w:ascii="Baskerville Old Face" w:hAnsi="Baskerville Old Face"/>
                 <w:sz w:val="24"/>
               </w:rPr>
-              <w:t>Si el usuario presiona “</w:t>
-            </w:r>
-            <w:r>
-              <w:rPr>
-                <w:rFonts w:ascii="Baskerville Old Face" w:hAnsi="Baskerville Old Face"/>
-                <w:sz w:val="24"/>
-              </w:rPr>
-              <w:t>Búsqueda</w:t>
-            </w:r>
-            <w:r>
-              <w:rPr>
-                <w:rFonts w:ascii="Baskerville Old Face" w:hAnsi="Baskerville Old Face"/>
-                <w:sz w:val="24"/>
-              </w:rPr>
-              <w:t>”, se continua. En el subflujo “</w:t>
+              <w:t>Si el usuario presiona “Búsqueda”, se continua. En el subflujo “</w:t>
             </w:r>
             <w:r>
               <w:rPr>
@@ -2935,15 +2887,7 @@
                 <w:i/>
                 <w:sz w:val="24"/>
               </w:rPr>
-              <w:t>Buscar Examen”</w:t>
-            </w:r>
-            <w:r>
-              <w:rPr>
-                <w:rFonts w:ascii="Baskerville Old Face" w:hAnsi="Baskerville Old Face"/>
-                <w:i/>
-                <w:sz w:val="24"/>
-              </w:rPr>
-              <w:t>.</w:t>
+              <w:t>Buscar Examen”.</w:t>
             </w:r>
           </w:p>
           <w:p>
@@ -2961,15 +2905,53 @@
                 <w:rFonts w:ascii="Baskerville Old Face" w:hAnsi="Baskerville Old Face"/>
                 <w:sz w:val="24"/>
               </w:rPr>
-              <w:t>Si el usuario presiona “Favoritos”, se continua en el subflujo “</w:t>
-            </w:r>
+              <w:t>Si el usuario pr</w:t>
+            </w:r>
+            <w:r>
+              <w:rPr>
+                <w:rFonts w:ascii="Baskerville Old Face" w:hAnsi="Baskerville Old Face"/>
+                <w:sz w:val="24"/>
+              </w:rPr>
+              <w:t>esiona “Favoritos”, se continua. E</w:t>
+            </w:r>
+            <w:r>
+              <w:rPr>
+                <w:rFonts w:ascii="Baskerville Old Face" w:hAnsi="Baskerville Old Face"/>
+                <w:sz w:val="24"/>
+              </w:rPr>
+              <w:t xml:space="preserve">n el </w:t>
+            </w:r>
+            <w:r>
+              <w:rPr>
+                <w:rFonts w:ascii="Baskerville Old Face" w:hAnsi="Baskerville Old Face"/>
+                <w:sz w:val="24"/>
+              </w:rPr>
+              <w:t>subflujo</w:t>
+            </w:r>
+            <w:r>
+              <w:rPr>
+                <w:rFonts w:ascii="Baskerville Old Face" w:hAnsi="Baskerville Old Face"/>
+                <w:sz w:val="24"/>
+              </w:rPr>
+              <w:t xml:space="preserve"> “</w:t>
+            </w:r>
+            <w:proofErr w:type="spellStart"/>
             <w:r>
               <w:rPr>
                 <w:rFonts w:ascii="Baskerville Old Face" w:hAnsi="Baskerville Old Face"/>
                 <w:i/>
                 <w:sz w:val="24"/>
               </w:rPr>
-              <w:t>Favoritos”.</w:t>
+              <w:t>IndicarPreferidos</w:t>
+            </w:r>
+            <w:proofErr w:type="spellEnd"/>
+            <w:r>
+              <w:rPr>
+                <w:rFonts w:ascii="Baskerville Old Face" w:hAnsi="Baskerville Old Face"/>
+                <w:i/>
+                <w:sz w:val="24"/>
+              </w:rPr>
+              <w:t>”.</w:t>
             </w:r>
           </w:p>
           <w:p>
@@ -2987,7 +2969,21 @@
                 <w:rFonts w:ascii="Baskerville Old Face" w:hAnsi="Baskerville Old Face"/>
                 <w:sz w:val="24"/>
               </w:rPr>
-              <w:t>Si el usuario presiona “Novedades”, se continua en el subflujo “</w:t>
+              <w:t>Si el usuario pre</w:t>
+            </w:r>
+            <w:r>
+              <w:rPr>
+                <w:rFonts w:ascii="Baskerville Old Face" w:hAnsi="Baskerville Old Face"/>
+                <w:sz w:val="24"/>
+              </w:rPr>
+              <w:t>siona “Novedades”, se continua. E</w:t>
+            </w:r>
+            <w:r>
+              <w:rPr>
+                <w:rFonts w:ascii="Baskerville Old Face" w:hAnsi="Baskerville Old Face"/>
+                <w:sz w:val="24"/>
+              </w:rPr>
+              <w:t>n el subflujo “</w:t>
             </w:r>
             <w:r>
               <w:rPr>
@@ -3018,12 +3014,14 @@
                 <w:lang w:val="es-ES"/>
               </w:rPr>
             </w:pPr>
+            <w:proofErr w:type="spellStart"/>
             <w:r>
               <w:rPr>
                 <w:lang w:val="es-ES"/>
               </w:rPr>
               <w:t>SubFlujo</w:t>
             </w:r>
+            <w:proofErr w:type="spellEnd"/>
           </w:p>
         </w:tc>
         <w:tc>
@@ -3078,21 +3076,47 @@
               </w:rPr>
               <w:t>Calendario</w:t>
             </w:r>
-            <w:bookmarkStart w:id="0" w:name="_GoBack"/>
-            <w:bookmarkEnd w:id="0"/>
-            <w:r>
-              <w:rPr>
-                <w:rFonts w:ascii="Baskerville Old Face" w:hAnsi="Baskerville Old Face"/>
-                <w:sz w:val="24"/>
-              </w:rPr>
-              <w:t xml:space="preserve">”, </w:t>
-            </w:r>
-            <w:r>
-              <w:rPr>
-                <w:rFonts w:ascii="Baskerville Old Face" w:hAnsi="Baskerville Old Face"/>
-                <w:sz w:val="24"/>
-              </w:rPr>
-              <w:t xml:space="preserve">la cual </w:t>
+            <w:r>
+              <w:rPr>
+                <w:rFonts w:ascii="Baskerville Old Face" w:hAnsi="Baskerville Old Face"/>
+                <w:sz w:val="24"/>
+              </w:rPr>
+              <w:t xml:space="preserve"> Finales</w:t>
+            </w:r>
+            <w:r>
+              <w:rPr>
+                <w:rFonts w:ascii="Baskerville Old Face" w:hAnsi="Baskerville Old Face"/>
+                <w:sz w:val="24"/>
+              </w:rPr>
+              <w:t>”,</w:t>
+            </w:r>
+            <w:r>
+              <w:rPr>
+                <w:rFonts w:ascii="Baskerville Old Face" w:hAnsi="Baskerville Old Face"/>
+                <w:sz w:val="24"/>
+              </w:rPr>
+              <w:t xml:space="preserve"> </w:t>
+            </w:r>
+            <w:r>
+              <w:rPr>
+                <w:rFonts w:ascii="Baskerville Old Face" w:hAnsi="Baskerville Old Face"/>
+                <w:sz w:val="24"/>
+              </w:rPr>
+              <w:t>q</w:t>
+            </w:r>
+            <w:r>
+              <w:rPr>
+                <w:rFonts w:ascii="Baskerville Old Face" w:hAnsi="Baskerville Old Face"/>
+                <w:sz w:val="24"/>
+              </w:rPr>
+              <w:t xml:space="preserve">ue contiene un calendario donde se van a encontrar los finales </w:t>
+            </w:r>
+            <w:r>
+              <w:rPr>
+                <w:rFonts w:ascii="Baskerville Old Face" w:hAnsi="Baskerville Old Face"/>
+                <w:sz w:val="24"/>
+              </w:rPr>
+              <w:t>que fueron añadidos como favoritos.</w:t>
             </w:r>
           </w:p>
           <w:p>
@@ -3111,7 +3135,7 @@
                 <w:rFonts w:ascii="Baskerville Old Face" w:hAnsi="Baskerville Old Face"/>
                 <w:sz w:val="24"/>
               </w:rPr>
-              <w:t>El sistema solicita al usuario que ingrese los datos.</w:t>
+              <w:t>Si el usuario presiona sobre la fecha de un final se muestra información de los finales relacionados a esa fecha.</w:t>
             </w:r>
           </w:p>
           <w:p>
@@ -3130,6 +3154,45 @@
                 <w:rFonts w:ascii="Baskerville Old Face" w:hAnsi="Baskerville Old Face"/>
                 <w:sz w:val="24"/>
               </w:rPr>
+              <w:t xml:space="preserve">Si el usuario presiona sobre el circulo rojo </w:t>
+            </w:r>
+          </w:p>
+          <w:p>
+            <w:pPr>
+              <w:spacing w:line="240" w:lineRule="auto"/>
+              <w:contextualSpacing/>
+              <w:jc w:val="both"/>
+              <w:cnfStyle w:val="000000100000" w:firstRow="0" w:lastRow="0" w:firstColumn="0" w:lastColumn="0" w:oddVBand="0" w:evenVBand="0" w:oddHBand="1" w:evenHBand="0" w:firstRowFirstColumn="0" w:firstRowLastColumn="0" w:lastRowFirstColumn="0" w:lastRowLastColumn="0"/>
+              <w:rPr>
+                <w:rFonts w:ascii="Baskerville Old Face" w:hAnsi="Baskerville Old Face"/>
+                <w:sz w:val="24"/>
+              </w:rPr>
+            </w:pPr>
+            <w:r>
+              <w:rPr>
+                <w:rFonts w:ascii="Baskerville Old Face" w:hAnsi="Baskerville Old Face"/>
+                <w:sz w:val="24"/>
+              </w:rPr>
+              <w:t>El sistema solicita al usuario que ingrese los datos.</w:t>
+            </w:r>
+          </w:p>
+          <w:p>
+            <w:pPr>
+              <w:spacing w:line="240" w:lineRule="auto"/>
+              <w:contextualSpacing/>
+              <w:jc w:val="both"/>
+              <w:cnfStyle w:val="000000100000" w:firstRow="0" w:lastRow="0" w:firstColumn="0" w:lastColumn="0" w:oddVBand="0" w:evenVBand="0" w:oddHBand="1" w:evenHBand="0" w:firstRowFirstColumn="0" w:firstRowLastColumn="0" w:lastRowFirstColumn="0" w:lastRowLastColumn="0"/>
+              <w:rPr>
+                <w:rFonts w:ascii="Baskerville Old Face" w:hAnsi="Baskerville Old Face"/>
+                <w:sz w:val="24"/>
+              </w:rPr>
+            </w:pPr>
+            <w:r>
+              <w:rPr>
+                <w:rFonts w:ascii="Baskerville Old Face" w:hAnsi="Baskerville Old Face"/>
+                <w:sz w:val="24"/>
+              </w:rPr>
+              <w:lastRenderedPageBreak/>
               <w:t>El usuario ingresa los datos solicitados por el sistema</w:t>
             </w:r>
             <w:r>
@@ -3269,12 +3332,15 @@
                 <w:lang w:val="es-ES"/>
               </w:rPr>
             </w:pPr>
+            <w:proofErr w:type="spellStart"/>
             <w:r>
               <w:rPr>
                 <w:lang w:val="es-ES"/>
               </w:rPr>
+              <w:lastRenderedPageBreak/>
               <w:t>SubFlujo</w:t>
             </w:r>
+            <w:proofErr w:type="spellEnd"/>
           </w:p>
         </w:tc>
         <w:tc>
@@ -3314,7 +3380,6 @@
                 <w:rFonts w:ascii="Baskerville Old Face" w:hAnsi="Baskerville Old Face"/>
                 <w:sz w:val="24"/>
               </w:rPr>
-              <w:lastRenderedPageBreak/>
               <w:t>Se presenta la pantalla “Buscar Examen</w:t>
             </w:r>
             <w:r>
@@ -3558,13 +3623,14 @@
                 <w:lang w:val="es-ES"/>
               </w:rPr>
             </w:pPr>
+            <w:proofErr w:type="spellStart"/>
             <w:r>
               <w:rPr>
                 <w:lang w:val="es-ES"/>
               </w:rPr>
-              <w:lastRenderedPageBreak/>
               <w:t>SubFlujo</w:t>
             </w:r>
+            <w:proofErr w:type="spellEnd"/>
           </w:p>
         </w:tc>
         <w:tc>
@@ -3616,23 +3682,7 @@
                 <w:rFonts w:ascii="Baskerville Old Face" w:hAnsi="Baskerville Old Face"/>
                 <w:sz w:val="24"/>
               </w:rPr>
-              <w:t xml:space="preserve"> </w:t>
-            </w:r>
-            <w:proofErr w:type="gramStart"/>
-            <w:r>
-              <w:rPr>
-                <w:rFonts w:ascii="Baskerville Old Face" w:hAnsi="Baskerville Old Face"/>
-                <w:sz w:val="24"/>
-              </w:rPr>
-              <w:t>incluye  el</w:t>
-            </w:r>
-            <w:proofErr w:type="gramEnd"/>
-            <w:r>
-              <w:rPr>
-                <w:rFonts w:ascii="Baskerville Old Face" w:hAnsi="Baskerville Old Face"/>
-                <w:sz w:val="24"/>
-              </w:rPr>
-              <w:t xml:space="preserve"> código de la carrera, denominación de la carrera, denominación de la asignatura, un presidente, dos vocales y un suplente, también la fecha del primer llamado y del segundo llamado si es que llega a tener, y por ultimo la hora de la mesa de examen.</w:t>
+              <w:t xml:space="preserve"> incluye  el código de la carrera, denominación de la carrera, denominación de la asignatura, un presidente, dos vocales y un suplente, también la fecha del primer llamado y del segundo llamado si es que llega a tener, y por ultimo la hora de la mesa de examen.</w:t>
             </w:r>
             <w:r>
               <w:rPr>
@@ -3780,12 +3830,14 @@
                 <w:lang w:val="es-ES"/>
               </w:rPr>
             </w:pPr>
+            <w:proofErr w:type="spellStart"/>
             <w:r>
               <w:rPr>
                 <w:lang w:val="es-ES"/>
               </w:rPr>
               <w:t>SubFlujo</w:t>
             </w:r>
+            <w:proofErr w:type="spellEnd"/>
           </w:p>
         </w:tc>
         <w:tc>
@@ -3837,23 +3889,7 @@
                 <w:rFonts w:ascii="Baskerville Old Face" w:hAnsi="Baskerville Old Face"/>
                 <w:sz w:val="24"/>
               </w:rPr>
-              <w:t>puede seleccionar entre las siguientes opciones: “carrera”; “Asignatura”; “</w:t>
-            </w:r>
-            <w:proofErr w:type="gramStart"/>
-            <w:r>
-              <w:rPr>
-                <w:rFonts w:ascii="Baskerville Old Face" w:hAnsi="Baskerville Old Face"/>
-                <w:sz w:val="24"/>
-              </w:rPr>
-              <w:t>Presidente</w:t>
-            </w:r>
-            <w:proofErr w:type="gramEnd"/>
-            <w:r>
-              <w:rPr>
-                <w:rFonts w:ascii="Baskerville Old Face" w:hAnsi="Baskerville Old Face"/>
-                <w:sz w:val="24"/>
-              </w:rPr>
-              <w:t>”</w:t>
+              <w:t>puede seleccionar entre las siguientes opciones: “carrera”; “Asignatura”; “Presidente”</w:t>
             </w:r>
             <w:r>
               <w:rPr>
@@ -3963,23 +3999,7 @@
                 <w:rFonts w:ascii="Baskerville Old Face" w:hAnsi="Baskerville Old Face"/>
                 <w:sz w:val="24"/>
               </w:rPr>
-              <w:t>Si el usuario selecciona “</w:t>
-            </w:r>
-            <w:proofErr w:type="gramStart"/>
-            <w:r>
-              <w:rPr>
-                <w:rFonts w:ascii="Baskerville Old Face" w:hAnsi="Baskerville Old Face"/>
-                <w:sz w:val="24"/>
-              </w:rPr>
-              <w:t>Presidente</w:t>
-            </w:r>
-            <w:proofErr w:type="gramEnd"/>
-            <w:r>
-              <w:rPr>
-                <w:rFonts w:ascii="Baskerville Old Face" w:hAnsi="Baskerville Old Face"/>
-                <w:sz w:val="24"/>
-              </w:rPr>
-              <w:t>” el sistema habi</w:t>
+              <w:t>Si el usuario selecciona “Presidente” el sistema habi</w:t>
             </w:r>
             <w:r>
               <w:rPr>
@@ -4011,6 +4031,7 @@
                 <w:rFonts w:ascii="Baskerville Old Face" w:hAnsi="Baskerville Old Face"/>
                 <w:sz w:val="24"/>
               </w:rPr>
+              <w:lastRenderedPageBreak/>
               <w:t>Si el usuario selecciona “Vocal 1” el sistema habilitara el campo para</w:t>
             </w:r>
             <w:r>
@@ -4075,7 +4096,6 @@
                 <w:rFonts w:ascii="Baskerville Old Face" w:hAnsi="Baskerville Old Face"/>
                 <w:sz w:val="24"/>
               </w:rPr>
-              <w:lastRenderedPageBreak/>
               <w:t>Si el usuario selecciona “Suplente” el sistema habilitara el campo para</w:t>
             </w:r>
             <w:r>
@@ -4083,17 +4103,8 @@
                 <w:rFonts w:ascii="Baskerville Old Face" w:hAnsi="Baskerville Old Face"/>
                 <w:sz w:val="24"/>
               </w:rPr>
-              <w:t xml:space="preserve"> </w:t>
-            </w:r>
-            <w:proofErr w:type="gramStart"/>
-            <w:r>
-              <w:rPr>
-                <w:rFonts w:ascii="Baskerville Old Face" w:hAnsi="Baskerville Old Face"/>
-                <w:sz w:val="24"/>
-              </w:rPr>
-              <w:t>su  modificación</w:t>
-            </w:r>
-            <w:proofErr w:type="gramEnd"/>
+              <w:t xml:space="preserve"> su  modificación</w:t>
+            </w:r>
             <w:r>
               <w:rPr>
                 <w:rFonts w:ascii="Baskerville Old Face" w:hAnsi="Baskerville Old Face"/>
@@ -4218,6 +4229,7 @@
                 <w:lang w:val="es-ES"/>
               </w:rPr>
             </w:pPr>
+            <w:proofErr w:type="spellStart"/>
             <w:r>
               <w:rPr>
                 <w:lang w:val="es-ES"/>
@@ -4225,6 +4237,7 @@
               <w:lastRenderedPageBreak/>
               <w:t>SubFlujo</w:t>
             </w:r>
+            <w:proofErr w:type="spellEnd"/>
           </w:p>
         </w:tc>
         <w:tc>
@@ -4269,7 +4282,23 @@
                 <w:rFonts w:ascii="Baskerville Old Face" w:hAnsi="Baskerville Old Face"/>
                 <w:sz w:val="24"/>
               </w:rPr>
-              <w:t>. Se continua con el SubFlujo “</w:t>
+              <w:t xml:space="preserve">. Se continua con el </w:t>
+            </w:r>
+            <w:proofErr w:type="spellStart"/>
+            <w:r>
+              <w:rPr>
+                <w:rFonts w:ascii="Baskerville Old Face" w:hAnsi="Baskerville Old Face"/>
+                <w:sz w:val="24"/>
+              </w:rPr>
+              <w:t>SubFlujo</w:t>
+            </w:r>
+            <w:proofErr w:type="spellEnd"/>
+            <w:r>
+              <w:rPr>
+                <w:rFonts w:ascii="Baskerville Old Face" w:hAnsi="Baskerville Old Face"/>
+                <w:sz w:val="24"/>
+              </w:rPr>
+              <w:t xml:space="preserve"> “</w:t>
             </w:r>
             <w:r>
               <w:rPr>
@@ -4570,7 +4599,7 @@
                     </pic:cNvPicPr>
                   </pic:nvPicPr>
                   <pic:blipFill>
-                    <a:blip r:embed="rId12">
+                    <a:blip r:embed="rId14">
                       <a:grayscl/>
                       <a:extLst>
                         <a:ext uri="{28A0092B-C50C-407E-A947-70E740481C1C}">
@@ -4715,7 +4744,7 @@
                     </pic:cNvPicPr>
                   </pic:nvPicPr>
                   <pic:blipFill>
-                    <a:blip r:embed="rId13">
+                    <a:blip r:embed="rId15">
                       <a:extLst>
                         <a:ext uri="{28A0092B-C50C-407E-A947-70E740481C1C}">
                           <a14:useLocalDpi xmlns:a14="http://schemas.microsoft.com/office/drawing/2010/main" val="0"/>
@@ -4857,16 +4886,8 @@
         <w:rPr>
           <w:lang w:val="es-ES"/>
         </w:rPr>
-        <w:t xml:space="preserve">En estos diagramas </w:t>
+        <w:t>En estos diagramas los mensajes enviados de un objeto a otro se representa</w:t>
       </w:r>
-      <w:proofErr w:type="gramStart"/>
-      <w:r>
-        <w:rPr>
-          <w:lang w:val="es-ES"/>
-        </w:rPr>
-        <w:t>los mensajes enviados de un objeto a otro se representa</w:t>
-      </w:r>
-      <w:proofErr w:type="gramEnd"/>
       <w:r>
         <w:rPr>
           <w:lang w:val="es-ES"/>
@@ -4939,14 +4960,7 @@
         <w:rPr>
           <w:lang w:val="es-ES"/>
         </w:rPr>
-        <w:t>programa</w:t>
-      </w:r>
-      <w:proofErr w:type="gramStart"/>
-      <w:r>
-        <w:rPr>
-          <w:lang w:val="es-ES"/>
-        </w:rPr>
-        <w:t>.</w:t>
+        <w:t>programa.</w:t>
       </w:r>
       <w:r>
         <w:rPr>
@@ -4954,7 +4968,6 @@
         </w:rPr>
         <w:t xml:space="preserve"> ]</w:t>
       </w:r>
-      <w:proofErr w:type="gramEnd"/>
     </w:p>
     <w:p>
       <w:pPr>
@@ -4987,7 +5000,7 @@
                     </pic:cNvPicPr>
                   </pic:nvPicPr>
                   <pic:blipFill>
-                    <a:blip r:embed="rId14">
+                    <a:blip r:embed="rId16">
                       <a:extLst>
                         <a:ext uri="{28A0092B-C50C-407E-A947-70E740481C1C}">
                           <a14:useLocalDpi xmlns:a14="http://schemas.microsoft.com/office/drawing/2010/main" val="0"/>
@@ -5089,21 +5102,7 @@
         <w:rPr>
           <w:lang w:val="es-ES"/>
         </w:rPr>
-        <w:t xml:space="preserve">El diagrama de estados engloba todos los mensajes que un objeto puede enviar o recibir, en otras </w:t>
-      </w:r>
-      <w:proofErr w:type="gramStart"/>
-      <w:r>
-        <w:rPr>
-          <w:lang w:val="es-ES"/>
-        </w:rPr>
-        <w:t>palabras</w:t>
-      </w:r>
-      <w:proofErr w:type="gramEnd"/>
-      <w:r>
-        <w:rPr>
-          <w:lang w:val="es-ES"/>
-        </w:rPr>
-        <w:t xml:space="preserve"> es un escenario que representa un camino dentro de un diagrama.</w:t>
+        <w:t>El diagrama de estados engloba todos los mensajes que un objeto puede enviar o recibir, en otras palabras es un escenario que representa un camino dentro de un diagrama.</w:t>
       </w:r>
     </w:p>
     <w:p>
@@ -5117,21 +5116,7 @@
         <w:rPr>
           <w:lang w:val="es-ES"/>
         </w:rPr>
-        <w:t xml:space="preserve">Como característica de estos diagramas siempre cuentan con dos estados especiales, el inicial y el final, con la particularidad que este diagrama puede tener solo un estado inicial pero varios estados finales. Una transición entre estados representa un cambio de un estado origen a un estado sucesor destino que podría ser el mismo que el estado origen, dicho cambio de estado puede estar aparejado con alguna acción. </w:t>
-      </w:r>
-      <w:proofErr w:type="gramStart"/>
-      <w:r>
-        <w:rPr>
-          <w:lang w:val="es-ES"/>
-        </w:rPr>
-        <w:t>Además</w:t>
-      </w:r>
-      <w:proofErr w:type="gramEnd"/>
-      <w:r>
-        <w:rPr>
-          <w:lang w:val="es-ES"/>
-        </w:rPr>
-        <w:t xml:space="preserve"> las acciones se asocian a las transiciones y se consideran que ocurre de forma rápida e </w:t>
+        <w:t xml:space="preserve">Como característica de estos diagramas siempre cuentan con dos estados especiales, el inicial y el final, con la particularidad que este diagrama puede tener solo un estado inicial pero varios estados finales. Una transición entre estados representa un cambio de un estado origen a un estado sucesor destino que podría ser el mismo que el estado origen, dicho cambio de estado puede estar aparejado con alguna acción. Además las acciones se asocian a las transiciones y se consideran que ocurre de forma rápida e </w:t>
       </w:r>
       <w:proofErr w:type="spellStart"/>
       <w:r>
@@ -5194,7 +5179,7 @@
                     </pic:cNvPicPr>
                   </pic:nvPicPr>
                   <pic:blipFill>
-                    <a:blip r:embed="rId15">
+                    <a:blip r:embed="rId17">
                       <a:extLst>
                         <a:ext uri="{28A0092B-C50C-407E-A947-70E740481C1C}">
                           <a14:useLocalDpi xmlns:a14="http://schemas.microsoft.com/office/drawing/2010/main" val="0"/>
@@ -5227,8 +5212,8 @@
       </w:r>
     </w:p>
     <w:sectPr>
-      <w:headerReference w:type="default" r:id="rId16"/>
-      <w:footerReference w:type="default" r:id="rId17"/>
+      <w:headerReference w:type="default" r:id="rId18"/>
+      <w:footerReference w:type="default" r:id="rId19"/>
       <w:pgSz w:w="11906" w:h="16838"/>
       <w:pgMar w:top="1535" w:right="1701" w:bottom="1417" w:left="1701" w:header="567" w:footer="572" w:gutter="0"/>
       <w:cols w:space="708"/>
@@ -5889,7 +5874,7 @@
                                   <pic:cNvPicPr/>
                                 </pic:nvPicPr>
                                 <pic:blipFill>
-                                  <a:blip r:embed="rId1">
+                                  <a:blip r:embed="rId2">
                                     <a:extLst>
                                       <a:ext uri="{28A0092B-C50C-407E-A947-70E740481C1C}">
                                         <a14:useLocalDpi xmlns:a14="http://schemas.microsoft.com/office/drawing/2010/main" val="0"/>
@@ -5991,7 +5976,7 @@
                   </pic:cNvPicPr>
                 </pic:nvPicPr>
                 <pic:blipFill>
-                  <a:blip r:embed="rId2">
+                  <a:blip r:embed="rId3">
                     <a:extLst>
                       <a:ext uri="{28A0092B-C50C-407E-A947-70E740481C1C}">
                         <a14:useLocalDpi xmlns:a14="http://schemas.microsoft.com/office/drawing/2010/main" val="0"/>
@@ -9676,7 +9661,7 @@
 </file>
 
 <file path=customXml/itemProps2.xml><?xml version="1.0" encoding="utf-8"?>
-<ds:datastoreItem xmlns:ds="http://schemas.openxmlformats.org/officeDocument/2006/customXml" ds:itemID="{18B04E1D-5214-B04C-8071-42A9E5C0451C}">
+<ds:datastoreItem xmlns:ds="http://schemas.openxmlformats.org/officeDocument/2006/customXml" ds:itemID="{FBAAC309-427C-2443-9A0C-318763C62638}">
   <ds:schemaRefs>
     <ds:schemaRef ds:uri="http://schemas.openxmlformats.org/officeDocument/2006/bibliography"/>
   </ds:schemaRefs>

</xml_diff>

<commit_message>
Actualizacion de Caso de Uso Consutar Finales
Aca se actualizao el caso de uso Consultar Finales
</commit_message>
<xml_diff>
--- a/Casos de Uso/ Caso de Uso Consultar Finales.docx
+++ b/Casos de Uso/ Caso de Uso Consultar Finales.docx
@@ -2556,6 +2556,13 @@
               </w:rPr>
               <w:t xml:space="preserve"> la preferencia que tenga.</w:t>
             </w:r>
+            <w:r>
+              <w:rPr>
+                <w:rFonts w:ascii="Baskerville Old Face" w:hAnsi="Baskerville Old Face"/>
+                <w:sz w:val="24"/>
+              </w:rPr>
+              <w:t xml:space="preserve"> </w:t>
+            </w:r>
           </w:p>
         </w:tc>
       </w:tr>
@@ -2645,14 +2652,14 @@
                 <w:rFonts w:ascii="Baskerville Old Face" w:hAnsi="Baskerville Old Face"/>
                 <w:sz w:val="24"/>
               </w:rPr>
-              <w:t xml:space="preserve"> de cada una de las mesas de examen </w:t>
-            </w:r>
-            <w:r>
-              <w:rPr>
-                <w:rFonts w:ascii="Baskerville Old Face" w:hAnsi="Baskerville Old Face"/>
-                <w:sz w:val="24"/>
-              </w:rPr>
-              <w:t xml:space="preserve">con el sistema </w:t>
+              <w:t xml:space="preserve"> de cada una de las mesas de examen</w:t>
+            </w:r>
+            <w:r>
+              <w:rPr>
+                <w:rFonts w:ascii="Baskerville Old Face" w:hAnsi="Baskerville Old Face"/>
+                <w:sz w:val="24"/>
+              </w:rPr>
+              <w:t xml:space="preserve">, como también elegir los favoritos para tener una guía de las fechas como de las novedades relacionadas a ese examen a través del </w:t>
             </w:r>
             <w:r>
               <w:rPr>
@@ -2729,15 +2736,7 @@
               <w:rPr>
                 <w:lang w:val="es-ES"/>
               </w:rPr>
-              <w:t>F</w:t>
-            </w:r>
-            <w:bookmarkStart w:id="0" w:name="_GoBack"/>
-            <w:bookmarkEnd w:id="0"/>
-            <w:r>
-              <w:rPr>
-                <w:lang w:val="es-ES"/>
-              </w:rPr>
-              <w:t>lujo Normal</w:t>
+              <w:t>Flujo Normal</w:t>
             </w:r>
           </w:p>
         </w:tc>
@@ -2935,16 +2934,14 @@
               </w:rPr>
               <w:t xml:space="preserve"> “</w:t>
             </w:r>
-            <w:proofErr w:type="spellStart"/>
             <w:r>
               <w:rPr>
                 <w:rFonts w:ascii="Baskerville Old Face" w:hAnsi="Baskerville Old Face"/>
                 <w:i/>
                 <w:sz w:val="24"/>
               </w:rPr>
-              <w:t>IndicarPreferidos</w:t>
-            </w:r>
-            <w:proofErr w:type="spellEnd"/>
+              <w:t>Favoritos</w:t>
+            </w:r>
             <w:r>
               <w:rPr>
                 <w:rFonts w:ascii="Baskerville Old Face" w:hAnsi="Baskerville Old Face"/>
@@ -3014,14 +3011,12 @@
                 <w:lang w:val="es-ES"/>
               </w:rPr>
             </w:pPr>
-            <w:proofErr w:type="spellStart"/>
             <w:r>
               <w:rPr>
                 <w:lang w:val="es-ES"/>
               </w:rPr>
               <w:t>SubFlujo</w:t>
             </w:r>
-            <w:proofErr w:type="spellEnd"/>
           </w:p>
         </w:tc>
         <w:tc>
@@ -3154,7 +3149,29 @@
                 <w:rFonts w:ascii="Baskerville Old Face" w:hAnsi="Baskerville Old Face"/>
                 <w:sz w:val="24"/>
               </w:rPr>
+              <w:lastRenderedPageBreak/>
               <w:t xml:space="preserve">Si el usuario presiona sobre el circulo rojo </w:t>
+            </w:r>
+            <w:r>
+              <w:rPr>
+                <w:rFonts w:ascii="Baskerville Old Face" w:hAnsi="Baskerville Old Face"/>
+                <w:sz w:val="24"/>
+              </w:rPr>
+              <w:t xml:space="preserve">que se encuentra sobre una fecha determinada, se muestra </w:t>
+            </w:r>
+            <w:r>
+              <w:rPr>
+                <w:rFonts w:ascii="Baskerville Old Face" w:hAnsi="Baskerville Old Face"/>
+                <w:sz w:val="24"/>
+              </w:rPr>
+              <w:t>información de las novedades de esa fecha.</w:t>
+            </w:r>
+            <w:r>
+              <w:rPr>
+                <w:rFonts w:ascii="Baskerville Old Face" w:hAnsi="Baskerville Old Face"/>
+                <w:sz w:val="24"/>
+              </w:rPr>
+              <w:t xml:space="preserve"> </w:t>
             </w:r>
           </w:p>
           <w:p>
@@ -3168,149 +3185,6 @@
                 <w:sz w:val="24"/>
               </w:rPr>
             </w:pPr>
-            <w:r>
-              <w:rPr>
-                <w:rFonts w:ascii="Baskerville Old Face" w:hAnsi="Baskerville Old Face"/>
-                <w:sz w:val="24"/>
-              </w:rPr>
-              <w:t>El sistema solicita al usuario que ingrese los datos.</w:t>
-            </w:r>
-          </w:p>
-          <w:p>
-            <w:pPr>
-              <w:spacing w:line="240" w:lineRule="auto"/>
-              <w:contextualSpacing/>
-              <w:jc w:val="both"/>
-              <w:cnfStyle w:val="000000100000" w:firstRow="0" w:lastRow="0" w:firstColumn="0" w:lastColumn="0" w:oddVBand="0" w:evenVBand="0" w:oddHBand="1" w:evenHBand="0" w:firstRowFirstColumn="0" w:firstRowLastColumn="0" w:lastRowFirstColumn="0" w:lastRowLastColumn="0"/>
-              <w:rPr>
-                <w:rFonts w:ascii="Baskerville Old Face" w:hAnsi="Baskerville Old Face"/>
-                <w:sz w:val="24"/>
-              </w:rPr>
-            </w:pPr>
-            <w:r>
-              <w:rPr>
-                <w:rFonts w:ascii="Baskerville Old Face" w:hAnsi="Baskerville Old Face"/>
-                <w:sz w:val="24"/>
-              </w:rPr>
-              <w:lastRenderedPageBreak/>
-              <w:t>El usuario ingresa los datos solicitados por el sistema</w:t>
-            </w:r>
-            <w:r>
-              <w:rPr>
-                <w:rFonts w:ascii="Baskerville Old Face" w:hAnsi="Baskerville Old Face"/>
-                <w:sz w:val="24"/>
-              </w:rPr>
-              <w:t>.</w:t>
-            </w:r>
-          </w:p>
-          <w:p>
-            <w:pPr>
-              <w:spacing w:line="240" w:lineRule="auto"/>
-              <w:contextualSpacing/>
-              <w:jc w:val="both"/>
-              <w:cnfStyle w:val="000000100000" w:firstRow="0" w:lastRow="0" w:firstColumn="0" w:lastColumn="0" w:oddVBand="0" w:evenVBand="0" w:oddHBand="1" w:evenHBand="0" w:firstRowFirstColumn="0" w:firstRowLastColumn="0" w:lastRowFirstColumn="0" w:lastRowLastColumn="0"/>
-              <w:rPr>
-                <w:rFonts w:ascii="Baskerville Old Face" w:hAnsi="Baskerville Old Face"/>
-                <w:sz w:val="24"/>
-              </w:rPr>
-            </w:pPr>
-            <w:r>
-              <w:rPr>
-                <w:rFonts w:ascii="Baskerville Old Face" w:hAnsi="Baskerville Old Face"/>
-                <w:sz w:val="24"/>
-              </w:rPr>
-              <w:t>El usuario selecciona “</w:t>
-            </w:r>
-            <w:r>
-              <w:rPr>
-                <w:rFonts w:ascii="Baskerville Old Face" w:hAnsi="Baskerville Old Face"/>
-                <w:sz w:val="24"/>
-              </w:rPr>
-              <w:t>Agregar” (</w:t>
-            </w:r>
-            <w:r>
-              <w:rPr>
-                <w:rFonts w:ascii="Baskerville Old Face" w:hAnsi="Baskerville Old Face"/>
-                <w:sz w:val="24"/>
-              </w:rPr>
-              <w:t>E</w:t>
-            </w:r>
-            <w:r>
-              <w:rPr>
-                <w:rFonts w:ascii="Baskerville Old Face" w:hAnsi="Baskerville Old Face"/>
-                <w:sz w:val="24"/>
-              </w:rPr>
-              <w:t>1) (</w:t>
-            </w:r>
-            <w:r>
-              <w:rPr>
-                <w:rFonts w:ascii="Baskerville Old Face" w:hAnsi="Baskerville Old Face"/>
-                <w:sz w:val="24"/>
-              </w:rPr>
-              <w:t>E2)</w:t>
-            </w:r>
-            <w:r>
-              <w:rPr>
-                <w:rFonts w:ascii="Baskerville Old Face" w:hAnsi="Baskerville Old Face"/>
-                <w:sz w:val="24"/>
-              </w:rPr>
-              <w:t>.</w:t>
-            </w:r>
-          </w:p>
-          <w:p>
-            <w:pPr>
-              <w:spacing w:line="240" w:lineRule="auto"/>
-              <w:contextualSpacing/>
-              <w:jc w:val="both"/>
-              <w:cnfStyle w:val="000000100000" w:firstRow="0" w:lastRow="0" w:firstColumn="0" w:lastColumn="0" w:oddVBand="0" w:evenVBand="0" w:oddHBand="1" w:evenHBand="0" w:firstRowFirstColumn="0" w:firstRowLastColumn="0" w:lastRowFirstColumn="0" w:lastRowLastColumn="0"/>
-              <w:rPr>
-                <w:rFonts w:ascii="Baskerville Old Face" w:hAnsi="Baskerville Old Face"/>
-                <w:i/>
-                <w:sz w:val="24"/>
-              </w:rPr>
-            </w:pPr>
-            <w:r>
-              <w:rPr>
-                <w:rFonts w:ascii="Baskerville Old Face" w:hAnsi="Baskerville Old Face"/>
-                <w:sz w:val="24"/>
-              </w:rPr>
-              <w:t>El sistema</w:t>
-            </w:r>
-            <w:r>
-              <w:rPr>
-                <w:rFonts w:ascii="Baskerville Old Face" w:hAnsi="Baskerville Old Face"/>
-                <w:sz w:val="24"/>
-              </w:rPr>
-              <w:t xml:space="preserve"> acepta la solicitud, </w:t>
-            </w:r>
-            <w:r>
-              <w:rPr>
-                <w:rFonts w:ascii="Baskerville Old Face" w:hAnsi="Baskerville Old Face"/>
-                <w:sz w:val="24"/>
-              </w:rPr>
-              <w:t>enviándola</w:t>
-            </w:r>
-            <w:r>
-              <w:rPr>
-                <w:rFonts w:ascii="Baskerville Old Face" w:hAnsi="Baskerville Old Face"/>
-                <w:sz w:val="24"/>
-              </w:rPr>
-              <w:t xml:space="preserve"> </w:t>
-            </w:r>
-            <w:r>
-              <w:rPr>
-                <w:rFonts w:ascii="Baskerville Old Face" w:hAnsi="Baskerville Old Face"/>
-                <w:sz w:val="24"/>
-              </w:rPr>
-              <w:t xml:space="preserve">a </w:t>
-            </w:r>
-            <w:r>
-              <w:rPr>
-                <w:rFonts w:ascii="Baskerville Old Face" w:hAnsi="Baskerville Old Face"/>
-                <w:sz w:val="24"/>
-              </w:rPr>
-              <w:t xml:space="preserve">la base de datos correspondiente. </w:t>
-            </w:r>
           </w:p>
         </w:tc>
       </w:tr>
@@ -3332,7 +3206,6 @@
                 <w:lang w:val="es-ES"/>
               </w:rPr>
             </w:pPr>
-            <w:proofErr w:type="spellStart"/>
             <w:r>
               <w:rPr>
                 <w:lang w:val="es-ES"/>
@@ -3340,7 +3213,6 @@
               <w:lastRenderedPageBreak/>
               <w:t>SubFlujo</w:t>
             </w:r>
-            <w:proofErr w:type="spellEnd"/>
           </w:p>
         </w:tc>
         <w:tc>
@@ -3537,6 +3409,46 @@
               <w:cnfStyle w:val="000000010000" w:firstRow="0" w:lastRow="0" w:firstColumn="0" w:lastColumn="0" w:oddVBand="0" w:evenVBand="0" w:oddHBand="0" w:evenHBand="1" w:firstRowFirstColumn="0" w:firstRowLastColumn="0" w:lastRowFirstColumn="0" w:lastRowLastColumn="0"/>
               <w:rPr>
                 <w:rFonts w:ascii="Baskerville Old Face" w:hAnsi="Baskerville Old Face"/>
+                <w:sz w:val="24"/>
+              </w:rPr>
+            </w:pPr>
+            <w:r>
+              <w:rPr>
+                <w:rFonts w:ascii="Baskerville Old Face" w:hAnsi="Baskerville Old Face"/>
+                <w:sz w:val="24"/>
+              </w:rPr>
+              <w:t xml:space="preserve">El </w:t>
+            </w:r>
+            <w:r>
+              <w:rPr>
+                <w:rFonts w:ascii="Baskerville Old Face" w:hAnsi="Baskerville Old Face"/>
+                <w:sz w:val="24"/>
+              </w:rPr>
+              <w:t xml:space="preserve">sistema recibe la </w:t>
+            </w:r>
+            <w:r>
+              <w:rPr>
+                <w:rFonts w:ascii="Baskerville Old Face" w:hAnsi="Baskerville Old Face"/>
+                <w:sz w:val="24"/>
+              </w:rPr>
+              <w:t xml:space="preserve">información y </w:t>
+            </w:r>
+            <w:r>
+              <w:rPr>
+                <w:rFonts w:ascii="Baskerville Old Face" w:hAnsi="Baskerville Old Face"/>
+                <w:sz w:val="24"/>
+              </w:rPr>
+              <w:t>presenta la información al usuario.</w:t>
+            </w:r>
+          </w:p>
+          <w:p>
+            <w:pPr>
+              <w:spacing w:line="240" w:lineRule="auto"/>
+              <w:contextualSpacing/>
+              <w:jc w:val="both"/>
+              <w:cnfStyle w:val="000000010000" w:firstRow="0" w:lastRow="0" w:firstColumn="0" w:lastColumn="0" w:oddVBand="0" w:evenVBand="0" w:oddHBand="0" w:evenHBand="1" w:firstRowFirstColumn="0" w:firstRowLastColumn="0" w:lastRowFirstColumn="0" w:lastRowLastColumn="0"/>
+              <w:rPr>
+                <w:rFonts w:ascii="Baskerville Old Face" w:hAnsi="Baskerville Old Face"/>
                 <w:i/>
                 <w:sz w:val="24"/>
               </w:rPr>
@@ -3546,21 +3458,21 @@
                 <w:rFonts w:ascii="Baskerville Old Face" w:hAnsi="Baskerville Old Face"/>
                 <w:sz w:val="24"/>
               </w:rPr>
-              <w:t xml:space="preserve">El </w:t>
-            </w:r>
-            <w:r>
-              <w:rPr>
-                <w:rFonts w:ascii="Baskerville Old Face" w:hAnsi="Baskerville Old Face"/>
-                <w:sz w:val="24"/>
-              </w:rPr>
-              <w:t xml:space="preserve">sistema recibe la </w:t>
-            </w:r>
-            <w:r>
-              <w:rPr>
-                <w:rFonts w:ascii="Baskerville Old Face" w:hAnsi="Baskerville Old Face"/>
-                <w:sz w:val="24"/>
-              </w:rPr>
-              <w:t>información y se continua con el subflujo “</w:t>
+              <w:t xml:space="preserve">Si el usuario presiona </w:t>
+            </w:r>
+            <w:r>
+              <w:rPr>
+                <w:rFonts w:ascii="Baskerville Old Face" w:hAnsi="Baskerville Old Face"/>
+                <w:sz w:val="24"/>
+              </w:rPr>
+              <w:t xml:space="preserve">“+” </w:t>
+            </w:r>
+            <w:r>
+              <w:rPr>
+                <w:rFonts w:ascii="Baskerville Old Face" w:hAnsi="Baskerville Old Face"/>
+                <w:sz w:val="24"/>
+              </w:rPr>
+              <w:t>se continua en el subflujo “</w:t>
             </w:r>
             <w:r>
               <w:rPr>
@@ -3568,7 +3480,7 @@
                 <w:i/>
                 <w:sz w:val="24"/>
               </w:rPr>
-              <w:t>Devolver Examen</w:t>
+              <w:t>Favoritos</w:t>
             </w:r>
             <w:r>
               <w:rPr>
@@ -3576,7 +3488,7 @@
                 <w:i/>
                 <w:sz w:val="24"/>
               </w:rPr>
-              <w:t xml:space="preserve"> (S-3</w:t>
+              <w:t xml:space="preserve"> (S-3)</w:t>
             </w:r>
             <w:r>
               <w:rPr>
@@ -3584,7 +3496,7 @@
                 <w:i/>
                 <w:sz w:val="24"/>
               </w:rPr>
-              <w:t>)</w:t>
+              <w:t>”</w:t>
             </w:r>
             <w:r>
               <w:rPr>
@@ -3592,16 +3504,30 @@
                 <w:i/>
                 <w:sz w:val="24"/>
               </w:rPr>
-              <w:t>”</w:t>
-            </w:r>
+              <w:t>.</w:t>
+            </w:r>
+          </w:p>
+          <w:p>
+            <w:pPr>
+              <w:spacing w:line="240" w:lineRule="auto"/>
+              <w:contextualSpacing/>
+              <w:jc w:val="both"/>
+              <w:cnfStyle w:val="000000010000" w:firstRow="0" w:lastRow="0" w:firstColumn="0" w:lastColumn="0" w:oddVBand="0" w:evenVBand="0" w:oddHBand="0" w:evenHBand="1" w:firstRowFirstColumn="0" w:firstRowLastColumn="0" w:lastRowFirstColumn="0" w:lastRowLastColumn="0"/>
+              <w:rPr>
+                <w:rFonts w:ascii="Baskerville Old Face" w:hAnsi="Baskerville Old Face"/>
+                <w:sz w:val="24"/>
+              </w:rPr>
+            </w:pPr>
             <w:r>
               <w:rPr>
                 <w:rFonts w:ascii="Baskerville Old Face" w:hAnsi="Baskerville Old Face"/>
                 <w:i/>
                 <w:sz w:val="24"/>
               </w:rPr>
-              <w:t>.</w:t>
-            </w:r>
+              <w:t>asldnaslkdnaslkndklasndkasndlk</w:t>
+            </w:r>
+            <w:bookmarkStart w:id="0" w:name="_GoBack"/>
+            <w:bookmarkEnd w:id="0"/>
           </w:p>
         </w:tc>
       </w:tr>
@@ -3623,14 +3549,12 @@
                 <w:lang w:val="es-ES"/>
               </w:rPr>
             </w:pPr>
-            <w:proofErr w:type="spellStart"/>
             <w:r>
               <w:rPr>
                 <w:lang w:val="es-ES"/>
               </w:rPr>
               <w:t>SubFlujo</w:t>
             </w:r>
-            <w:proofErr w:type="spellEnd"/>
           </w:p>
         </w:tc>
         <w:tc>
@@ -3651,7 +3575,13 @@
               <w:rPr>
                 <w:lang w:val="es-ES"/>
               </w:rPr>
-              <w:t>S-3 Devolver Examen</w:t>
+              <w:t xml:space="preserve">S-3 </w:t>
+            </w:r>
+            <w:r>
+              <w:rPr>
+                <w:lang w:val="es-ES"/>
+              </w:rPr>
+              <w:t>Favoritos</w:t>
             </w:r>
           </w:p>
           <w:p>
@@ -3668,146 +3598,7 @@
                 <w:rFonts w:ascii="Baskerville Old Face" w:hAnsi="Baskerville Old Face"/>
                 <w:sz w:val="24"/>
               </w:rPr>
-              <w:t xml:space="preserve">Se Actualiza el “Listado de Exámenes”, que contiene información sobre las diferentes mesas encontradas. La </w:t>
-            </w:r>
-            <w:r>
-              <w:rPr>
-                <w:rFonts w:ascii="Baskerville Old Face" w:hAnsi="Baskerville Old Face"/>
-                <w:sz w:val="24"/>
-              </w:rPr>
-              <w:t>información</w:t>
-            </w:r>
-            <w:r>
-              <w:rPr>
-                <w:rFonts w:ascii="Baskerville Old Face" w:hAnsi="Baskerville Old Face"/>
-                <w:sz w:val="24"/>
-              </w:rPr>
-              <w:t xml:space="preserve"> incluye  el código de la carrera, denominación de la carrera, denominación de la asignatura, un presidente, dos vocales y un suplente, también la fecha del primer llamado y del segundo llamado si es que llega a tener, y por ultimo la hora de la mesa de examen.</w:t>
-            </w:r>
-            <w:r>
-              <w:rPr>
-                <w:rFonts w:ascii="Baskerville Old Face" w:hAnsi="Baskerville Old Face"/>
-                <w:sz w:val="24"/>
-              </w:rPr>
-              <w:t xml:space="preserve"> </w:t>
-            </w:r>
-            <w:r>
-              <w:rPr>
-                <w:rFonts w:ascii="Baskerville Old Face" w:hAnsi="Baskerville Old Face"/>
-                <w:sz w:val="24"/>
-              </w:rPr>
-              <w:t>El usuario puede seleccionar uno de los campos de cada una de las filas para realizar una modificación.</w:t>
-            </w:r>
-          </w:p>
-          <w:p>
-            <w:pPr>
-              <w:jc w:val="both"/>
-              <w:cnfStyle w:val="000000100000" w:firstRow="0" w:lastRow="0" w:firstColumn="0" w:lastColumn="0" w:oddVBand="0" w:evenVBand="0" w:oddHBand="1" w:evenHBand="0" w:firstRowFirstColumn="0" w:firstRowLastColumn="0" w:lastRowFirstColumn="0" w:lastRowLastColumn="0"/>
-              <w:rPr>
-                <w:rFonts w:ascii="Baskerville Old Face" w:hAnsi="Baskerville Old Face"/>
-                <w:sz w:val="24"/>
-              </w:rPr>
-            </w:pPr>
-            <w:r>
-              <w:rPr>
-                <w:rFonts w:ascii="Baskerville Old Face" w:hAnsi="Baskerville Old Face"/>
-                <w:sz w:val="24"/>
-              </w:rPr>
-              <w:t>Si el usuario presiona uno de los campos se continua en el subflujo “</w:t>
-            </w:r>
-            <w:r>
-              <w:rPr>
-                <w:rFonts w:ascii="Baskerville Old Face" w:hAnsi="Baskerville Old Face"/>
-                <w:i/>
-                <w:sz w:val="24"/>
-              </w:rPr>
-              <w:t>Modificar Examen (</w:t>
-            </w:r>
-            <w:r>
-              <w:rPr>
-                <w:rFonts w:ascii="Baskerville Old Face" w:hAnsi="Baskerville Old Face"/>
-                <w:i/>
-                <w:sz w:val="24"/>
-              </w:rPr>
-              <w:t>S-4</w:t>
-            </w:r>
-            <w:r>
-              <w:rPr>
-                <w:rFonts w:ascii="Baskerville Old Face" w:hAnsi="Baskerville Old Face"/>
-                <w:i/>
-                <w:sz w:val="24"/>
-              </w:rPr>
-              <w:t>)</w:t>
-            </w:r>
-            <w:r>
-              <w:rPr>
-                <w:rFonts w:ascii="Baskerville Old Face" w:hAnsi="Baskerville Old Face"/>
-                <w:sz w:val="24"/>
-              </w:rPr>
-              <w:t xml:space="preserve">” </w:t>
-            </w:r>
-          </w:p>
-          <w:p>
-            <w:pPr>
-              <w:jc w:val="both"/>
-              <w:cnfStyle w:val="000000100000" w:firstRow="0" w:lastRow="0" w:firstColumn="0" w:lastColumn="0" w:oddVBand="0" w:evenVBand="0" w:oddHBand="1" w:evenHBand="0" w:firstRowFirstColumn="0" w:firstRowLastColumn="0" w:lastRowFirstColumn="0" w:lastRowLastColumn="0"/>
-              <w:rPr>
-                <w:rFonts w:ascii="Baskerville Old Face" w:hAnsi="Baskerville Old Face"/>
-                <w:i/>
-                <w:sz w:val="24"/>
-              </w:rPr>
-            </w:pPr>
-            <w:r>
-              <w:rPr>
-                <w:rFonts w:ascii="Baskerville Old Face" w:hAnsi="Baskerville Old Face"/>
-                <w:sz w:val="24"/>
-              </w:rPr>
-              <w:t>Si el usuario pre</w:t>
-            </w:r>
-            <w:r>
-              <w:rPr>
-                <w:rFonts w:ascii="Baskerville Old Face" w:hAnsi="Baskerville Old Face"/>
-                <w:sz w:val="24"/>
-              </w:rPr>
-              <w:t xml:space="preserve">siona “Eliminar” </w:t>
-            </w:r>
-            <w:r>
-              <w:rPr>
-                <w:rFonts w:ascii="Baskerville Old Face" w:hAnsi="Baskerville Old Face"/>
-                <w:sz w:val="24"/>
-              </w:rPr>
-              <w:t xml:space="preserve">de una de las filas, </w:t>
-            </w:r>
-            <w:r>
-              <w:rPr>
-                <w:rFonts w:ascii="Baskerville Old Face" w:hAnsi="Baskerville Old Face"/>
-                <w:sz w:val="24"/>
-              </w:rPr>
-              <w:t>se continua con el subflujo “</w:t>
-            </w:r>
-            <w:r>
-              <w:rPr>
-                <w:rFonts w:ascii="Baskerville Old Face" w:hAnsi="Baskerville Old Face"/>
-                <w:i/>
-                <w:sz w:val="24"/>
-              </w:rPr>
-              <w:t>Baja Examen</w:t>
-            </w:r>
-            <w:r>
-              <w:rPr>
-                <w:rFonts w:ascii="Baskerville Old Face" w:hAnsi="Baskerville Old Face"/>
-                <w:i/>
-                <w:sz w:val="24"/>
-              </w:rPr>
-              <w:t xml:space="preserve"> </w:t>
-            </w:r>
-            <w:r>
-              <w:rPr>
-                <w:rFonts w:ascii="Baskerville Old Face" w:hAnsi="Baskerville Old Face"/>
-                <w:i/>
-                <w:sz w:val="24"/>
-              </w:rPr>
-              <w:t>(S-5)”</w:t>
+              <w:t>Se presenta la pantalla “”</w:t>
             </w:r>
           </w:p>
         </w:tc>
@@ -3830,14 +3621,12 @@
                 <w:lang w:val="es-ES"/>
               </w:rPr>
             </w:pPr>
-            <w:proofErr w:type="spellStart"/>
             <w:r>
               <w:rPr>
                 <w:lang w:val="es-ES"/>
               </w:rPr>
               <w:t>SubFlujo</w:t>
             </w:r>
-            <w:proofErr w:type="spellEnd"/>
           </w:p>
         </w:tc>
         <w:tc>
@@ -4031,7 +3820,6 @@
                 <w:rFonts w:ascii="Baskerville Old Face" w:hAnsi="Baskerville Old Face"/>
                 <w:sz w:val="24"/>
               </w:rPr>
-              <w:lastRenderedPageBreak/>
               <w:t>Si el usuario selecciona “Vocal 1” el sistema habilitara el campo para</w:t>
             </w:r>
             <w:r>
@@ -4160,6 +3948,7 @@
                 <w:rFonts w:ascii="Baskerville Old Face" w:hAnsi="Baskerville Old Face"/>
                 <w:sz w:val="24"/>
               </w:rPr>
+              <w:lastRenderedPageBreak/>
               <w:t xml:space="preserve">Si el usuario selecciona “2 llamado” el sistema habilitara el campo para </w:t>
             </w:r>
             <w:r>
@@ -4229,7 +4018,6 @@
                 <w:lang w:val="es-ES"/>
               </w:rPr>
             </w:pPr>
-            <w:proofErr w:type="spellStart"/>
             <w:r>
               <w:rPr>
                 <w:lang w:val="es-ES"/>
@@ -4237,7 +4025,6 @@
               <w:lastRenderedPageBreak/>
               <w:t>SubFlujo</w:t>
             </w:r>
-            <w:proofErr w:type="spellEnd"/>
           </w:p>
         </w:tc>
         <w:tc>
@@ -4282,23 +4069,7 @@
                 <w:rFonts w:ascii="Baskerville Old Face" w:hAnsi="Baskerville Old Face"/>
                 <w:sz w:val="24"/>
               </w:rPr>
-              <w:t xml:space="preserve">. Se continua con el </w:t>
-            </w:r>
-            <w:proofErr w:type="spellStart"/>
-            <w:r>
-              <w:rPr>
-                <w:rFonts w:ascii="Baskerville Old Face" w:hAnsi="Baskerville Old Face"/>
-                <w:sz w:val="24"/>
-              </w:rPr>
-              <w:t>SubFlujo</w:t>
-            </w:r>
-            <w:proofErr w:type="spellEnd"/>
-            <w:r>
-              <w:rPr>
-                <w:rFonts w:ascii="Baskerville Old Face" w:hAnsi="Baskerville Old Face"/>
-                <w:sz w:val="24"/>
-              </w:rPr>
-              <w:t xml:space="preserve"> “</w:t>
+              <w:t>. Se continua con el SubFlujo “</w:t>
             </w:r>
             <w:r>
               <w:rPr>
@@ -4580,7 +4351,6 @@
         <w:rPr>
           <w:lang w:val="es-ES" w:eastAsia="es-AR"/>
         </w:rPr>
-        <w:lastRenderedPageBreak/>
         <w:drawing>
           <wp:inline distT="0" distB="0" distL="0" distR="0">
             <wp:extent cx="3491230" cy="2512060"/>
@@ -4837,7 +4607,6 @@
         <w:rPr>
           <w:lang w:val="es-ES"/>
         </w:rPr>
-        <w:lastRenderedPageBreak/>
         <w:t>Este tipo de diagrama muestra las interacciones que ocurren entre los</w:t>
       </w:r>
       <w:r>
@@ -4982,6 +4751,7 @@
           <w:rFonts w:ascii="Baskerville Old Face" w:hAnsi="Baskerville Old Face"/>
           <w:lang w:val="es-ES" w:eastAsia="es-AR"/>
         </w:rPr>
+        <w:lastRenderedPageBreak/>
         <w:drawing>
           <wp:inline distT="0" distB="0" distL="0" distR="0">
             <wp:extent cx="2613660" cy="3020060"/>
@@ -9661,7 +9431,7 @@
 </file>
 
 <file path=customXml/itemProps2.xml><?xml version="1.0" encoding="utf-8"?>
-<ds:datastoreItem xmlns:ds="http://schemas.openxmlformats.org/officeDocument/2006/customXml" ds:itemID="{FBAAC309-427C-2443-9A0C-318763C62638}">
+<ds:datastoreItem xmlns:ds="http://schemas.openxmlformats.org/officeDocument/2006/customXml" ds:itemID="{F16A9A15-1FAF-FF45-B482-3AC675598E9B}">
   <ds:schemaRefs>
     <ds:schemaRef ds:uri="http://schemas.openxmlformats.org/officeDocument/2006/bibliography"/>
   </ds:schemaRefs>

</xml_diff>

<commit_message>
Actualizacion de Gestionar Examen
se actualizo el documento de Gestionar Examen,
</commit_message>
<xml_diff>
--- a/Casos de Uso/ Caso de Uso Consultar Finales.docx
+++ b/Casos de Uso/ Caso de Uso Consultar Finales.docx
@@ -37,6 +37,7 @@
       <w:r>
         <w:rPr>
           <w:rFonts w:ascii="Baskerville Old Face" w:hAnsi="Baskerville Old Face"/>
+          <w:noProof/>
         </w:rPr>
         <mc:AlternateContent>
           <mc:Choice Requires="wps">
@@ -120,6 +121,7 @@
       <w:r>
         <w:rPr>
           <w:rFonts w:ascii="Baskerville Old Face" w:hAnsi="Baskerville Old Face"/>
+          <w:noProof/>
         </w:rPr>
         <mc:AlternateContent>
           <mc:Choice Requires="wps">
@@ -200,6 +202,7 @@
       <w:r>
         <w:rPr>
           <w:rFonts w:ascii="Baskerville Old Face" w:hAnsi="Baskerville Old Face"/>
+          <w:noProof/>
         </w:rPr>
         <mc:AlternateContent>
           <mc:Choice Requires="wps">
@@ -280,6 +283,7 @@
       <w:r>
         <w:rPr>
           <w:rFonts w:ascii="Baskerville Old Face" w:hAnsi="Baskerville Old Face"/>
+          <w:noProof/>
         </w:rPr>
         <mc:AlternateContent>
           <mc:Choice Requires="wps">
@@ -487,6 +491,7 @@
       </w:pPr>
       <w:r>
         <w:rPr>
+          <w:noProof/>
           <w:lang w:val="es-ES" w:eastAsia="ja-JP"/>
         </w:rPr>
         <mc:AlternateContent>
@@ -680,6 +685,7 @@
       </w:r>
       <w:r>
         <w:rPr>
+          <w:noProof/>
           <w:lang w:val="es-ES"/>
         </w:rPr>
         <w:drawing>
@@ -760,6 +766,7 @@
       </w:pPr>
       <w:r>
         <w:rPr>
+          <w:noProof/>
           <w:lang w:val="es-ES"/>
         </w:rPr>
         <w:lastRenderedPageBreak/>
@@ -989,6 +996,7 @@
       </w:pPr>
       <w:r>
         <w:rPr>
+          <w:noProof/>
           <w:lang w:val="es-ES" w:eastAsia="es-ES"/>
         </w:rPr>
         <mc:AlternateContent>
@@ -1200,6 +1208,7 @@
       <w:r>
         <w:rPr>
           <w:rFonts w:ascii="Baskerville Old Face" w:hAnsi="Baskerville Old Face"/>
+          <w:noProof/>
           <w:lang w:eastAsia="ja-JP"/>
         </w:rPr>
         <mc:AlternateContent>
@@ -3233,8 +3242,16 @@
               <w:rPr>
                 <w:lang w:val="es-ES"/>
               </w:rPr>
-              <w:t>S-2 Buscar Examen</w:t>
-            </w:r>
+              <w:t xml:space="preserve">S-2 Buscar </w:t>
+            </w:r>
+            <w:bookmarkStart w:id="0" w:name="_GoBack"/>
+            <w:r>
+              <w:rPr>
+                <w:lang w:val="es-ES"/>
+              </w:rPr>
+              <w:t>Examen</w:t>
+            </w:r>
+            <w:bookmarkEnd w:id="0"/>
           </w:p>
           <w:p>
             <w:pPr>
@@ -3506,28 +3523,6 @@
               </w:rPr>
               <w:t>.</w:t>
             </w:r>
-          </w:p>
-          <w:p>
-            <w:pPr>
-              <w:spacing w:line="240" w:lineRule="auto"/>
-              <w:contextualSpacing/>
-              <w:jc w:val="both"/>
-              <w:cnfStyle w:val="000000010000" w:firstRow="0" w:lastRow="0" w:firstColumn="0" w:lastColumn="0" w:oddVBand="0" w:evenVBand="0" w:oddHBand="0" w:evenHBand="1" w:firstRowFirstColumn="0" w:firstRowLastColumn="0" w:lastRowFirstColumn="0" w:lastRowLastColumn="0"/>
-              <w:rPr>
-                <w:rFonts w:ascii="Baskerville Old Face" w:hAnsi="Baskerville Old Face"/>
-                <w:sz w:val="24"/>
-              </w:rPr>
-            </w:pPr>
-            <w:r>
-              <w:rPr>
-                <w:rFonts w:ascii="Baskerville Old Face" w:hAnsi="Baskerville Old Face"/>
-                <w:i/>
-                <w:sz w:val="24"/>
-              </w:rPr>
-              <w:t>asldnaslkdnaslkndklasndkasndlk</w:t>
-            </w:r>
-            <w:bookmarkStart w:id="0" w:name="_GoBack"/>
-            <w:bookmarkEnd w:id="0"/>
           </w:p>
         </w:tc>
       </w:tr>
@@ -3948,7 +3943,6 @@
                 <w:rFonts w:ascii="Baskerville Old Face" w:hAnsi="Baskerville Old Face"/>
                 <w:sz w:val="24"/>
               </w:rPr>
-              <w:lastRenderedPageBreak/>
               <w:t xml:space="preserve">Si el usuario selecciona “2 llamado” el sistema habilitara el campo para </w:t>
             </w:r>
             <w:r>
@@ -3981,6 +3975,7 @@
                 <w:rFonts w:ascii="Baskerville Old Face" w:hAnsi="Baskerville Old Face"/>
                 <w:sz w:val="24"/>
               </w:rPr>
+              <w:lastRenderedPageBreak/>
               <w:t>Si el usuario selecciona “Hora” el sistema habilitara el campo para</w:t>
             </w:r>
             <w:r>
@@ -4349,6 +4344,7 @@
       </w:pPr>
       <w:r>
         <w:rPr>
+          <w:noProof/>
           <w:lang w:val="es-ES" w:eastAsia="es-AR"/>
         </w:rPr>
         <w:drawing>
@@ -4494,6 +4490,7 @@
       <w:r>
         <w:rPr>
           <w:rFonts w:ascii="Baskerville Old Face" w:hAnsi="Baskerville Old Face"/>
+          <w:noProof/>
           <w:lang w:val="es-ES" w:eastAsia="es-AR"/>
         </w:rPr>
         <w:drawing>
@@ -4749,6 +4746,7 @@
       <w:r>
         <w:rPr>
           <w:rFonts w:ascii="Baskerville Old Face" w:hAnsi="Baskerville Old Face"/>
+          <w:noProof/>
           <w:lang w:val="es-ES" w:eastAsia="es-AR"/>
         </w:rPr>
         <w:lastRenderedPageBreak/>
@@ -4928,6 +4926,7 @@
       </w:pPr>
       <w:r>
         <w:rPr>
+          <w:noProof/>
           <w:lang w:val="es-ES" w:eastAsia="es-AR"/>
         </w:rPr>
         <w:lastRenderedPageBreak/>
@@ -9431,7 +9430,7 @@
 </file>
 
 <file path=customXml/itemProps2.xml><?xml version="1.0" encoding="utf-8"?>
-<ds:datastoreItem xmlns:ds="http://schemas.openxmlformats.org/officeDocument/2006/customXml" ds:itemID="{F16A9A15-1FAF-FF45-B482-3AC675598E9B}">
+<ds:datastoreItem xmlns:ds="http://schemas.openxmlformats.org/officeDocument/2006/customXml" ds:itemID="{028059DA-DA45-FC4B-B29C-FEBB672579A8}">
   <ds:schemaRefs>
     <ds:schemaRef ds:uri="http://schemas.openxmlformats.org/officeDocument/2006/bibliography"/>
   </ds:schemaRefs>

</xml_diff>

<commit_message>
actualizacion caso de Uso Consultar Finales
Se actualizo el documento de especificacion de Consultar Finales
</commit_message>
<xml_diff>
--- a/Casos de Uso/ Caso de Uso Consultar Finales.docx
+++ b/Casos de Uso/ Caso de Uso Consultar Finales.docx
@@ -12,6 +12,7 @@
           <w:szCs w:val="72"/>
         </w:rPr>
       </w:pPr>
+      <w:bookmarkStart w:id="0" w:name="_GoBack"/>
     </w:p>
     <w:p>
       <w:pPr>
@@ -2284,19 +2285,11 @@
           <w:lang w:val="es-ES"/>
         </w:rPr>
       </w:pPr>
-    </w:p>
-    <w:p>
-      <w:pPr>
-        <w:pStyle w:val="PSI-Ttulo"/>
-        <w:jc w:val="both"/>
+      <w:r>
         <w:rPr>
           <w:lang w:val="es-ES"/>
         </w:rPr>
-      </w:pPr>
-      <w:r>
-        <w:rPr>
-          <w:lang w:val="es-ES"/>
-        </w:rPr>
+        <w:lastRenderedPageBreak/>
         <w:t>Caso de Uso [</w:t>
       </w:r>
       <w:r>
@@ -2861,6 +2854,14 @@
                 <w:i/>
                 <w:sz w:val="24"/>
               </w:rPr>
+              <w:t xml:space="preserve"> (S-1)</w:t>
+            </w:r>
+            <w:r>
+              <w:rPr>
+                <w:rFonts w:ascii="Baskerville Old Face" w:hAnsi="Baskerville Old Face"/>
+                <w:i/>
+                <w:sz w:val="24"/>
+              </w:rPr>
               <w:t>”</w:t>
             </w:r>
             <w:r>
@@ -2895,7 +2896,23 @@
                 <w:i/>
                 <w:sz w:val="24"/>
               </w:rPr>
-              <w:t>Buscar Examen”.</w:t>
+              <w:t>Buscar Examen</w:t>
+            </w:r>
+            <w:r>
+              <w:rPr>
+                <w:rFonts w:ascii="Baskerville Old Face" w:hAnsi="Baskerville Old Face"/>
+                <w:i/>
+                <w:sz w:val="24"/>
+              </w:rPr>
+              <w:t xml:space="preserve"> (S-2)</w:t>
+            </w:r>
+            <w:r>
+              <w:rPr>
+                <w:rFonts w:ascii="Baskerville Old Face" w:hAnsi="Baskerville Old Face"/>
+                <w:i/>
+                <w:sz w:val="24"/>
+              </w:rPr>
+              <w:t>”.</w:t>
             </w:r>
           </w:p>
           <w:p>
@@ -2957,6 +2974,14 @@
                 <w:i/>
                 <w:sz w:val="24"/>
               </w:rPr>
+              <w:t xml:space="preserve"> (S-3)</w:t>
+            </w:r>
+            <w:r>
+              <w:rPr>
+                <w:rFonts w:ascii="Baskerville Old Face" w:hAnsi="Baskerville Old Face"/>
+                <w:i/>
+                <w:sz w:val="24"/>
+              </w:rPr>
               <w:t>”.</w:t>
             </w:r>
           </w:p>
@@ -2982,7 +3007,21 @@
                 <w:rFonts w:ascii="Baskerville Old Face" w:hAnsi="Baskerville Old Face"/>
                 <w:sz w:val="24"/>
               </w:rPr>
-              <w:t>siona “Novedades”, se continua. E</w:t>
+              <w:t xml:space="preserve">siona “Novedades”, </w:t>
+            </w:r>
+            <w:r>
+              <w:rPr>
+                <w:rFonts w:ascii="Baskerville Old Face" w:hAnsi="Baskerville Old Face"/>
+                <w:sz w:val="24"/>
+              </w:rPr>
+              <w:t xml:space="preserve">el sistema recibe la información y </w:t>
+            </w:r>
+            <w:r>
+              <w:rPr>
+                <w:rFonts w:ascii="Baskerville Old Face" w:hAnsi="Baskerville Old Face"/>
+                <w:sz w:val="24"/>
+              </w:rPr>
+              <w:t>se continua. E</w:t>
             </w:r>
             <w:r>
               <w:rPr>
@@ -2997,7 +3036,31 @@
                 <w:i/>
                 <w:sz w:val="24"/>
               </w:rPr>
-              <w:t>Novedades”.</w:t>
+              <w:t>Novedades</w:t>
+            </w:r>
+            <w:r>
+              <w:rPr>
+                <w:rFonts w:ascii="Baskerville Old Face" w:hAnsi="Baskerville Old Face"/>
+                <w:i/>
+                <w:sz w:val="24"/>
+              </w:rPr>
+              <w:t xml:space="preserve"> (S-5</w:t>
+            </w:r>
+            <w:r>
+              <w:rPr>
+                <w:rFonts w:ascii="Baskerville Old Face" w:hAnsi="Baskerville Old Face"/>
+                <w:i/>
+                <w:sz w:val="24"/>
+              </w:rPr>
+              <w:t>)</w:t>
+            </w:r>
+            <w:r>
+              <w:rPr>
+                <w:rFonts w:ascii="Baskerville Old Face" w:hAnsi="Baskerville Old Face"/>
+                <w:i/>
+                <w:sz w:val="24"/>
+              </w:rPr>
+              <w:t>”.</w:t>
             </w:r>
           </w:p>
         </w:tc>
@@ -3185,6 +3248,90 @@
           </w:p>
           <w:p>
             <w:pPr>
+              <w:jc w:val="both"/>
+              <w:cnfStyle w:val="000000100000" w:firstRow="0" w:lastRow="0" w:firstColumn="0" w:lastColumn="0" w:oddVBand="0" w:evenVBand="0" w:oddHBand="1" w:evenHBand="0" w:firstRowFirstColumn="0" w:firstRowLastColumn="0" w:lastRowFirstColumn="0" w:lastRowLastColumn="0"/>
+              <w:rPr>
+                <w:rFonts w:ascii="Baskerville Old Face" w:hAnsi="Baskerville Old Face"/>
+                <w:i/>
+                <w:sz w:val="24"/>
+              </w:rPr>
+            </w:pPr>
+            <w:r>
+              <w:rPr>
+                <w:rFonts w:ascii="Baskerville Old Face" w:hAnsi="Baskerville Old Face"/>
+                <w:sz w:val="24"/>
+              </w:rPr>
+              <w:t>Si el usuario presiona “Búsqueda”, se continua. En el subflujo “</w:t>
+            </w:r>
+            <w:r>
+              <w:rPr>
+                <w:rFonts w:ascii="Baskerville Old Face" w:hAnsi="Baskerville Old Face"/>
+                <w:i/>
+                <w:sz w:val="24"/>
+              </w:rPr>
+              <w:t>Buscar Examen</w:t>
+            </w:r>
+            <w:r>
+              <w:rPr>
+                <w:rFonts w:ascii="Baskerville Old Face" w:hAnsi="Baskerville Old Face"/>
+                <w:i/>
+                <w:sz w:val="24"/>
+              </w:rPr>
+              <w:t xml:space="preserve"> (S-2)</w:t>
+            </w:r>
+            <w:r>
+              <w:rPr>
+                <w:rFonts w:ascii="Baskerville Old Face" w:hAnsi="Baskerville Old Face"/>
+                <w:i/>
+                <w:sz w:val="24"/>
+              </w:rPr>
+              <w:t>”.</w:t>
+            </w:r>
+          </w:p>
+          <w:p>
+            <w:pPr>
+              <w:jc w:val="both"/>
+              <w:cnfStyle w:val="000000100000" w:firstRow="0" w:lastRow="0" w:firstColumn="0" w:lastColumn="0" w:oddVBand="0" w:evenVBand="0" w:oddHBand="1" w:evenHBand="0" w:firstRowFirstColumn="0" w:firstRowLastColumn="0" w:lastRowFirstColumn="0" w:lastRowLastColumn="0"/>
+              <w:rPr>
+                <w:rFonts w:ascii="Baskerville Old Face" w:hAnsi="Baskerville Old Face"/>
+                <w:i/>
+                <w:sz w:val="24"/>
+              </w:rPr>
+            </w:pPr>
+            <w:r>
+              <w:rPr>
+                <w:rFonts w:ascii="Baskerville Old Face" w:hAnsi="Baskerville Old Face"/>
+                <w:sz w:val="24"/>
+              </w:rPr>
+              <w:t>Si el usuario presiona “Favoritos”, se continua. En el subflujo “</w:t>
+            </w:r>
+            <w:r>
+              <w:rPr>
+                <w:rFonts w:ascii="Baskerville Old Face" w:hAnsi="Baskerville Old Face"/>
+                <w:i/>
+                <w:sz w:val="24"/>
+              </w:rPr>
+              <w:t>Favoritos</w:t>
+            </w:r>
+            <w:r>
+              <w:rPr>
+                <w:rFonts w:ascii="Baskerville Old Face" w:hAnsi="Baskerville Old Face"/>
+                <w:i/>
+                <w:sz w:val="24"/>
+              </w:rPr>
+              <w:t xml:space="preserve"> (S-3)</w:t>
+            </w:r>
+            <w:r>
+              <w:rPr>
+                <w:rFonts w:ascii="Baskerville Old Face" w:hAnsi="Baskerville Old Face"/>
+                <w:i/>
+                <w:sz w:val="24"/>
+              </w:rPr>
+              <w:t>”.</w:t>
+            </w:r>
+          </w:p>
+          <w:p>
+            <w:pPr>
               <w:spacing w:line="240" w:lineRule="auto"/>
               <w:contextualSpacing/>
               <w:jc w:val="both"/>
@@ -3194,6 +3341,51 @@
                 <w:sz w:val="24"/>
               </w:rPr>
             </w:pPr>
+            <w:r>
+              <w:rPr>
+                <w:rFonts w:ascii="Baskerville Old Face" w:hAnsi="Baskerville Old Face"/>
+                <w:sz w:val="24"/>
+              </w:rPr>
+              <w:t xml:space="preserve">Si el usuario presiona “Novedades”, </w:t>
+            </w:r>
+            <w:r>
+              <w:rPr>
+                <w:rFonts w:ascii="Baskerville Old Face" w:hAnsi="Baskerville Old Face"/>
+                <w:sz w:val="24"/>
+              </w:rPr>
+              <w:t xml:space="preserve">el sistema recibe la información y </w:t>
+            </w:r>
+            <w:r>
+              <w:rPr>
+                <w:rFonts w:ascii="Baskerville Old Face" w:hAnsi="Baskerville Old Face"/>
+                <w:sz w:val="24"/>
+              </w:rPr>
+              <w:t>se continua. En el subflujo “</w:t>
+            </w:r>
+            <w:r>
+              <w:rPr>
+                <w:rFonts w:ascii="Baskerville Old Face" w:hAnsi="Baskerville Old Face"/>
+                <w:i/>
+                <w:sz w:val="24"/>
+              </w:rPr>
+              <w:t>Novedades</w:t>
+            </w:r>
+            <w:r>
+              <w:rPr>
+                <w:rFonts w:ascii="Baskerville Old Face" w:hAnsi="Baskerville Old Face"/>
+                <w:i/>
+                <w:sz w:val="24"/>
+              </w:rPr>
+              <w:t xml:space="preserve"> (S-5)</w:t>
+            </w:r>
+            <w:r>
+              <w:rPr>
+                <w:rFonts w:ascii="Baskerville Old Face" w:hAnsi="Baskerville Old Face"/>
+                <w:i/>
+                <w:sz w:val="24"/>
+              </w:rPr>
+              <w:t>”.</w:t>
+            </w:r>
           </w:p>
         </w:tc>
       </w:tr>
@@ -3242,16 +3434,8 @@
               <w:rPr>
                 <w:lang w:val="es-ES"/>
               </w:rPr>
-              <w:t xml:space="preserve">S-2 Buscar </w:t>
-            </w:r>
-            <w:bookmarkStart w:id="0" w:name="_GoBack"/>
-            <w:r>
-              <w:rPr>
-                <w:lang w:val="es-ES"/>
-              </w:rPr>
-              <w:t>Examen</w:t>
-            </w:r>
-            <w:bookmarkEnd w:id="0"/>
+              <w:t>S-2 Buscar Examen</w:t>
+            </w:r>
           </w:p>
           <w:p>
             <w:pPr>
@@ -3522,6 +3706,140 @@
                 <w:sz w:val="24"/>
               </w:rPr>
               <w:t>.</w:t>
+            </w:r>
+          </w:p>
+          <w:p>
+            <w:pPr>
+              <w:jc w:val="both"/>
+              <w:cnfStyle w:val="000000010000" w:firstRow="0" w:lastRow="0" w:firstColumn="0" w:lastColumn="0" w:oddVBand="0" w:evenVBand="0" w:oddHBand="0" w:evenHBand="1" w:firstRowFirstColumn="0" w:firstRowLastColumn="0" w:lastRowFirstColumn="0" w:lastRowLastColumn="0"/>
+              <w:rPr>
+                <w:rFonts w:ascii="Baskerville Old Face" w:hAnsi="Baskerville Old Face"/>
+                <w:i/>
+                <w:sz w:val="24"/>
+              </w:rPr>
+            </w:pPr>
+            <w:r>
+              <w:rPr>
+                <w:rFonts w:ascii="Baskerville Old Face" w:hAnsi="Baskerville Old Face"/>
+                <w:sz w:val="24"/>
+              </w:rPr>
+              <w:t>Si el usuario presiona “Calendario”, se continua. En el subflujo “</w:t>
+            </w:r>
+            <w:r>
+              <w:rPr>
+                <w:rFonts w:ascii="Baskerville Old Face" w:hAnsi="Baskerville Old Face"/>
+                <w:i/>
+                <w:sz w:val="24"/>
+              </w:rPr>
+              <w:t>Calendario de Exámenes</w:t>
+            </w:r>
+            <w:r>
+              <w:rPr>
+                <w:rFonts w:ascii="Baskerville Old Face" w:hAnsi="Baskerville Old Face"/>
+                <w:i/>
+                <w:sz w:val="24"/>
+              </w:rPr>
+              <w:t xml:space="preserve"> (S-1)</w:t>
+            </w:r>
+            <w:r>
+              <w:rPr>
+                <w:rFonts w:ascii="Baskerville Old Face" w:hAnsi="Baskerville Old Face"/>
+                <w:i/>
+                <w:sz w:val="24"/>
+              </w:rPr>
+              <w:t>”.</w:t>
+            </w:r>
+          </w:p>
+          <w:p>
+            <w:pPr>
+              <w:jc w:val="both"/>
+              <w:cnfStyle w:val="000000010000" w:firstRow="0" w:lastRow="0" w:firstColumn="0" w:lastColumn="0" w:oddVBand="0" w:evenVBand="0" w:oddHBand="0" w:evenHBand="1" w:firstRowFirstColumn="0" w:firstRowLastColumn="0" w:lastRowFirstColumn="0" w:lastRowLastColumn="0"/>
+              <w:rPr>
+                <w:rFonts w:ascii="Baskerville Old Face" w:hAnsi="Baskerville Old Face"/>
+                <w:i/>
+                <w:sz w:val="24"/>
+              </w:rPr>
+            </w:pPr>
+            <w:r>
+              <w:rPr>
+                <w:rFonts w:ascii="Baskerville Old Face" w:hAnsi="Baskerville Old Face"/>
+                <w:sz w:val="24"/>
+              </w:rPr>
+              <w:t>Si el usuario presiona “Favoritos”, se continua. En el subflujo “</w:t>
+            </w:r>
+            <w:r>
+              <w:rPr>
+                <w:rFonts w:ascii="Baskerville Old Face" w:hAnsi="Baskerville Old Face"/>
+                <w:i/>
+                <w:sz w:val="24"/>
+              </w:rPr>
+              <w:t>Favoritos (S-3)</w:t>
+            </w:r>
+            <w:r>
+              <w:rPr>
+                <w:rFonts w:ascii="Baskerville Old Face" w:hAnsi="Baskerville Old Face"/>
+                <w:i/>
+                <w:sz w:val="24"/>
+              </w:rPr>
+              <w:t>”.</w:t>
+            </w:r>
+          </w:p>
+          <w:p>
+            <w:pPr>
+              <w:spacing w:line="240" w:lineRule="auto"/>
+              <w:contextualSpacing/>
+              <w:jc w:val="both"/>
+              <w:cnfStyle w:val="000000010000" w:firstRow="0" w:lastRow="0" w:firstColumn="0" w:lastColumn="0" w:oddVBand="0" w:evenVBand="0" w:oddHBand="0" w:evenHBand="1" w:firstRowFirstColumn="0" w:firstRowLastColumn="0" w:lastRowFirstColumn="0" w:lastRowLastColumn="0"/>
+              <w:rPr>
+                <w:rFonts w:ascii="Baskerville Old Face" w:hAnsi="Baskerville Old Face"/>
+                <w:i/>
+                <w:sz w:val="24"/>
+              </w:rPr>
+            </w:pPr>
+            <w:r>
+              <w:rPr>
+                <w:rFonts w:ascii="Baskerville Old Face" w:hAnsi="Baskerville Old Face"/>
+                <w:sz w:val="24"/>
+              </w:rPr>
+              <w:t xml:space="preserve">Si el usuario presiona “Novedades”, </w:t>
+            </w:r>
+            <w:r>
+              <w:rPr>
+                <w:rFonts w:ascii="Baskerville Old Face" w:hAnsi="Baskerville Old Face"/>
+                <w:sz w:val="24"/>
+              </w:rPr>
+              <w:t xml:space="preserve">el sistema recibe la información y </w:t>
+            </w:r>
+            <w:r>
+              <w:rPr>
+                <w:rFonts w:ascii="Baskerville Old Face" w:hAnsi="Baskerville Old Face"/>
+                <w:sz w:val="24"/>
+              </w:rPr>
+              <w:t>se continua. En el subflujo “</w:t>
+            </w:r>
+            <w:r>
+              <w:rPr>
+                <w:rFonts w:ascii="Baskerville Old Face" w:hAnsi="Baskerville Old Face"/>
+                <w:i/>
+                <w:sz w:val="24"/>
+              </w:rPr>
+              <w:t>Novedades</w:t>
+            </w:r>
+            <w:r>
+              <w:rPr>
+                <w:rFonts w:ascii="Baskerville Old Face" w:hAnsi="Baskerville Old Face"/>
+                <w:i/>
+                <w:sz w:val="24"/>
+              </w:rPr>
+              <w:t xml:space="preserve"> (S-5)</w:t>
+            </w:r>
+            <w:r>
+              <w:rPr>
+                <w:rFonts w:ascii="Baskerville Old Face" w:hAnsi="Baskerville Old Face"/>
+                <w:i/>
+                <w:sz w:val="24"/>
+              </w:rPr>
+              <w:t>”.</w:t>
             </w:r>
           </w:p>
         </w:tc>
@@ -3593,7 +3911,275 @@
                 <w:rFonts w:ascii="Baskerville Old Face" w:hAnsi="Baskerville Old Face"/>
                 <w:sz w:val="24"/>
               </w:rPr>
-              <w:t>Se presenta la pantalla “”</w:t>
+              <w:t>Se presenta la pantalla “</w:t>
+            </w:r>
+            <w:r>
+              <w:rPr>
+                <w:rFonts w:ascii="Baskerville Old Face" w:hAnsi="Baskerville Old Face"/>
+                <w:sz w:val="24"/>
+              </w:rPr>
+              <w:t>Favoritos</w:t>
+            </w:r>
+            <w:r>
+              <w:rPr>
+                <w:rFonts w:ascii="Baskerville Old Face" w:hAnsi="Baskerville Old Face"/>
+                <w:sz w:val="24"/>
+              </w:rPr>
+              <w:t>”</w:t>
+            </w:r>
+            <w:r>
+              <w:rPr>
+                <w:rFonts w:ascii="Baskerville Old Face" w:hAnsi="Baskerville Old Face"/>
+                <w:sz w:val="24"/>
+              </w:rPr>
+              <w:t xml:space="preserve"> </w:t>
+            </w:r>
+            <w:r>
+              <w:rPr>
+                <w:rFonts w:ascii="Baskerville Old Face" w:hAnsi="Baskerville Old Face"/>
+                <w:sz w:val="24"/>
+              </w:rPr>
+              <w:t xml:space="preserve">que contiene los </w:t>
+            </w:r>
+            <w:r>
+              <w:rPr>
+                <w:rFonts w:ascii="Baskerville Old Face" w:hAnsi="Baskerville Old Face"/>
+                <w:sz w:val="24"/>
+              </w:rPr>
+              <w:t>exámenes</w:t>
+            </w:r>
+            <w:r>
+              <w:rPr>
+                <w:rFonts w:ascii="Baskerville Old Face" w:hAnsi="Baskerville Old Face"/>
+                <w:sz w:val="24"/>
+              </w:rPr>
+              <w:t xml:space="preserve"> </w:t>
+            </w:r>
+            <w:r>
+              <w:rPr>
+                <w:rFonts w:ascii="Baskerville Old Face" w:hAnsi="Baskerville Old Face"/>
+                <w:sz w:val="24"/>
+              </w:rPr>
+              <w:t>agregados</w:t>
+            </w:r>
+            <w:r>
+              <w:rPr>
+                <w:rFonts w:ascii="Baskerville Old Face" w:hAnsi="Baskerville Old Face"/>
+                <w:sz w:val="24"/>
+              </w:rPr>
+              <w:t xml:space="preserve"> como favoritos</w:t>
+            </w:r>
+            <w:r>
+              <w:rPr>
+                <w:rFonts w:ascii="Baskerville Old Face" w:hAnsi="Baskerville Old Face"/>
+                <w:sz w:val="24"/>
+              </w:rPr>
+              <w:t>.</w:t>
+            </w:r>
+          </w:p>
+          <w:p>
+            <w:pPr>
+              <w:jc w:val="both"/>
+              <w:cnfStyle w:val="000000100000" w:firstRow="0" w:lastRow="0" w:firstColumn="0" w:lastColumn="0" w:oddVBand="0" w:evenVBand="0" w:oddHBand="1" w:evenHBand="0" w:firstRowFirstColumn="0" w:firstRowLastColumn="0" w:lastRowFirstColumn="0" w:lastRowLastColumn="0"/>
+              <w:rPr>
+                <w:rFonts w:ascii="Baskerville Old Face" w:hAnsi="Baskerville Old Face"/>
+                <w:sz w:val="24"/>
+              </w:rPr>
+            </w:pPr>
+            <w:r>
+              <w:rPr>
+                <w:rFonts w:ascii="Baskerville Old Face" w:hAnsi="Baskerville Old Face"/>
+                <w:sz w:val="24"/>
+              </w:rPr>
+              <w:t xml:space="preserve">Si el usuario </w:t>
+            </w:r>
+            <w:r>
+              <w:rPr>
+                <w:rFonts w:ascii="Baskerville Old Face" w:hAnsi="Baskerville Old Face"/>
+                <w:sz w:val="24"/>
+              </w:rPr>
+              <w:t>selecciona</w:t>
+            </w:r>
+            <w:r>
+              <w:rPr>
+                <w:rFonts w:ascii="Baskerville Old Face" w:hAnsi="Baskerville Old Face"/>
+                <w:sz w:val="24"/>
+              </w:rPr>
+              <w:t xml:space="preserve"> </w:t>
+            </w:r>
+          </w:p>
+          <w:p>
+            <w:pPr>
+              <w:jc w:val="both"/>
+              <w:cnfStyle w:val="000000100000" w:firstRow="0" w:lastRow="0" w:firstColumn="0" w:lastColumn="0" w:oddVBand="0" w:evenVBand="0" w:oddHBand="1" w:evenHBand="0" w:firstRowFirstColumn="0" w:firstRowLastColumn="0" w:lastRowFirstColumn="0" w:lastRowLastColumn="0"/>
+              <w:rPr>
+                <w:rFonts w:ascii="Baskerville Old Face" w:hAnsi="Baskerville Old Face"/>
+                <w:i/>
+                <w:sz w:val="24"/>
+              </w:rPr>
+            </w:pPr>
+            <w:r>
+              <w:rPr>
+                <w:rFonts w:ascii="Baskerville Old Face" w:hAnsi="Baskerville Old Face"/>
+                <w:sz w:val="24"/>
+              </w:rPr>
+              <w:t xml:space="preserve">Si el usuario selecciona “Borrar”, </w:t>
+            </w:r>
+            <w:r>
+              <w:rPr>
+                <w:rFonts w:ascii="Baskerville Old Face" w:hAnsi="Baskerville Old Face"/>
+                <w:sz w:val="24"/>
+              </w:rPr>
+              <w:t>se continua en el subflujo  “</w:t>
+            </w:r>
+            <w:r>
+              <w:rPr>
+                <w:rFonts w:ascii="Baskerville Old Face" w:hAnsi="Baskerville Old Face"/>
+                <w:i/>
+                <w:sz w:val="24"/>
+              </w:rPr>
+              <w:t>Eliminar Favorito (S-4)”</w:t>
+            </w:r>
+          </w:p>
+          <w:p>
+            <w:pPr>
+              <w:jc w:val="both"/>
+              <w:cnfStyle w:val="000000100000" w:firstRow="0" w:lastRow="0" w:firstColumn="0" w:lastColumn="0" w:oddVBand="0" w:evenVBand="0" w:oddHBand="1" w:evenHBand="0" w:firstRowFirstColumn="0" w:firstRowLastColumn="0" w:lastRowFirstColumn="0" w:lastRowLastColumn="0"/>
+              <w:rPr>
+                <w:rFonts w:ascii="Baskerville Old Face" w:hAnsi="Baskerville Old Face"/>
+                <w:i/>
+                <w:sz w:val="24"/>
+              </w:rPr>
+            </w:pPr>
+            <w:r>
+              <w:rPr>
+                <w:rFonts w:ascii="Baskerville Old Face" w:hAnsi="Baskerville Old Face"/>
+                <w:sz w:val="24"/>
+              </w:rPr>
+              <w:t>Si el usuario presiona “Calendario”, se continua. En el subflujo “</w:t>
+            </w:r>
+            <w:r>
+              <w:rPr>
+                <w:rFonts w:ascii="Baskerville Old Face" w:hAnsi="Baskerville Old Face"/>
+                <w:i/>
+                <w:sz w:val="24"/>
+              </w:rPr>
+              <w:t>Calendario de Exámenes</w:t>
+            </w:r>
+            <w:r>
+              <w:rPr>
+                <w:rFonts w:ascii="Baskerville Old Face" w:hAnsi="Baskerville Old Face"/>
+                <w:i/>
+                <w:sz w:val="24"/>
+              </w:rPr>
+              <w:t xml:space="preserve"> (S-1)</w:t>
+            </w:r>
+            <w:r>
+              <w:rPr>
+                <w:rFonts w:ascii="Baskerville Old Face" w:hAnsi="Baskerville Old Face"/>
+                <w:i/>
+                <w:sz w:val="24"/>
+              </w:rPr>
+              <w:t>”.</w:t>
+            </w:r>
+          </w:p>
+          <w:p>
+            <w:pPr>
+              <w:jc w:val="both"/>
+              <w:cnfStyle w:val="000000100000" w:firstRow="0" w:lastRow="0" w:firstColumn="0" w:lastColumn="0" w:oddVBand="0" w:evenVBand="0" w:oddHBand="1" w:evenHBand="0" w:firstRowFirstColumn="0" w:firstRowLastColumn="0" w:lastRowFirstColumn="0" w:lastRowLastColumn="0"/>
+              <w:rPr>
+                <w:rFonts w:ascii="Baskerville Old Face" w:hAnsi="Baskerville Old Face"/>
+                <w:i/>
+                <w:sz w:val="24"/>
+              </w:rPr>
+            </w:pPr>
+            <w:r>
+              <w:rPr>
+                <w:rFonts w:ascii="Baskerville Old Face" w:hAnsi="Baskerville Old Face"/>
+                <w:sz w:val="24"/>
+              </w:rPr>
+              <w:t>Si el usuario presiona “Búsqueda”, se continua. En el subflujo “</w:t>
+            </w:r>
+            <w:r>
+              <w:rPr>
+                <w:rFonts w:ascii="Baskerville Old Face" w:hAnsi="Baskerville Old Face"/>
+                <w:i/>
+                <w:sz w:val="24"/>
+              </w:rPr>
+              <w:t>Buscar Examen</w:t>
+            </w:r>
+            <w:r>
+              <w:rPr>
+                <w:rFonts w:ascii="Baskerville Old Face" w:hAnsi="Baskerville Old Face"/>
+                <w:i/>
+                <w:sz w:val="24"/>
+              </w:rPr>
+              <w:t xml:space="preserve"> (S-2)</w:t>
+            </w:r>
+            <w:r>
+              <w:rPr>
+                <w:rFonts w:ascii="Baskerville Old Face" w:hAnsi="Baskerville Old Face"/>
+                <w:i/>
+                <w:sz w:val="24"/>
+              </w:rPr>
+              <w:t>”.</w:t>
+            </w:r>
+          </w:p>
+          <w:p>
+            <w:pPr>
+              <w:jc w:val="both"/>
+              <w:cnfStyle w:val="000000100000" w:firstRow="0" w:lastRow="0" w:firstColumn="0" w:lastColumn="0" w:oddVBand="0" w:evenVBand="0" w:oddHBand="1" w:evenHBand="0" w:firstRowFirstColumn="0" w:firstRowLastColumn="0" w:lastRowFirstColumn="0" w:lastRowLastColumn="0"/>
+              <w:rPr>
+                <w:rFonts w:ascii="Baskerville Old Face" w:hAnsi="Baskerville Old Face"/>
+                <w:i/>
+                <w:sz w:val="24"/>
+              </w:rPr>
+            </w:pPr>
+            <w:r>
+              <w:rPr>
+                <w:rFonts w:ascii="Baskerville Old Face" w:hAnsi="Baskerville Old Face"/>
+                <w:sz w:val="24"/>
+              </w:rPr>
+              <w:lastRenderedPageBreak/>
+              <w:t xml:space="preserve">Si el usuario presiona “Novedades”, </w:t>
+            </w:r>
+            <w:r>
+              <w:rPr>
+                <w:rFonts w:ascii="Baskerville Old Face" w:hAnsi="Baskerville Old Face"/>
+                <w:sz w:val="24"/>
+              </w:rPr>
+              <w:t xml:space="preserve">el sistema recibe la información y </w:t>
+            </w:r>
+            <w:r>
+              <w:rPr>
+                <w:rFonts w:ascii="Baskerville Old Face" w:hAnsi="Baskerville Old Face"/>
+                <w:sz w:val="24"/>
+              </w:rPr>
+              <w:t>se continua. En el subflujo “</w:t>
+            </w:r>
+            <w:r>
+              <w:rPr>
+                <w:rFonts w:ascii="Baskerville Old Face" w:hAnsi="Baskerville Old Face"/>
+                <w:i/>
+                <w:sz w:val="24"/>
+              </w:rPr>
+              <w:t>Novedades</w:t>
+            </w:r>
+            <w:r>
+              <w:rPr>
+                <w:rFonts w:ascii="Baskerville Old Face" w:hAnsi="Baskerville Old Face"/>
+                <w:i/>
+                <w:sz w:val="24"/>
+              </w:rPr>
+              <w:t xml:space="preserve"> (S-5)</w:t>
+            </w:r>
+            <w:r>
+              <w:rPr>
+                <w:rFonts w:ascii="Baskerville Old Face" w:hAnsi="Baskerville Old Face"/>
+                <w:i/>
+                <w:sz w:val="24"/>
+              </w:rPr>
+              <w:t>”.</w:t>
             </w:r>
           </w:p>
         </w:tc>
@@ -3620,6 +4206,7 @@
               <w:rPr>
                 <w:lang w:val="es-ES"/>
               </w:rPr>
+              <w:lastRenderedPageBreak/>
               <w:t>SubFlujo</w:t>
             </w:r>
           </w:p>
@@ -3648,7 +4235,13 @@
               <w:rPr>
                 <w:lang w:val="es-ES"/>
               </w:rPr>
-              <w:t>Modificar Examen</w:t>
+              <w:t>Eliminar Favorito</w:t>
+            </w:r>
+            <w:r>
+              <w:rPr>
+                <w:sz w:val="24"/>
+              </w:rPr>
+              <w:t xml:space="preserve"> </w:t>
             </w:r>
           </w:p>
           <w:p>
@@ -3666,331 +4259,29 @@
                 <w:rFonts w:ascii="Baskerville Old Face" w:hAnsi="Baskerville Old Face"/>
                 <w:sz w:val="24"/>
               </w:rPr>
-              <w:t xml:space="preserve">El usuario </w:t>
-            </w:r>
-            <w:r>
-              <w:rPr>
-                <w:rFonts w:ascii="Baskerville Old Face" w:hAnsi="Baskerville Old Face"/>
-                <w:sz w:val="24"/>
-              </w:rPr>
-              <w:t>puede seleccionar entre las siguientes opciones: “carrera”; “Asignatura”; “Presidente”</w:t>
-            </w:r>
-            <w:r>
-              <w:rPr>
-                <w:rFonts w:ascii="Baskerville Old Face" w:hAnsi="Baskerville Old Face"/>
-                <w:sz w:val="24"/>
-              </w:rPr>
-              <w:t xml:space="preserve">; </w:t>
-            </w:r>
-            <w:r>
-              <w:rPr>
-                <w:rFonts w:ascii="Baskerville Old Face" w:hAnsi="Baskerville Old Face"/>
-                <w:sz w:val="24"/>
-              </w:rPr>
-              <w:t>“Vocal 1”; “Vocal 2”; “Suplente”; “1 llamado”; “2 llamado”; “Hora”.</w:t>
-            </w:r>
-          </w:p>
-          <w:p>
-            <w:pPr>
-              <w:ind w:left="0" w:firstLine="0"/>
-              <w:jc w:val="both"/>
-              <w:cnfStyle w:val="000000010000" w:firstRow="0" w:lastRow="0" w:firstColumn="0" w:lastColumn="0" w:oddVBand="0" w:evenVBand="0" w:oddHBand="0" w:evenHBand="1" w:firstRowFirstColumn="0" w:firstRowLastColumn="0" w:lastRowFirstColumn="0" w:lastRowLastColumn="0"/>
-              <w:rPr>
-                <w:rFonts w:ascii="Baskerville Old Face" w:hAnsi="Baskerville Old Face"/>
-                <w:sz w:val="24"/>
-              </w:rPr>
-            </w:pPr>
-            <w:r>
-              <w:rPr>
-                <w:rFonts w:ascii="Baskerville Old Face" w:hAnsi="Baskerville Old Face"/>
-                <w:sz w:val="24"/>
-              </w:rPr>
-              <w:t>Si el usuario selecciona “</w:t>
-            </w:r>
-            <w:r>
-              <w:rPr>
-                <w:rFonts w:ascii="Baskerville Old Face" w:hAnsi="Baskerville Old Face"/>
-                <w:sz w:val="24"/>
-              </w:rPr>
-              <w:t xml:space="preserve">Carrera” el sistema habilitara el campo para </w:t>
-            </w:r>
-            <w:r>
-              <w:rPr>
-                <w:rFonts w:ascii="Baskerville Old Face" w:hAnsi="Baskerville Old Face"/>
-                <w:sz w:val="24"/>
-              </w:rPr>
-              <w:t>su modificación</w:t>
-            </w:r>
-            <w:r>
-              <w:rPr>
-                <w:rFonts w:ascii="Baskerville Old Face" w:hAnsi="Baskerville Old Face"/>
-                <w:sz w:val="24"/>
-              </w:rPr>
-              <w:t xml:space="preserve">. </w:t>
-            </w:r>
-          </w:p>
-          <w:p>
-            <w:pPr>
-              <w:ind w:left="0" w:firstLine="0"/>
-              <w:jc w:val="both"/>
-              <w:cnfStyle w:val="000000010000" w:firstRow="0" w:lastRow="0" w:firstColumn="0" w:lastColumn="0" w:oddVBand="0" w:evenVBand="0" w:oddHBand="0" w:evenHBand="1" w:firstRowFirstColumn="0" w:firstRowLastColumn="0" w:lastRowFirstColumn="0" w:lastRowLastColumn="0"/>
-              <w:rPr>
-                <w:rFonts w:ascii="Baskerville Old Face" w:hAnsi="Baskerville Old Face"/>
-                <w:sz w:val="24"/>
-              </w:rPr>
-            </w:pPr>
-            <w:r>
-              <w:rPr>
-                <w:rFonts w:ascii="Baskerville Old Face" w:hAnsi="Baskerville Old Face"/>
-                <w:sz w:val="24"/>
-              </w:rPr>
-              <w:t xml:space="preserve">Si el usuario selecciona “Asignatura” el sistema habilitara el campo para </w:t>
-            </w:r>
-            <w:r>
-              <w:rPr>
-                <w:rFonts w:ascii="Baskerville Old Face" w:hAnsi="Baskerville Old Face"/>
-                <w:sz w:val="24"/>
-              </w:rPr>
-              <w:t>su modificació</w:t>
-            </w:r>
-            <w:r>
-              <w:rPr>
-                <w:rFonts w:ascii="Baskerville Old Face" w:hAnsi="Baskerville Old Face"/>
-                <w:sz w:val="24"/>
-              </w:rPr>
-              <w:t>n</w:t>
-            </w:r>
-            <w:r>
-              <w:rPr>
-                <w:rFonts w:ascii="Baskerville Old Face" w:hAnsi="Baskerville Old Face"/>
-                <w:sz w:val="24"/>
-              </w:rPr>
-              <w:t xml:space="preserve">. </w:t>
-            </w:r>
-          </w:p>
-          <w:p>
-            <w:pPr>
-              <w:ind w:left="0" w:firstLine="0"/>
-              <w:jc w:val="both"/>
-              <w:cnfStyle w:val="000000010000" w:firstRow="0" w:lastRow="0" w:firstColumn="0" w:lastColumn="0" w:oddVBand="0" w:evenVBand="0" w:oddHBand="0" w:evenHBand="1" w:firstRowFirstColumn="0" w:firstRowLastColumn="0" w:lastRowFirstColumn="0" w:lastRowLastColumn="0"/>
-              <w:rPr>
-                <w:rFonts w:ascii="Baskerville Old Face" w:hAnsi="Baskerville Old Face"/>
-                <w:sz w:val="24"/>
-              </w:rPr>
-            </w:pPr>
-            <w:r>
-              <w:rPr>
-                <w:rFonts w:ascii="Baskerville Old Face" w:hAnsi="Baskerville Old Face"/>
-                <w:sz w:val="24"/>
-              </w:rPr>
-              <w:t>Si el usuario selecciona “Presidente” el sistema habi</w:t>
-            </w:r>
-            <w:r>
-              <w:rPr>
-                <w:rFonts w:ascii="Baskerville Old Face" w:hAnsi="Baskerville Old Face"/>
-                <w:sz w:val="24"/>
-              </w:rPr>
-              <w:t>litara el campo para su modificación</w:t>
-            </w:r>
-            <w:r>
-              <w:rPr>
-                <w:rFonts w:ascii="Baskerville Old Face" w:hAnsi="Baskerville Old Face"/>
-                <w:sz w:val="24"/>
-              </w:rPr>
-              <w:t xml:space="preserve">. </w:t>
-            </w:r>
-          </w:p>
-          <w:p>
-            <w:pPr>
-              <w:ind w:left="0" w:firstLine="0"/>
-              <w:jc w:val="both"/>
-              <w:cnfStyle w:val="000000010000" w:firstRow="0" w:lastRow="0" w:firstColumn="0" w:lastColumn="0" w:oddVBand="0" w:evenVBand="0" w:oddHBand="0" w:evenHBand="1" w:firstRowFirstColumn="0" w:firstRowLastColumn="0" w:lastRowFirstColumn="0" w:lastRowLastColumn="0"/>
-              <w:rPr>
-                <w:rFonts w:ascii="Baskerville Old Face" w:hAnsi="Baskerville Old Face"/>
-                <w:sz w:val="24"/>
-              </w:rPr>
-            </w:pPr>
-            <w:r>
-              <w:rPr>
-                <w:rFonts w:ascii="Baskerville Old Face" w:hAnsi="Baskerville Old Face"/>
-                <w:sz w:val="24"/>
-              </w:rPr>
-              <w:t>Si el usuario selecciona “Vocal 1” el sistema habilitara el campo para</w:t>
-            </w:r>
-            <w:r>
-              <w:rPr>
-                <w:rFonts w:ascii="Baskerville Old Face" w:hAnsi="Baskerville Old Face"/>
-                <w:sz w:val="24"/>
-              </w:rPr>
-              <w:t xml:space="preserve"> su modificación</w:t>
-            </w:r>
-            <w:r>
-              <w:rPr>
-                <w:rFonts w:ascii="Baskerville Old Face" w:hAnsi="Baskerville Old Face"/>
-                <w:sz w:val="24"/>
-              </w:rPr>
-              <w:t xml:space="preserve">. </w:t>
-            </w:r>
-          </w:p>
-          <w:p>
-            <w:pPr>
-              <w:ind w:left="0" w:firstLine="0"/>
-              <w:jc w:val="both"/>
-              <w:cnfStyle w:val="000000010000" w:firstRow="0" w:lastRow="0" w:firstColumn="0" w:lastColumn="0" w:oddVBand="0" w:evenVBand="0" w:oddHBand="0" w:evenHBand="1" w:firstRowFirstColumn="0" w:firstRowLastColumn="0" w:lastRowFirstColumn="0" w:lastRowLastColumn="0"/>
-              <w:rPr>
-                <w:rFonts w:ascii="Baskerville Old Face" w:hAnsi="Baskerville Old Face"/>
-                <w:sz w:val="24"/>
-              </w:rPr>
-            </w:pPr>
-            <w:r>
-              <w:rPr>
-                <w:rFonts w:ascii="Baskerville Old Face" w:hAnsi="Baskerville Old Face"/>
-                <w:sz w:val="24"/>
-              </w:rPr>
-              <w:t>Si el usuario selecciona “Vocal 2” el sistema habilitara el campo para</w:t>
-            </w:r>
-            <w:r>
-              <w:rPr>
-                <w:rFonts w:ascii="Baskerville Old Face" w:hAnsi="Baskerville Old Face"/>
-                <w:sz w:val="24"/>
-              </w:rPr>
-              <w:t xml:space="preserve"> su modificación</w:t>
-            </w:r>
-            <w:r>
-              <w:rPr>
-                <w:rFonts w:ascii="Baskerville Old Face" w:hAnsi="Baskerville Old Face"/>
-                <w:sz w:val="24"/>
-              </w:rPr>
-              <w:t xml:space="preserve">. </w:t>
-            </w:r>
-          </w:p>
-          <w:p>
-            <w:pPr>
-              <w:ind w:left="0" w:firstLine="0"/>
-              <w:jc w:val="both"/>
-              <w:cnfStyle w:val="000000010000" w:firstRow="0" w:lastRow="0" w:firstColumn="0" w:lastColumn="0" w:oddVBand="0" w:evenVBand="0" w:oddHBand="0" w:evenHBand="1" w:firstRowFirstColumn="0" w:firstRowLastColumn="0" w:lastRowFirstColumn="0" w:lastRowLastColumn="0"/>
-              <w:rPr>
-                <w:rFonts w:ascii="Baskerville Old Face" w:hAnsi="Baskerville Old Face"/>
-                <w:sz w:val="24"/>
-              </w:rPr>
-            </w:pPr>
-            <w:r>
-              <w:rPr>
-                <w:rFonts w:ascii="Baskerville Old Face" w:hAnsi="Baskerville Old Face"/>
-                <w:sz w:val="24"/>
-              </w:rPr>
-              <w:t>Si el usuario selecciona “Suplente” el sistema habilitara el campo para</w:t>
-            </w:r>
-            <w:r>
-              <w:rPr>
-                <w:rFonts w:ascii="Baskerville Old Face" w:hAnsi="Baskerville Old Face"/>
-                <w:sz w:val="24"/>
-              </w:rPr>
-              <w:t xml:space="preserve"> su  modificación</w:t>
-            </w:r>
-            <w:r>
-              <w:rPr>
-                <w:rFonts w:ascii="Baskerville Old Face" w:hAnsi="Baskerville Old Face"/>
-                <w:sz w:val="24"/>
-              </w:rPr>
-              <w:t xml:space="preserve">. </w:t>
-            </w:r>
-          </w:p>
-          <w:p>
-            <w:pPr>
-              <w:ind w:left="0" w:firstLine="0"/>
-              <w:jc w:val="both"/>
-              <w:cnfStyle w:val="000000010000" w:firstRow="0" w:lastRow="0" w:firstColumn="0" w:lastColumn="0" w:oddVBand="0" w:evenVBand="0" w:oddHBand="0" w:evenHBand="1" w:firstRowFirstColumn="0" w:firstRowLastColumn="0" w:lastRowFirstColumn="0" w:lastRowLastColumn="0"/>
-              <w:rPr>
-                <w:rFonts w:ascii="Baskerville Old Face" w:hAnsi="Baskerville Old Face"/>
-                <w:sz w:val="24"/>
-              </w:rPr>
-            </w:pPr>
-            <w:r>
-              <w:rPr>
-                <w:rFonts w:ascii="Baskerville Old Face" w:hAnsi="Baskerville Old Face"/>
-                <w:sz w:val="24"/>
-              </w:rPr>
-              <w:t>Si el usuario selecciona “1 llamado” el sistema habilitara el campo para</w:t>
-            </w:r>
-            <w:r>
-              <w:rPr>
-                <w:rFonts w:ascii="Baskerville Old Face" w:hAnsi="Baskerville Old Face"/>
-                <w:sz w:val="24"/>
-              </w:rPr>
-              <w:t xml:space="preserve"> su modificación</w:t>
-            </w:r>
-            <w:r>
-              <w:rPr>
-                <w:rFonts w:ascii="Baskerville Old Face" w:hAnsi="Baskerville Old Face"/>
-                <w:sz w:val="24"/>
-              </w:rPr>
-              <w:t xml:space="preserve">. </w:t>
-            </w:r>
-          </w:p>
-          <w:p>
-            <w:pPr>
-              <w:ind w:left="0" w:firstLine="0"/>
-              <w:jc w:val="both"/>
-              <w:cnfStyle w:val="000000010000" w:firstRow="0" w:lastRow="0" w:firstColumn="0" w:lastColumn="0" w:oddVBand="0" w:evenVBand="0" w:oddHBand="0" w:evenHBand="1" w:firstRowFirstColumn="0" w:firstRowLastColumn="0" w:lastRowFirstColumn="0" w:lastRowLastColumn="0"/>
-              <w:rPr>
-                <w:rFonts w:ascii="Baskerville Old Face" w:hAnsi="Baskerville Old Face"/>
-                <w:sz w:val="24"/>
-              </w:rPr>
-            </w:pPr>
-            <w:r>
-              <w:rPr>
-                <w:rFonts w:ascii="Baskerville Old Face" w:hAnsi="Baskerville Old Face"/>
-                <w:sz w:val="24"/>
-              </w:rPr>
-              <w:t xml:space="preserve">Si el usuario selecciona “2 llamado” el sistema habilitara el campo para </w:t>
-            </w:r>
-            <w:r>
-              <w:rPr>
-                <w:rFonts w:ascii="Baskerville Old Face" w:hAnsi="Baskerville Old Face"/>
-                <w:sz w:val="24"/>
-              </w:rPr>
-              <w:t>su modificación</w:t>
-            </w:r>
-            <w:r>
-              <w:rPr>
-                <w:rFonts w:ascii="Baskerville Old Face" w:hAnsi="Baskerville Old Face"/>
-                <w:sz w:val="24"/>
-              </w:rPr>
-              <w:t xml:space="preserve">. </w:t>
-            </w:r>
-          </w:p>
-          <w:p>
-            <w:pPr>
-              <w:ind w:left="0" w:firstLine="0"/>
-              <w:jc w:val="both"/>
-              <w:cnfStyle w:val="000000010000" w:firstRow="0" w:lastRow="0" w:firstColumn="0" w:lastColumn="0" w:oddVBand="0" w:evenVBand="0" w:oddHBand="0" w:evenHBand="1" w:firstRowFirstColumn="0" w:firstRowLastColumn="0" w:lastRowFirstColumn="0" w:lastRowLastColumn="0"/>
-              <w:rPr>
-                <w:rFonts w:ascii="Baskerville Old Face" w:hAnsi="Baskerville Old Face"/>
-                <w:sz w:val="24"/>
-              </w:rPr>
-            </w:pPr>
-            <w:r>
-              <w:rPr>
-                <w:rFonts w:ascii="Baskerville Old Face" w:hAnsi="Baskerville Old Face"/>
-                <w:sz w:val="24"/>
-              </w:rPr>
-              <w:lastRenderedPageBreak/>
-              <w:t>Si el usuario selecciona “Hora” el sistema habilitara el campo para</w:t>
-            </w:r>
-            <w:r>
-              <w:rPr>
-                <w:rFonts w:ascii="Baskerville Old Face" w:hAnsi="Baskerville Old Face"/>
-                <w:sz w:val="24"/>
-              </w:rPr>
-              <w:t xml:space="preserve"> su modificación</w:t>
-            </w:r>
-            <w:r>
-              <w:rPr>
-                <w:rFonts w:ascii="Baskerville Old Face" w:hAnsi="Baskerville Old Face"/>
-                <w:sz w:val="24"/>
-              </w:rPr>
-              <w:t>.</w:t>
+              <w:t xml:space="preserve">Se elimina el examen </w:t>
+            </w:r>
+            <w:r>
+              <w:rPr>
+                <w:rFonts w:ascii="Baskerville Old Face" w:hAnsi="Baskerville Old Face"/>
+                <w:sz w:val="24"/>
+              </w:rPr>
+              <w:t>de favoritos y se continua con el subflujo “</w:t>
+            </w:r>
+            <w:r>
+              <w:rPr>
+                <w:rFonts w:ascii="Baskerville Old Face" w:hAnsi="Baskerville Old Face"/>
+                <w:i/>
+                <w:sz w:val="24"/>
+              </w:rPr>
+              <w:t>Favoritos (S-3)</w:t>
+            </w:r>
+            <w:r>
+              <w:rPr>
+                <w:rFonts w:ascii="Baskerville Old Face" w:hAnsi="Baskerville Old Face"/>
+                <w:sz w:val="24"/>
+              </w:rPr>
+              <w:t>”</w:t>
             </w:r>
           </w:p>
         </w:tc>
@@ -4017,7 +4308,6 @@
               <w:rPr>
                 <w:lang w:val="es-ES"/>
               </w:rPr>
-              <w:lastRenderedPageBreak/>
               <w:t>SubFlujo</w:t>
             </w:r>
           </w:p>
@@ -4040,7 +4330,13 @@
               <w:rPr>
                 <w:lang w:val="es-ES"/>
               </w:rPr>
-              <w:t>S-5 Baja de Examen</w:t>
+              <w:t xml:space="preserve">S-5 </w:t>
+            </w:r>
+            <w:r>
+              <w:rPr>
+                <w:lang w:val="es-ES"/>
+              </w:rPr>
+              <w:t>Novedades</w:t>
             </w:r>
           </w:p>
           <w:p>
@@ -4057,26 +4353,143 @@
                 <w:rFonts w:ascii="Baskerville Old Face" w:hAnsi="Baskerville Old Face"/>
                 <w:sz w:val="24"/>
               </w:rPr>
-              <w:t>Se elimina la mesa de Examen</w:t>
-            </w:r>
-            <w:r>
-              <w:rPr>
-                <w:rFonts w:ascii="Baskerville Old Face" w:hAnsi="Baskerville Old Face"/>
-                <w:sz w:val="24"/>
-              </w:rPr>
-              <w:t>. Se continua con el SubFlujo “</w:t>
-            </w:r>
-            <w:r>
+              <w:t>Se presenta la pantalla “Novedades”</w:t>
+            </w:r>
+            <w:r>
+              <w:rPr>
+                <w:rFonts w:ascii="Baskerville Old Face" w:hAnsi="Baskerville Old Face"/>
+                <w:sz w:val="24"/>
+              </w:rPr>
+              <w:t xml:space="preserve">. Esta pantalla debe contener </w:t>
+            </w:r>
+            <w:r>
+              <w:rPr>
+                <w:rFonts w:ascii="Baskerville Old Face" w:hAnsi="Baskerville Old Face"/>
+                <w:sz w:val="24"/>
+              </w:rPr>
+              <w:t xml:space="preserve"> información de las novedades de cada una de las mesas</w:t>
+            </w:r>
+            <w:r>
+              <w:rPr>
+                <w:rFonts w:ascii="Baskerville Old Face" w:hAnsi="Baskerville Old Face"/>
+                <w:sz w:val="24"/>
+              </w:rPr>
+              <w:t>.</w:t>
+            </w:r>
+          </w:p>
+          <w:p>
+            <w:pPr>
+              <w:jc w:val="both"/>
+              <w:cnfStyle w:val="000000100000" w:firstRow="0" w:lastRow="0" w:firstColumn="0" w:lastColumn="0" w:oddVBand="0" w:evenVBand="0" w:oddHBand="1" w:evenHBand="0" w:firstRowFirstColumn="0" w:firstRowLastColumn="0" w:lastRowFirstColumn="0" w:lastRowLastColumn="0"/>
               <w:rPr>
                 <w:rFonts w:ascii="Baskerville Old Face" w:hAnsi="Baskerville Old Face"/>
                 <w:i/>
                 <w:sz w:val="24"/>
               </w:rPr>
-              <w:t>Devolver Examen (S-3)</w:t>
-            </w:r>
-            <w:r>
-              <w:rPr>
-                <w:rFonts w:ascii="Baskerville Old Face" w:hAnsi="Baskerville Old Face"/>
+            </w:pPr>
+            <w:r>
+              <w:rPr>
+                <w:rFonts w:ascii="Baskerville Old Face" w:hAnsi="Baskerville Old Face"/>
+                <w:sz w:val="24"/>
+              </w:rPr>
+              <w:t>Si el usuario presiona “Calendario”, se continua. En el subflujo “</w:t>
+            </w:r>
+            <w:r>
+              <w:rPr>
+                <w:rFonts w:ascii="Baskerville Old Face" w:hAnsi="Baskerville Old Face"/>
+                <w:i/>
+                <w:sz w:val="24"/>
+              </w:rPr>
+              <w:t>Calendario de Exámenes</w:t>
+            </w:r>
+            <w:r>
+              <w:rPr>
+                <w:rFonts w:ascii="Baskerville Old Face" w:hAnsi="Baskerville Old Face"/>
+                <w:i/>
+                <w:sz w:val="24"/>
+              </w:rPr>
+              <w:t xml:space="preserve"> (S-1)</w:t>
+            </w:r>
+            <w:r>
+              <w:rPr>
+                <w:rFonts w:ascii="Baskerville Old Face" w:hAnsi="Baskerville Old Face"/>
+                <w:i/>
+                <w:sz w:val="24"/>
+              </w:rPr>
+              <w:t>”.</w:t>
+            </w:r>
+          </w:p>
+          <w:p>
+            <w:pPr>
+              <w:jc w:val="both"/>
+              <w:cnfStyle w:val="000000100000" w:firstRow="0" w:lastRow="0" w:firstColumn="0" w:lastColumn="0" w:oddVBand="0" w:evenVBand="0" w:oddHBand="1" w:evenHBand="0" w:firstRowFirstColumn="0" w:firstRowLastColumn="0" w:lastRowFirstColumn="0" w:lastRowLastColumn="0"/>
+              <w:rPr>
+                <w:rFonts w:ascii="Baskerville Old Face" w:hAnsi="Baskerville Old Face"/>
+                <w:i/>
+                <w:sz w:val="24"/>
+              </w:rPr>
+            </w:pPr>
+            <w:r>
+              <w:rPr>
+                <w:rFonts w:ascii="Baskerville Old Face" w:hAnsi="Baskerville Old Face"/>
+                <w:sz w:val="24"/>
+              </w:rPr>
+              <w:t>Si el usuario presiona “Búsqueda”, se continua. En el subflujo “</w:t>
+            </w:r>
+            <w:r>
+              <w:rPr>
+                <w:rFonts w:ascii="Baskerville Old Face" w:hAnsi="Baskerville Old Face"/>
+                <w:i/>
+                <w:sz w:val="24"/>
+              </w:rPr>
+              <w:t>Buscar Examen</w:t>
+            </w:r>
+            <w:r>
+              <w:rPr>
+                <w:rFonts w:ascii="Baskerville Old Face" w:hAnsi="Baskerville Old Face"/>
+                <w:i/>
+                <w:sz w:val="24"/>
+              </w:rPr>
+              <w:t xml:space="preserve"> (S-2)</w:t>
+            </w:r>
+            <w:r>
+              <w:rPr>
+                <w:rFonts w:ascii="Baskerville Old Face" w:hAnsi="Baskerville Old Face"/>
+                <w:i/>
+                <w:sz w:val="24"/>
+              </w:rPr>
+              <w:t>”.</w:t>
+            </w:r>
+          </w:p>
+          <w:p>
+            <w:pPr>
+              <w:jc w:val="both"/>
+              <w:cnfStyle w:val="000000100000" w:firstRow="0" w:lastRow="0" w:firstColumn="0" w:lastColumn="0" w:oddVBand="0" w:evenVBand="0" w:oddHBand="1" w:evenHBand="0" w:firstRowFirstColumn="0" w:firstRowLastColumn="0" w:lastRowFirstColumn="0" w:lastRowLastColumn="0"/>
+              <w:rPr>
+                <w:rFonts w:ascii="Baskerville Old Face" w:hAnsi="Baskerville Old Face"/>
+                <w:i/>
+                <w:sz w:val="24"/>
+              </w:rPr>
+            </w:pPr>
+            <w:r>
+              <w:rPr>
+                <w:rFonts w:ascii="Baskerville Old Face" w:hAnsi="Baskerville Old Face"/>
+                <w:sz w:val="24"/>
+              </w:rPr>
+              <w:t>Si el usuario presiona “Favoritos”, se continua. En el subflujo “</w:t>
+            </w:r>
+            <w:r>
+              <w:rPr>
+                <w:rFonts w:ascii="Baskerville Old Face" w:hAnsi="Baskerville Old Face"/>
+                <w:i/>
+                <w:sz w:val="24"/>
+              </w:rPr>
+              <w:t>Favoritos (S-3)</w:t>
+            </w:r>
+            <w:r>
+              <w:rPr>
+                <w:rFonts w:ascii="Baskerville Old Face" w:hAnsi="Baskerville Old Face"/>
+                <w:i/>
                 <w:sz w:val="24"/>
               </w:rPr>
               <w:t>”.</w:t>
@@ -4347,6 +4760,7 @@
           <w:noProof/>
           <w:lang w:val="es-ES" w:eastAsia="es-AR"/>
         </w:rPr>
+        <w:lastRenderedPageBreak/>
         <w:drawing>
           <wp:inline distT="0" distB="0" distL="0" distR="0">
             <wp:extent cx="3491230" cy="2512060"/>
@@ -4604,6 +5018,7 @@
         <w:rPr>
           <w:lang w:val="es-ES"/>
         </w:rPr>
+        <w:lastRenderedPageBreak/>
         <w:t>Este tipo de diagrama muestra las interacciones que ocurren entre los</w:t>
       </w:r>
       <w:r>
@@ -4749,7 +5164,6 @@
           <w:noProof/>
           <w:lang w:val="es-ES" w:eastAsia="es-AR"/>
         </w:rPr>
-        <w:lastRenderedPageBreak/>
         <w:drawing>
           <wp:inline distT="0" distB="0" distL="0" distR="0">
             <wp:extent cx="2613660" cy="3020060"/>
@@ -4979,6 +5393,7 @@
           </wp:inline>
         </w:drawing>
       </w:r>
+      <w:bookmarkEnd w:id="0"/>
     </w:p>
     <w:sectPr>
       <w:headerReference w:type="default" r:id="rId18"/>
@@ -9430,7 +9845,7 @@
 </file>
 
 <file path=customXml/itemProps2.xml><?xml version="1.0" encoding="utf-8"?>
-<ds:datastoreItem xmlns:ds="http://schemas.openxmlformats.org/officeDocument/2006/customXml" ds:itemID="{028059DA-DA45-FC4B-B29C-FEBB672579A8}">
+<ds:datastoreItem xmlns:ds="http://schemas.openxmlformats.org/officeDocument/2006/customXml" ds:itemID="{83D9F430-EE7D-4247-8600-36C6F5B4038F}">
   <ds:schemaRefs>
     <ds:schemaRef ds:uri="http://schemas.openxmlformats.org/officeDocument/2006/bibliography"/>
   </ds:schemaRefs>

</xml_diff>

<commit_message>
Actualizacion Base de Datos
Actualizacion de la base de datos,  mas la actualziacion de los documento de la especificacion de los casos de uso
</commit_message>
<xml_diff>
--- a/Casos de Uso/ Caso de Uso Consultar Finales.docx
+++ b/Casos de Uso/ Caso de Uso Consultar Finales.docx
@@ -12,7 +12,6 @@
           <w:szCs w:val="72"/>
         </w:rPr>
       </w:pPr>
-      <w:bookmarkStart w:id="0" w:name="_GoBack"/>
     </w:p>
     <w:p>
       <w:pPr>
@@ -3248,91 +3247,8 @@
           </w:p>
           <w:p>
             <w:pPr>
-              <w:jc w:val="both"/>
-              <w:cnfStyle w:val="000000100000" w:firstRow="0" w:lastRow="0" w:firstColumn="0" w:lastColumn="0" w:oddVBand="0" w:evenVBand="0" w:oddHBand="1" w:evenHBand="0" w:firstRowFirstColumn="0" w:firstRowLastColumn="0" w:lastRowFirstColumn="0" w:lastRowLastColumn="0"/>
-              <w:rPr>
-                <w:rFonts w:ascii="Baskerville Old Face" w:hAnsi="Baskerville Old Face"/>
-                <w:i/>
-                <w:sz w:val="24"/>
-              </w:rPr>
-            </w:pPr>
-            <w:r>
-              <w:rPr>
-                <w:rFonts w:ascii="Baskerville Old Face" w:hAnsi="Baskerville Old Face"/>
-                <w:sz w:val="24"/>
-              </w:rPr>
-              <w:t>Si el usuario presiona “Búsqueda”, se continua. En el subflujo “</w:t>
-            </w:r>
-            <w:r>
-              <w:rPr>
-                <w:rFonts w:ascii="Baskerville Old Face" w:hAnsi="Baskerville Old Face"/>
-                <w:i/>
-                <w:sz w:val="24"/>
-              </w:rPr>
-              <w:t>Buscar Examen</w:t>
-            </w:r>
-            <w:r>
-              <w:rPr>
-                <w:rFonts w:ascii="Baskerville Old Face" w:hAnsi="Baskerville Old Face"/>
-                <w:i/>
-                <w:sz w:val="24"/>
-              </w:rPr>
-              <w:t xml:space="preserve"> (S-2)</w:t>
-            </w:r>
-            <w:r>
-              <w:rPr>
-                <w:rFonts w:ascii="Baskerville Old Face" w:hAnsi="Baskerville Old Face"/>
-                <w:i/>
-                <w:sz w:val="24"/>
-              </w:rPr>
-              <w:t>”.</w:t>
-            </w:r>
-          </w:p>
-          <w:p>
-            <w:pPr>
-              <w:jc w:val="both"/>
-              <w:cnfStyle w:val="000000100000" w:firstRow="0" w:lastRow="0" w:firstColumn="0" w:lastColumn="0" w:oddVBand="0" w:evenVBand="0" w:oddHBand="1" w:evenHBand="0" w:firstRowFirstColumn="0" w:firstRowLastColumn="0" w:lastRowFirstColumn="0" w:lastRowLastColumn="0"/>
-              <w:rPr>
-                <w:rFonts w:ascii="Baskerville Old Face" w:hAnsi="Baskerville Old Face"/>
-                <w:i/>
-                <w:sz w:val="24"/>
-              </w:rPr>
-            </w:pPr>
-            <w:r>
-              <w:rPr>
-                <w:rFonts w:ascii="Baskerville Old Face" w:hAnsi="Baskerville Old Face"/>
-                <w:sz w:val="24"/>
-              </w:rPr>
-              <w:t>Si el usuario presiona “Favoritos”, se continua. En el subflujo “</w:t>
-            </w:r>
-            <w:r>
-              <w:rPr>
-                <w:rFonts w:ascii="Baskerville Old Face" w:hAnsi="Baskerville Old Face"/>
-                <w:i/>
-                <w:sz w:val="24"/>
-              </w:rPr>
-              <w:t>Favoritos</w:t>
-            </w:r>
-            <w:r>
-              <w:rPr>
-                <w:rFonts w:ascii="Baskerville Old Face" w:hAnsi="Baskerville Old Face"/>
-                <w:i/>
-                <w:sz w:val="24"/>
-              </w:rPr>
-              <w:t xml:space="preserve"> (S-3)</w:t>
-            </w:r>
-            <w:r>
-              <w:rPr>
-                <w:rFonts w:ascii="Baskerville Old Face" w:hAnsi="Baskerville Old Face"/>
-                <w:i/>
-                <w:sz w:val="24"/>
-              </w:rPr>
-              <w:t>”.</w:t>
-            </w:r>
-          </w:p>
-          <w:p>
-            <w:pPr>
               <w:spacing w:line="240" w:lineRule="auto"/>
+              <w:ind w:left="0" w:firstLine="0"/>
               <w:contextualSpacing/>
               <w:jc w:val="both"/>
               <w:cnfStyle w:val="000000100000" w:firstRow="0" w:lastRow="0" w:firstColumn="0" w:lastColumn="0" w:oddVBand="0" w:evenVBand="0" w:oddHBand="1" w:evenHBand="0" w:firstRowFirstColumn="0" w:firstRowLastColumn="0" w:lastRowFirstColumn="0" w:lastRowLastColumn="0"/>
@@ -3341,51 +3257,6 @@
                 <w:sz w:val="24"/>
               </w:rPr>
             </w:pPr>
-            <w:r>
-              <w:rPr>
-                <w:rFonts w:ascii="Baskerville Old Face" w:hAnsi="Baskerville Old Face"/>
-                <w:sz w:val="24"/>
-              </w:rPr>
-              <w:t xml:space="preserve">Si el usuario presiona “Novedades”, </w:t>
-            </w:r>
-            <w:r>
-              <w:rPr>
-                <w:rFonts w:ascii="Baskerville Old Face" w:hAnsi="Baskerville Old Face"/>
-                <w:sz w:val="24"/>
-              </w:rPr>
-              <w:t xml:space="preserve">el sistema recibe la información y </w:t>
-            </w:r>
-            <w:r>
-              <w:rPr>
-                <w:rFonts w:ascii="Baskerville Old Face" w:hAnsi="Baskerville Old Face"/>
-                <w:sz w:val="24"/>
-              </w:rPr>
-              <w:t>se continua. En el subflujo “</w:t>
-            </w:r>
-            <w:r>
-              <w:rPr>
-                <w:rFonts w:ascii="Baskerville Old Face" w:hAnsi="Baskerville Old Face"/>
-                <w:i/>
-                <w:sz w:val="24"/>
-              </w:rPr>
-              <w:t>Novedades</w:t>
-            </w:r>
-            <w:r>
-              <w:rPr>
-                <w:rFonts w:ascii="Baskerville Old Face" w:hAnsi="Baskerville Old Face"/>
-                <w:i/>
-                <w:sz w:val="24"/>
-              </w:rPr>
-              <w:t xml:space="preserve"> (S-5)</w:t>
-            </w:r>
-            <w:r>
-              <w:rPr>
-                <w:rFonts w:ascii="Baskerville Old Face" w:hAnsi="Baskerville Old Face"/>
-                <w:i/>
-                <w:sz w:val="24"/>
-              </w:rPr>
-              <w:t>”.</w:t>
-            </w:r>
           </w:p>
         </w:tc>
       </w:tr>
@@ -3673,7 +3544,23 @@
                 <w:rFonts w:ascii="Baskerville Old Face" w:hAnsi="Baskerville Old Face"/>
                 <w:sz w:val="24"/>
               </w:rPr>
-              <w:t>se continua en el subflujo “</w:t>
+              <w:t xml:space="preserve">se continua en el </w:t>
+            </w:r>
+            <w:proofErr w:type="spellStart"/>
+            <w:r>
+              <w:rPr>
+                <w:rFonts w:ascii="Baskerville Old Face" w:hAnsi="Baskerville Old Face"/>
+                <w:sz w:val="24"/>
+              </w:rPr>
+              <w:t>subflujo</w:t>
+            </w:r>
+            <w:proofErr w:type="spellEnd"/>
+            <w:r>
+              <w:rPr>
+                <w:rFonts w:ascii="Baskerville Old Face" w:hAnsi="Baskerville Old Face"/>
+                <w:sz w:val="24"/>
+              </w:rPr>
+              <w:t xml:space="preserve"> “</w:t>
             </w:r>
             <w:r>
               <w:rPr>
@@ -3706,140 +3593,6 @@
                 <w:sz w:val="24"/>
               </w:rPr>
               <w:t>.</w:t>
-            </w:r>
-          </w:p>
-          <w:p>
-            <w:pPr>
-              <w:jc w:val="both"/>
-              <w:cnfStyle w:val="000000010000" w:firstRow="0" w:lastRow="0" w:firstColumn="0" w:lastColumn="0" w:oddVBand="0" w:evenVBand="0" w:oddHBand="0" w:evenHBand="1" w:firstRowFirstColumn="0" w:firstRowLastColumn="0" w:lastRowFirstColumn="0" w:lastRowLastColumn="0"/>
-              <w:rPr>
-                <w:rFonts w:ascii="Baskerville Old Face" w:hAnsi="Baskerville Old Face"/>
-                <w:i/>
-                <w:sz w:val="24"/>
-              </w:rPr>
-            </w:pPr>
-            <w:r>
-              <w:rPr>
-                <w:rFonts w:ascii="Baskerville Old Face" w:hAnsi="Baskerville Old Face"/>
-                <w:sz w:val="24"/>
-              </w:rPr>
-              <w:t>Si el usuario presiona “Calendario”, se continua. En el subflujo “</w:t>
-            </w:r>
-            <w:r>
-              <w:rPr>
-                <w:rFonts w:ascii="Baskerville Old Face" w:hAnsi="Baskerville Old Face"/>
-                <w:i/>
-                <w:sz w:val="24"/>
-              </w:rPr>
-              <w:t>Calendario de Exámenes</w:t>
-            </w:r>
-            <w:r>
-              <w:rPr>
-                <w:rFonts w:ascii="Baskerville Old Face" w:hAnsi="Baskerville Old Face"/>
-                <w:i/>
-                <w:sz w:val="24"/>
-              </w:rPr>
-              <w:t xml:space="preserve"> (S-1)</w:t>
-            </w:r>
-            <w:r>
-              <w:rPr>
-                <w:rFonts w:ascii="Baskerville Old Face" w:hAnsi="Baskerville Old Face"/>
-                <w:i/>
-                <w:sz w:val="24"/>
-              </w:rPr>
-              <w:t>”.</w:t>
-            </w:r>
-          </w:p>
-          <w:p>
-            <w:pPr>
-              <w:jc w:val="both"/>
-              <w:cnfStyle w:val="000000010000" w:firstRow="0" w:lastRow="0" w:firstColumn="0" w:lastColumn="0" w:oddVBand="0" w:evenVBand="0" w:oddHBand="0" w:evenHBand="1" w:firstRowFirstColumn="0" w:firstRowLastColumn="0" w:lastRowFirstColumn="0" w:lastRowLastColumn="0"/>
-              <w:rPr>
-                <w:rFonts w:ascii="Baskerville Old Face" w:hAnsi="Baskerville Old Face"/>
-                <w:i/>
-                <w:sz w:val="24"/>
-              </w:rPr>
-            </w:pPr>
-            <w:r>
-              <w:rPr>
-                <w:rFonts w:ascii="Baskerville Old Face" w:hAnsi="Baskerville Old Face"/>
-                <w:sz w:val="24"/>
-              </w:rPr>
-              <w:t>Si el usuario presiona “Favoritos”, se continua. En el subflujo “</w:t>
-            </w:r>
-            <w:r>
-              <w:rPr>
-                <w:rFonts w:ascii="Baskerville Old Face" w:hAnsi="Baskerville Old Face"/>
-                <w:i/>
-                <w:sz w:val="24"/>
-              </w:rPr>
-              <w:t>Favoritos (S-3)</w:t>
-            </w:r>
-            <w:r>
-              <w:rPr>
-                <w:rFonts w:ascii="Baskerville Old Face" w:hAnsi="Baskerville Old Face"/>
-                <w:i/>
-                <w:sz w:val="24"/>
-              </w:rPr>
-              <w:t>”.</w:t>
-            </w:r>
-          </w:p>
-          <w:p>
-            <w:pPr>
-              <w:spacing w:line="240" w:lineRule="auto"/>
-              <w:contextualSpacing/>
-              <w:jc w:val="both"/>
-              <w:cnfStyle w:val="000000010000" w:firstRow="0" w:lastRow="0" w:firstColumn="0" w:lastColumn="0" w:oddVBand="0" w:evenVBand="0" w:oddHBand="0" w:evenHBand="1" w:firstRowFirstColumn="0" w:firstRowLastColumn="0" w:lastRowFirstColumn="0" w:lastRowLastColumn="0"/>
-              <w:rPr>
-                <w:rFonts w:ascii="Baskerville Old Face" w:hAnsi="Baskerville Old Face"/>
-                <w:i/>
-                <w:sz w:val="24"/>
-              </w:rPr>
-            </w:pPr>
-            <w:r>
-              <w:rPr>
-                <w:rFonts w:ascii="Baskerville Old Face" w:hAnsi="Baskerville Old Face"/>
-                <w:sz w:val="24"/>
-              </w:rPr>
-              <w:t xml:space="preserve">Si el usuario presiona “Novedades”, </w:t>
-            </w:r>
-            <w:r>
-              <w:rPr>
-                <w:rFonts w:ascii="Baskerville Old Face" w:hAnsi="Baskerville Old Face"/>
-                <w:sz w:val="24"/>
-              </w:rPr>
-              <w:t xml:space="preserve">el sistema recibe la información y </w:t>
-            </w:r>
-            <w:r>
-              <w:rPr>
-                <w:rFonts w:ascii="Baskerville Old Face" w:hAnsi="Baskerville Old Face"/>
-                <w:sz w:val="24"/>
-              </w:rPr>
-              <w:t>se continua. En el subflujo “</w:t>
-            </w:r>
-            <w:r>
-              <w:rPr>
-                <w:rFonts w:ascii="Baskerville Old Face" w:hAnsi="Baskerville Old Face"/>
-                <w:i/>
-                <w:sz w:val="24"/>
-              </w:rPr>
-              <w:t>Novedades</w:t>
-            </w:r>
-            <w:r>
-              <w:rPr>
-                <w:rFonts w:ascii="Baskerville Old Face" w:hAnsi="Baskerville Old Face"/>
-                <w:i/>
-                <w:sz w:val="24"/>
-              </w:rPr>
-              <w:t xml:space="preserve"> (S-5)</w:t>
-            </w:r>
-            <w:r>
-              <w:rPr>
-                <w:rFonts w:ascii="Baskerville Old Face" w:hAnsi="Baskerville Old Face"/>
-                <w:i/>
-                <w:sz w:val="24"/>
-              </w:rPr>
-              <w:t>”.</w:t>
             </w:r>
           </w:p>
         </w:tc>
@@ -3983,6 +3736,7 @@
               <w:cnfStyle w:val="000000100000" w:firstRow="0" w:lastRow="0" w:firstColumn="0" w:lastColumn="0" w:oddVBand="0" w:evenVBand="0" w:oddHBand="1" w:evenHBand="0" w:firstRowFirstColumn="0" w:firstRowLastColumn="0" w:lastRowFirstColumn="0" w:lastRowLastColumn="0"/>
               <w:rPr>
                 <w:rFonts w:ascii="Baskerville Old Face" w:hAnsi="Baskerville Old Face"/>
+                <w:i/>
                 <w:sz w:val="24"/>
               </w:rPr>
             </w:pPr>
@@ -3991,195 +3745,38 @@
                 <w:rFonts w:ascii="Baskerville Old Face" w:hAnsi="Baskerville Old Face"/>
                 <w:sz w:val="24"/>
               </w:rPr>
-              <w:t xml:space="preserve">Si el usuario </w:t>
-            </w:r>
-            <w:r>
-              <w:rPr>
-                <w:rFonts w:ascii="Baskerville Old Face" w:hAnsi="Baskerville Old Face"/>
-                <w:sz w:val="24"/>
-              </w:rPr>
-              <w:t>selecciona</w:t>
-            </w:r>
-            <w:r>
-              <w:rPr>
-                <w:rFonts w:ascii="Baskerville Old Face" w:hAnsi="Baskerville Old Face"/>
-                <w:sz w:val="24"/>
-              </w:rPr>
-              <w:t xml:space="preserve"> </w:t>
-            </w:r>
-          </w:p>
-          <w:p>
-            <w:pPr>
-              <w:jc w:val="both"/>
-              <w:cnfStyle w:val="000000100000" w:firstRow="0" w:lastRow="0" w:firstColumn="0" w:lastColumn="0" w:oddVBand="0" w:evenVBand="0" w:oddHBand="1" w:evenHBand="0" w:firstRowFirstColumn="0" w:firstRowLastColumn="0" w:lastRowFirstColumn="0" w:lastRowLastColumn="0"/>
+              <w:t xml:space="preserve">Si el usuario selecciona “Borrar”, </w:t>
+            </w:r>
+            <w:r>
+              <w:rPr>
+                <w:rFonts w:ascii="Baskerville Old Face" w:hAnsi="Baskerville Old Face"/>
+                <w:sz w:val="24"/>
+              </w:rPr>
+              <w:t xml:space="preserve">se continua en el </w:t>
+            </w:r>
+            <w:proofErr w:type="spellStart"/>
+            <w:r>
+              <w:rPr>
+                <w:rFonts w:ascii="Baskerville Old Face" w:hAnsi="Baskerville Old Face"/>
+                <w:sz w:val="24"/>
+              </w:rPr>
+              <w:t>subflujo</w:t>
+            </w:r>
+            <w:proofErr w:type="spellEnd"/>
+            <w:r>
+              <w:rPr>
+                <w:rFonts w:ascii="Baskerville Old Face" w:hAnsi="Baskerville Old Face"/>
+                <w:sz w:val="24"/>
+              </w:rPr>
+              <w:t xml:space="preserve">  “</w:t>
+            </w:r>
+            <w:r>
               <w:rPr>
                 <w:rFonts w:ascii="Baskerville Old Face" w:hAnsi="Baskerville Old Face"/>
                 <w:i/>
                 <w:sz w:val="24"/>
               </w:rPr>
-            </w:pPr>
-            <w:r>
-              <w:rPr>
-                <w:rFonts w:ascii="Baskerville Old Face" w:hAnsi="Baskerville Old Face"/>
-                <w:sz w:val="24"/>
-              </w:rPr>
-              <w:t xml:space="preserve">Si el usuario selecciona “Borrar”, </w:t>
-            </w:r>
-            <w:r>
-              <w:rPr>
-                <w:rFonts w:ascii="Baskerville Old Face" w:hAnsi="Baskerville Old Face"/>
-                <w:sz w:val="24"/>
-              </w:rPr>
-              <w:t>se continua en el subflujo  “</w:t>
-            </w:r>
-            <w:r>
-              <w:rPr>
-                <w:rFonts w:ascii="Baskerville Old Face" w:hAnsi="Baskerville Old Face"/>
-                <w:i/>
-                <w:sz w:val="24"/>
-              </w:rPr>
               <w:t>Eliminar Favorito (S-4)”</w:t>
-            </w:r>
-          </w:p>
-          <w:p>
-            <w:pPr>
-              <w:jc w:val="both"/>
-              <w:cnfStyle w:val="000000100000" w:firstRow="0" w:lastRow="0" w:firstColumn="0" w:lastColumn="0" w:oddVBand="0" w:evenVBand="0" w:oddHBand="1" w:evenHBand="0" w:firstRowFirstColumn="0" w:firstRowLastColumn="0" w:lastRowFirstColumn="0" w:lastRowLastColumn="0"/>
-              <w:rPr>
-                <w:rFonts w:ascii="Baskerville Old Face" w:hAnsi="Baskerville Old Face"/>
-                <w:i/>
-                <w:sz w:val="24"/>
-              </w:rPr>
-            </w:pPr>
-            <w:r>
-              <w:rPr>
-                <w:rFonts w:ascii="Baskerville Old Face" w:hAnsi="Baskerville Old Face"/>
-                <w:sz w:val="24"/>
-              </w:rPr>
-              <w:t>Si el usuario presiona “Calendario”, se continua. En el subflujo “</w:t>
-            </w:r>
-            <w:r>
-              <w:rPr>
-                <w:rFonts w:ascii="Baskerville Old Face" w:hAnsi="Baskerville Old Face"/>
-                <w:i/>
-                <w:sz w:val="24"/>
-              </w:rPr>
-              <w:t>Calendario de Exámenes</w:t>
-            </w:r>
-            <w:r>
-              <w:rPr>
-                <w:rFonts w:ascii="Baskerville Old Face" w:hAnsi="Baskerville Old Face"/>
-                <w:i/>
-                <w:sz w:val="24"/>
-              </w:rPr>
-              <w:t xml:space="preserve"> (S-1)</w:t>
-            </w:r>
-            <w:r>
-              <w:rPr>
-                <w:rFonts w:ascii="Baskerville Old Face" w:hAnsi="Baskerville Old Face"/>
-                <w:i/>
-                <w:sz w:val="24"/>
-              </w:rPr>
-              <w:t>”.</w:t>
-            </w:r>
-          </w:p>
-          <w:p>
-            <w:pPr>
-              <w:jc w:val="both"/>
-              <w:cnfStyle w:val="000000100000" w:firstRow="0" w:lastRow="0" w:firstColumn="0" w:lastColumn="0" w:oddVBand="0" w:evenVBand="0" w:oddHBand="1" w:evenHBand="0" w:firstRowFirstColumn="0" w:firstRowLastColumn="0" w:lastRowFirstColumn="0" w:lastRowLastColumn="0"/>
-              <w:rPr>
-                <w:rFonts w:ascii="Baskerville Old Face" w:hAnsi="Baskerville Old Face"/>
-                <w:i/>
-                <w:sz w:val="24"/>
-              </w:rPr>
-            </w:pPr>
-            <w:r>
-              <w:rPr>
-                <w:rFonts w:ascii="Baskerville Old Face" w:hAnsi="Baskerville Old Face"/>
-                <w:sz w:val="24"/>
-              </w:rPr>
-              <w:t>Si el usuario presiona “Búsqueda”, se continua. En el subflujo “</w:t>
-            </w:r>
-            <w:r>
-              <w:rPr>
-                <w:rFonts w:ascii="Baskerville Old Face" w:hAnsi="Baskerville Old Face"/>
-                <w:i/>
-                <w:sz w:val="24"/>
-              </w:rPr>
-              <w:t>Buscar Examen</w:t>
-            </w:r>
-            <w:r>
-              <w:rPr>
-                <w:rFonts w:ascii="Baskerville Old Face" w:hAnsi="Baskerville Old Face"/>
-                <w:i/>
-                <w:sz w:val="24"/>
-              </w:rPr>
-              <w:t xml:space="preserve"> (S-2)</w:t>
-            </w:r>
-            <w:r>
-              <w:rPr>
-                <w:rFonts w:ascii="Baskerville Old Face" w:hAnsi="Baskerville Old Face"/>
-                <w:i/>
-                <w:sz w:val="24"/>
-              </w:rPr>
-              <w:t>”.</w:t>
-            </w:r>
-          </w:p>
-          <w:p>
-            <w:pPr>
-              <w:jc w:val="both"/>
-              <w:cnfStyle w:val="000000100000" w:firstRow="0" w:lastRow="0" w:firstColumn="0" w:lastColumn="0" w:oddVBand="0" w:evenVBand="0" w:oddHBand="1" w:evenHBand="0" w:firstRowFirstColumn="0" w:firstRowLastColumn="0" w:lastRowFirstColumn="0" w:lastRowLastColumn="0"/>
-              <w:rPr>
-                <w:rFonts w:ascii="Baskerville Old Face" w:hAnsi="Baskerville Old Face"/>
-                <w:i/>
-                <w:sz w:val="24"/>
-              </w:rPr>
-            </w:pPr>
-            <w:r>
-              <w:rPr>
-                <w:rFonts w:ascii="Baskerville Old Face" w:hAnsi="Baskerville Old Face"/>
-                <w:sz w:val="24"/>
-              </w:rPr>
-              <w:lastRenderedPageBreak/>
-              <w:t xml:space="preserve">Si el usuario presiona “Novedades”, </w:t>
-            </w:r>
-            <w:r>
-              <w:rPr>
-                <w:rFonts w:ascii="Baskerville Old Face" w:hAnsi="Baskerville Old Face"/>
-                <w:sz w:val="24"/>
-              </w:rPr>
-              <w:t xml:space="preserve">el sistema recibe la información y </w:t>
-            </w:r>
-            <w:r>
-              <w:rPr>
-                <w:rFonts w:ascii="Baskerville Old Face" w:hAnsi="Baskerville Old Face"/>
-                <w:sz w:val="24"/>
-              </w:rPr>
-              <w:t>se continua. En el subflujo “</w:t>
-            </w:r>
-            <w:r>
-              <w:rPr>
-                <w:rFonts w:ascii="Baskerville Old Face" w:hAnsi="Baskerville Old Face"/>
-                <w:i/>
-                <w:sz w:val="24"/>
-              </w:rPr>
-              <w:t>Novedades</w:t>
-            </w:r>
-            <w:r>
-              <w:rPr>
-                <w:rFonts w:ascii="Baskerville Old Face" w:hAnsi="Baskerville Old Face"/>
-                <w:i/>
-                <w:sz w:val="24"/>
-              </w:rPr>
-              <w:t xml:space="preserve"> (S-5)</w:t>
-            </w:r>
-            <w:r>
-              <w:rPr>
-                <w:rFonts w:ascii="Baskerville Old Face" w:hAnsi="Baskerville Old Face"/>
-                <w:i/>
-                <w:sz w:val="24"/>
-              </w:rPr>
-              <w:t>”.</w:t>
             </w:r>
           </w:p>
         </w:tc>
@@ -4206,7 +3803,6 @@
               <w:rPr>
                 <w:lang w:val="es-ES"/>
               </w:rPr>
-              <w:lastRenderedPageBreak/>
               <w:t>SubFlujo</w:t>
             </w:r>
           </w:p>
@@ -4376,124 +3972,8 @@
               </w:rPr>
               <w:t>.</w:t>
             </w:r>
-          </w:p>
-          <w:p>
-            <w:pPr>
-              <w:jc w:val="both"/>
-              <w:cnfStyle w:val="000000100000" w:firstRow="0" w:lastRow="0" w:firstColumn="0" w:lastColumn="0" w:oddVBand="0" w:evenVBand="0" w:oddHBand="1" w:evenHBand="0" w:firstRowFirstColumn="0" w:firstRowLastColumn="0" w:lastRowFirstColumn="0" w:lastRowLastColumn="0"/>
-              <w:rPr>
-                <w:rFonts w:ascii="Baskerville Old Face" w:hAnsi="Baskerville Old Face"/>
-                <w:i/>
-                <w:sz w:val="24"/>
-              </w:rPr>
-            </w:pPr>
-            <w:r>
-              <w:rPr>
-                <w:rFonts w:ascii="Baskerville Old Face" w:hAnsi="Baskerville Old Face"/>
-                <w:sz w:val="24"/>
-              </w:rPr>
-              <w:t>Si el usuario presiona “Calendario”, se continua. En el subflujo “</w:t>
-            </w:r>
-            <w:r>
-              <w:rPr>
-                <w:rFonts w:ascii="Baskerville Old Face" w:hAnsi="Baskerville Old Face"/>
-                <w:i/>
-                <w:sz w:val="24"/>
-              </w:rPr>
-              <w:t>Calendario de Exámenes</w:t>
-            </w:r>
-            <w:r>
-              <w:rPr>
-                <w:rFonts w:ascii="Baskerville Old Face" w:hAnsi="Baskerville Old Face"/>
-                <w:i/>
-                <w:sz w:val="24"/>
-              </w:rPr>
-              <w:t xml:space="preserve"> (S-1)</w:t>
-            </w:r>
-            <w:r>
-              <w:rPr>
-                <w:rFonts w:ascii="Baskerville Old Face" w:hAnsi="Baskerville Old Face"/>
-                <w:i/>
-                <w:sz w:val="24"/>
-              </w:rPr>
-              <w:t>”.</w:t>
-            </w:r>
-          </w:p>
-          <w:p>
-            <w:pPr>
-              <w:jc w:val="both"/>
-              <w:cnfStyle w:val="000000100000" w:firstRow="0" w:lastRow="0" w:firstColumn="0" w:lastColumn="0" w:oddVBand="0" w:evenVBand="0" w:oddHBand="1" w:evenHBand="0" w:firstRowFirstColumn="0" w:firstRowLastColumn="0" w:lastRowFirstColumn="0" w:lastRowLastColumn="0"/>
-              <w:rPr>
-                <w:rFonts w:ascii="Baskerville Old Face" w:hAnsi="Baskerville Old Face"/>
-                <w:i/>
-                <w:sz w:val="24"/>
-              </w:rPr>
-            </w:pPr>
-            <w:r>
-              <w:rPr>
-                <w:rFonts w:ascii="Baskerville Old Face" w:hAnsi="Baskerville Old Face"/>
-                <w:sz w:val="24"/>
-              </w:rPr>
-              <w:t>Si el usuario presiona “Búsqueda”, se continua. En el subflujo “</w:t>
-            </w:r>
-            <w:r>
-              <w:rPr>
-                <w:rFonts w:ascii="Baskerville Old Face" w:hAnsi="Baskerville Old Face"/>
-                <w:i/>
-                <w:sz w:val="24"/>
-              </w:rPr>
-              <w:t>Buscar Examen</w:t>
-            </w:r>
-            <w:r>
-              <w:rPr>
-                <w:rFonts w:ascii="Baskerville Old Face" w:hAnsi="Baskerville Old Face"/>
-                <w:i/>
-                <w:sz w:val="24"/>
-              </w:rPr>
-              <w:t xml:space="preserve"> (S-2)</w:t>
-            </w:r>
-            <w:r>
-              <w:rPr>
-                <w:rFonts w:ascii="Baskerville Old Face" w:hAnsi="Baskerville Old Face"/>
-                <w:i/>
-                <w:sz w:val="24"/>
-              </w:rPr>
-              <w:t>”.</w:t>
-            </w:r>
-          </w:p>
-          <w:p>
-            <w:pPr>
-              <w:jc w:val="both"/>
-              <w:cnfStyle w:val="000000100000" w:firstRow="0" w:lastRow="0" w:firstColumn="0" w:lastColumn="0" w:oddVBand="0" w:evenVBand="0" w:oddHBand="1" w:evenHBand="0" w:firstRowFirstColumn="0" w:firstRowLastColumn="0" w:lastRowFirstColumn="0" w:lastRowLastColumn="0"/>
-              <w:rPr>
-                <w:rFonts w:ascii="Baskerville Old Face" w:hAnsi="Baskerville Old Face"/>
-                <w:i/>
-                <w:sz w:val="24"/>
-              </w:rPr>
-            </w:pPr>
-            <w:r>
-              <w:rPr>
-                <w:rFonts w:ascii="Baskerville Old Face" w:hAnsi="Baskerville Old Face"/>
-                <w:sz w:val="24"/>
-              </w:rPr>
-              <w:t>Si el usuario presiona “Favoritos”, se continua. En el subflujo “</w:t>
-            </w:r>
-            <w:r>
-              <w:rPr>
-                <w:rFonts w:ascii="Baskerville Old Face" w:hAnsi="Baskerville Old Face"/>
-                <w:i/>
-                <w:sz w:val="24"/>
-              </w:rPr>
-              <w:t>Favoritos (S-3)</w:t>
-            </w:r>
-            <w:r>
-              <w:rPr>
-                <w:rFonts w:ascii="Baskerville Old Face" w:hAnsi="Baskerville Old Face"/>
-                <w:i/>
-                <w:sz w:val="24"/>
-              </w:rPr>
-              <w:t>”.</w:t>
-            </w:r>
+            <w:bookmarkStart w:id="0" w:name="_GoBack"/>
+            <w:bookmarkEnd w:id="0"/>
           </w:p>
         </w:tc>
       </w:tr>
@@ -4737,7 +4217,14 @@
         <w:rPr>
           <w:lang w:val="es-ES"/>
         </w:rPr>
-        <w:t>[El diagrama de casos de usos representa gráficamente los casos de uso que tiene un sistema. Se define un caso de uso como cada interacción supuesta con el sistema a desarrollar, donde se representan los requisitos funcionales. Es decir, se está diciendo lo que tiene que hacer un sistema y cómo. En la figura se muestra un ejemplo de casos de uso, donde se muestran tres actores (los clientes, los taquilleros y los jefes de taquilla) y las operaciones que pueden realizar (sus roles).]</w:t>
+        <w:t xml:space="preserve">[El diagrama de casos de usos representa gráficamente los casos de uso que tiene un sistema. Se define un caso de uso como cada interacción supuesta con el sistema a desarrollar, donde se </w:t>
+      </w:r>
+      <w:r>
+        <w:rPr>
+          <w:lang w:val="es-ES"/>
+        </w:rPr>
+        <w:lastRenderedPageBreak/>
+        <w:t>representan los requisitos funcionales. Es decir, se está diciendo lo que tiene que hacer un sistema y cómo. En la figura se muestra un ejemplo de casos de uso, donde se muestran tres actores (los clientes, los taquilleros y los jefes de taquilla) y las operaciones que pueden realizar (sus roles).]</w:t>
       </w:r>
     </w:p>
     <w:p>
@@ -4760,7 +4247,6 @@
           <w:noProof/>
           <w:lang w:val="es-ES" w:eastAsia="es-AR"/>
         </w:rPr>
-        <w:lastRenderedPageBreak/>
         <w:drawing>
           <wp:inline distT="0" distB="0" distL="0" distR="0">
             <wp:extent cx="3491230" cy="2512060"/>
@@ -5018,7 +4504,6 @@
         <w:rPr>
           <w:lang w:val="es-ES"/>
         </w:rPr>
-        <w:lastRenderedPageBreak/>
         <w:t>Este tipo de diagrama muestra las interacciones que ocurren entre los</w:t>
       </w:r>
       <w:r>
@@ -5298,7 +4783,14 @@
         <w:rPr>
           <w:lang w:val="es-ES"/>
         </w:rPr>
-        <w:t xml:space="preserve">Como característica de estos diagramas siempre cuentan con dos estados especiales, el inicial y el final, con la particularidad que este diagrama puede tener solo un estado inicial pero varios estados finales. Una transición entre estados representa un cambio de un estado origen a un estado sucesor destino que podría ser el mismo que el estado origen, dicho cambio de estado puede estar aparejado con alguna acción. Además las acciones se asocian a las transiciones y se consideran que ocurre de forma rápida e </w:t>
+        <w:t xml:space="preserve">Como característica de estos diagramas siempre cuentan con dos estados especiales, el inicial y el final, con la particularidad que este diagrama puede tener solo un estado inicial pero varios estados </w:t>
+      </w:r>
+      <w:r>
+        <w:rPr>
+          <w:lang w:val="es-ES"/>
+        </w:rPr>
+        <w:lastRenderedPageBreak/>
+        <w:t xml:space="preserve">finales. Una transición entre estados representa un cambio de un estado origen a un estado sucesor destino que podría ser el mismo que el estado origen, dicho cambio de estado puede estar aparejado con alguna acción. Además las acciones se asocian a las transiciones y se consideran que ocurre de forma rápida e </w:t>
       </w:r>
       <w:proofErr w:type="spellStart"/>
       <w:r>
@@ -5343,7 +4835,6 @@
           <w:noProof/>
           <w:lang w:val="es-ES" w:eastAsia="es-AR"/>
         </w:rPr>
-        <w:lastRenderedPageBreak/>
         <w:drawing>
           <wp:inline distT="0" distB="0" distL="0" distR="0">
             <wp:extent cx="5181600" cy="2299970"/>
@@ -5393,7 +4884,6 @@
           </wp:inline>
         </w:drawing>
       </w:r>
-      <w:bookmarkEnd w:id="0"/>
     </w:p>
     <w:sectPr>
       <w:headerReference w:type="default" r:id="rId18"/>
@@ -9845,7 +9335,7 @@
 </file>
 
 <file path=customXml/itemProps2.xml><?xml version="1.0" encoding="utf-8"?>
-<ds:datastoreItem xmlns:ds="http://schemas.openxmlformats.org/officeDocument/2006/customXml" ds:itemID="{83D9F430-EE7D-4247-8600-36C6F5B4038F}">
+<ds:datastoreItem xmlns:ds="http://schemas.openxmlformats.org/officeDocument/2006/customXml" ds:itemID="{9960C463-6294-5C45-97CC-80FA1EDCF22C}">
   <ds:schemaRefs>
     <ds:schemaRef ds:uri="http://schemas.openxmlformats.org/officeDocument/2006/bibliography"/>
   </ds:schemaRefs>

</xml_diff>